<commit_message>
1. Added a note to the User Guide.
</commit_message>
<xml_diff>
--- a/QR Toolbox Installation and User Guide.docx
+++ b/QR Toolbox Installation and User Guide.docx
@@ -518,7 +518,35 @@
         <w:rPr>
           <w:rFonts w:cstheme="minorHAnsi"/>
         </w:rPr>
-        <w:t xml:space="preserve">: pyzbar, imutils, </w:t>
+        <w:t xml:space="preserve">: </w:t>
+      </w:r>
+      <w:proofErr w:type="spellStart"/>
+      <w:r>
+        <w:rPr>
+          <w:rFonts w:cstheme="minorHAnsi"/>
+        </w:rPr>
+        <w:t>pyzbar</w:t>
+      </w:r>
+      <w:proofErr w:type="spellEnd"/>
+      <w:r>
+        <w:rPr>
+          <w:rFonts w:cstheme="minorHAnsi"/>
+        </w:rPr>
+        <w:t xml:space="preserve">, </w:t>
+      </w:r>
+      <w:proofErr w:type="spellStart"/>
+      <w:r>
+        <w:rPr>
+          <w:rFonts w:cstheme="minorHAnsi"/>
+        </w:rPr>
+        <w:t>imutils</w:t>
+      </w:r>
+      <w:proofErr w:type="spellEnd"/>
+      <w:r>
+        <w:rPr>
+          <w:rFonts w:cstheme="minorHAnsi"/>
+        </w:rPr>
+        <w:t xml:space="preserve">, </w:t>
       </w:r>
       <w:proofErr w:type="spellStart"/>
       <w:r>
@@ -2817,8 +2845,6 @@
           <w:szCs w:val="22"/>
         </w:rPr>
       </w:pPr>
-      <w:bookmarkStart w:id="0" w:name="_GoBack"/>
-      <w:bookmarkEnd w:id="0"/>
     </w:p>
     <w:p>
       <w:pPr>
@@ -3101,88 +3127,7 @@
           <w:sz w:val="22"/>
           <w:szCs w:val="22"/>
         </w:rPr>
-        <w:t xml:space="preserve"> </w:t>
-      </w:r>
-      <w:r>
-        <w:rPr>
-          <w:rFonts w:asciiTheme="minorHAnsi" w:hAnsiTheme="minorHAnsi" w:cstheme="minorHAnsi"/>
-          <w:i/>
-          <w:sz w:val="22"/>
-          <w:szCs w:val="22"/>
-        </w:rPr>
-        <w:t>C:\Users\</w:t>
-      </w:r>
-      <w:r>
-        <w:rPr>
-          <w:rFonts w:asciiTheme="minorHAnsi" w:hAnsiTheme="minorHAnsi" w:cstheme="minorHAnsi"/>
-          <w:i/>
-          <w:sz w:val="22"/>
-          <w:szCs w:val="22"/>
-        </w:rPr>
-        <w:t>&lt;user&gt;</w:t>
-      </w:r>
-      <w:r>
-        <w:rPr>
-          <w:rFonts w:asciiTheme="minorHAnsi" w:hAnsiTheme="minorHAnsi" w:cstheme="minorHAnsi"/>
-          <w:i/>
-          <w:sz w:val="22"/>
-          <w:szCs w:val="22"/>
-        </w:rPr>
-        <w:t>\AppData\Local\Programs\Python\Python37\python.exe</w:t>
-      </w:r>
-      <w:r>
-        <w:rPr>
-          <w:rFonts w:asciiTheme="minorHAnsi" w:hAnsiTheme="minorHAnsi" w:cstheme="minorHAnsi"/>
-          <w:i/>
-          <w:sz w:val="22"/>
-          <w:szCs w:val="22"/>
-        </w:rPr>
-        <w:t xml:space="preserve"> </w:t>
-      </w:r>
-      <w:r>
-        <w:rPr>
-          <w:rFonts w:asciiTheme="minorHAnsi" w:hAnsiTheme="minorHAnsi" w:cstheme="minorHAnsi"/>
-          <w:i/>
-          <w:sz w:val="22"/>
-          <w:szCs w:val="22"/>
-        </w:rPr>
-        <w:t>C:\Users\</w:t>
-      </w:r>
-      <w:r>
-        <w:rPr>
-          <w:rFonts w:asciiTheme="minorHAnsi" w:hAnsiTheme="minorHAnsi" w:cstheme="minorHAnsi"/>
-          <w:i/>
-          <w:sz w:val="22"/>
-          <w:szCs w:val="22"/>
-        </w:rPr>
-        <w:t>&lt;user&gt;</w:t>
-      </w:r>
-      <w:r>
-        <w:rPr>
-          <w:rFonts w:asciiTheme="minorHAnsi" w:hAnsiTheme="minorHAnsi" w:cstheme="minorHAnsi"/>
-          <w:i/>
-          <w:sz w:val="22"/>
-          <w:szCs w:val="22"/>
-        </w:rPr>
-        <w:t>\</w:t>
-      </w:r>
-      <w:r>
-        <w:rPr>
-          <w:rFonts w:asciiTheme="minorHAnsi" w:hAnsiTheme="minorHAnsi" w:cstheme="minorHAnsi"/>
-          <w:i/>
-          <w:sz w:val="22"/>
-          <w:szCs w:val="22"/>
-        </w:rPr>
-        <w:t>Desktop</w:t>
-      </w:r>
-      <w:r>
-        <w:rPr>
-          <w:rFonts w:asciiTheme="minorHAnsi" w:hAnsiTheme="minorHAnsi" w:cstheme="minorHAnsi"/>
-          <w:i/>
-          <w:sz w:val="22"/>
-          <w:szCs w:val="22"/>
-        </w:rPr>
-        <w:t>\QR_Tool\QR-Toolbox.py</w:t>
+        <w:t xml:space="preserve"> C:\Users\&lt;user&gt;\AppData\Local\Programs\Python\Python37\python.exe C:\Users\&lt;user&gt;\Desktop\QR_Tool\QR-Toolbox.py</w:t>
       </w:r>
     </w:p>
     <w:p>
@@ -3675,6 +3620,41 @@
       <w:pPr>
         <w:pStyle w:val="NormalWeb"/>
         <w:numPr>
+          <w:ilvl w:val="1"/>
+          <w:numId w:val="8"/>
+        </w:numPr>
+        <w:spacing w:before="0" w:beforeAutospacing="0" w:after="0" w:afterAutospacing="0"/>
+        <w:rPr>
+          <w:rFonts w:asciiTheme="minorHAnsi" w:hAnsiTheme="minorHAnsi" w:cstheme="minorHAnsi"/>
+          <w:sz w:val="22"/>
+          <w:szCs w:val="22"/>
+        </w:rPr>
+      </w:pPr>
+      <w:r>
+        <w:rPr>
+          <w:rFonts w:asciiTheme="minorHAnsi" w:hAnsiTheme="minorHAnsi" w:cstheme="minorHAnsi"/>
+          <w:i/>
+          <w:sz w:val="22"/>
+          <w:szCs w:val="22"/>
+        </w:rPr>
+        <w:t xml:space="preserve">Note: These mappings do assume that the computer has default settings regarding webcams. </w:t>
+      </w:r>
+      <w:bookmarkStart w:id="0" w:name="_GoBack"/>
+      <w:bookmarkEnd w:id="0"/>
+      <w:r>
+        <w:rPr>
+          <w:rFonts w:asciiTheme="minorHAnsi" w:hAnsiTheme="minorHAnsi" w:cstheme="minorHAnsi"/>
+          <w:i/>
+          <w:sz w:val="22"/>
+          <w:szCs w:val="22"/>
+        </w:rPr>
+        <w:t>If those settings are different or it is not a Windows computer that is being used, these mappings above may not be accurate. Example: Plugged in USB Logitech on one laptop, where Option A (should be integrated webcam) was the separate webcam/Logitech, and Option B (should be the separate webcam) was the integrated webcam.</w:t>
+      </w:r>
+    </w:p>
+    <w:p>
+      <w:pPr>
+        <w:pStyle w:val="NormalWeb"/>
+        <w:numPr>
           <w:ilvl w:val="0"/>
           <w:numId w:val="8"/>
         </w:numPr>
@@ -3748,7 +3728,16 @@
           <w:sz w:val="22"/>
           <w:szCs w:val="22"/>
         </w:rPr>
-        <w:t xml:space="preserve">the option of also telling the software to store that data either online on </w:t>
+        <w:t xml:space="preserve">the option of also telling the software to </w:t>
+      </w:r>
+      <w:r>
+        <w:rPr>
+          <w:rFonts w:asciiTheme="minorHAnsi" w:hAnsiTheme="minorHAnsi" w:cstheme="minorHAnsi"/>
+          <w:sz w:val="22"/>
+          <w:szCs w:val="22"/>
+        </w:rPr>
+        <w:lastRenderedPageBreak/>
+        <w:t xml:space="preserve">store that data either online on </w:t>
       </w:r>
       <w:proofErr w:type="spellStart"/>
       <w:r>
@@ -3820,7 +3809,6 @@
     </w:p>
     <w:p>
       <w:r>
-        <w:lastRenderedPageBreak/>
         <w:t xml:space="preserve">There are </w:t>
       </w:r>
       <w:r>
@@ -4301,6 +4289,7 @@
         <w:contextualSpacing w:val="0"/>
       </w:pPr>
       <w:r>
+        <w:lastRenderedPageBreak/>
         <w:t>QR Creator – Single: Generate QR Code for single entry. This option will prompt to enter email or other ID to generate QR Code image file for the entered value.</w:t>
       </w:r>
     </w:p>
@@ -4314,11 +4303,7 @@
         <w:contextualSpacing w:val="0"/>
       </w:pPr>
       <w:r>
-        <w:lastRenderedPageBreak/>
-        <w:t xml:space="preserve">SharePoint version: </w:t>
-      </w:r>
-      <w:r>
-        <w:t xml:space="preserve">The QR Code image file will be stored in the SharePoint Site defined in settings.py and the folder name </w:t>
+        <w:t xml:space="preserve">SharePoint version: The QR Code image file will be stored in the SharePoint Site defined in settings.py and the folder name </w:t>
       </w:r>
       <w:r>
         <w:t>as</w:t>
@@ -5804,6 +5789,7 @@
   <w:style w:type="character" w:default="1" w:styleId="DefaultParagraphFont">
     <w:name w:val="Default Paragraph Font"/>
     <w:uiPriority w:val="1"/>
+    <w:semiHidden/>
     <w:unhideWhenUsed/>
   </w:style>
   <w:style w:type="table" w:default="1" w:styleId="TableNormal">
@@ -6340,6 +6326,20 @@
 </file>
 
 <file path=customXml/item1.xml><?xml version="1.0" encoding="utf-8"?>
+<?mso-contentType ?>
+<SharedContentType xmlns="Microsoft.SharePoint.Taxonomy.ContentTypeSync" SourceId="29f62856-1543-49d4-a736-4569d363f533" ContentTypeId="0x0101" PreviousValue="false"/>
+</file>
+
+<file path=customXml/item2.xml><?xml version="1.0" encoding="utf-8"?>
+<?mso-contentType ?>
+<FormTemplates xmlns="http://schemas.microsoft.com/sharepoint/v3/contenttype/forms">
+  <Display>DocumentLibraryForm</Display>
+  <Edit>DocumentLibraryForm</Edit>
+  <New>DocumentLibraryForm</New>
+</FormTemplates>
+</file>
+
+<file path=customXml/item3.xml><?xml version="1.0" encoding="utf-8"?>
 <p:properties xmlns:p="http://schemas.microsoft.com/office/2006/metadata/properties" xmlns:xsi="http://www.w3.org/2001/XMLSchema-instance" xmlns:pc="http://schemas.microsoft.com/office/infopath/2007/PartnerControls">
   <documentManagement>
     <_Source xmlns="http://schemas.microsoft.com/sharepoint/v3/fields" xsi:nil="true"/>
@@ -6391,20 +6391,6 @@
     </SharedWithUsers>
   </documentManagement>
 </p:properties>
-</file>
-
-<file path=customXml/item2.xml><?xml version="1.0" encoding="utf-8"?>
-<?mso-contentType ?>
-<FormTemplates xmlns="http://schemas.microsoft.com/sharepoint/v3/contenttype/forms">
-  <Display>DocumentLibraryForm</Display>
-  <Edit>DocumentLibraryForm</Edit>
-  <New>DocumentLibraryForm</New>
-</FormTemplates>
-</file>
-
-<file path=customXml/item3.xml><?xml version="1.0" encoding="utf-8"?>
-<?mso-contentType ?>
-<SharedContentType xmlns="Microsoft.SharePoint.Taxonomy.ContentTypeSync" SourceId="29f62856-1543-49d4-a736-4569d363f533" ContentTypeId="0x0101" PreviousValue="false"/>
 </file>
 
 <file path=customXml/item4.xml><?xml version="1.0" encoding="utf-8"?>
@@ -6846,16 +6832,9 @@
 </file>
 
 <file path=customXml/itemProps1.xml><?xml version="1.0" encoding="utf-8"?>
-<ds:datastoreItem xmlns:ds="http://schemas.openxmlformats.org/officeDocument/2006/customXml" ds:itemID="{73C8B1CA-8E77-4D57-A2C6-7BAC97B9DFF5}">
+<ds:datastoreItem xmlns:ds="http://schemas.openxmlformats.org/officeDocument/2006/customXml" ds:itemID="{0A926769-C457-4D14-9625-DC9B44E953E4}">
   <ds:schemaRefs>
-    <ds:schemaRef ds:uri="http://schemas.microsoft.com/office/2006/metadata/properties"/>
-    <ds:schemaRef ds:uri="http://schemas.microsoft.com/office/infopath/2007/PartnerControls"/>
-    <ds:schemaRef ds:uri="http://schemas.microsoft.com/sharepoint/v3/fields"/>
-    <ds:schemaRef ds:uri="http://schemas.microsoft.com/sharepoint/v3"/>
-    <ds:schemaRef ds:uri="4ffa91fb-a0ff-4ac5-b2db-65c790d184a4"/>
-    <ds:schemaRef ds:uri="http://schemas.microsoft.com/sharepoint.v3"/>
-    <ds:schemaRef ds:uri="b2653501-ac67-48fc-8306-1dc26326c664"/>
-    <ds:schemaRef ds:uri="e591724b-3f31-4fb9-8cb1-4f16908600c2"/>
+    <ds:schemaRef ds:uri="Microsoft.SharePoint.Taxonomy.ContentTypeSync"/>
   </ds:schemaRefs>
 </ds:datastoreItem>
 </file>
@@ -6869,9 +6848,16 @@
 </file>
 
 <file path=customXml/itemProps3.xml><?xml version="1.0" encoding="utf-8"?>
-<ds:datastoreItem xmlns:ds="http://schemas.openxmlformats.org/officeDocument/2006/customXml" ds:itemID="{0A926769-C457-4D14-9625-DC9B44E953E4}">
+<ds:datastoreItem xmlns:ds="http://schemas.openxmlformats.org/officeDocument/2006/customXml" ds:itemID="{73C8B1CA-8E77-4D57-A2C6-7BAC97B9DFF5}">
   <ds:schemaRefs>
-    <ds:schemaRef ds:uri="Microsoft.SharePoint.Taxonomy.ContentTypeSync"/>
+    <ds:schemaRef ds:uri="http://schemas.microsoft.com/office/2006/metadata/properties"/>
+    <ds:schemaRef ds:uri="http://schemas.microsoft.com/office/infopath/2007/PartnerControls"/>
+    <ds:schemaRef ds:uri="http://schemas.microsoft.com/sharepoint/v3/fields"/>
+    <ds:schemaRef ds:uri="http://schemas.microsoft.com/sharepoint/v3"/>
+    <ds:schemaRef ds:uri="4ffa91fb-a0ff-4ac5-b2db-65c790d184a4"/>
+    <ds:schemaRef ds:uri="http://schemas.microsoft.com/sharepoint.v3"/>
+    <ds:schemaRef ds:uri="b2653501-ac67-48fc-8306-1dc26326c664"/>
+    <ds:schemaRef ds:uri="e591724b-3f31-4fb9-8cb1-4f16908600c2"/>
   </ds:schemaRefs>
 </ds:datastoreItem>
 </file>

</xml_diff>

<commit_message>
1. Updated BETA version of 2 QR Reader instances at once - fixed QR Reader not working properly if you are only using one instance. Note: Code will use barcodes2.txt and '-CAMERA-2' extension on files if you run program and do not close it normally (this is due to barcodes.txt not being deleted like it's supposed to, and so the code thinks theres another instance).
</commit_message>
<xml_diff>
--- a/QR Toolbox Installation and User Guide.docx
+++ b/QR Toolbox Installation and User Guide.docx
@@ -158,7 +158,23 @@
           <w:sz w:val="22"/>
           <w:szCs w:val="22"/>
         </w:rPr>
-        <w:t xml:space="preserve"> by selecting the green “Clone or download” button on the right side, and clicking “Download ZIP”.</w:t>
+        <w:t xml:space="preserve"> by selecting the green “Clone or download” button on the right side, </w:t>
+      </w:r>
+      <w:r>
+        <w:rPr>
+          <w:rFonts w:asciiTheme="minorHAnsi" w:hAnsiTheme="minorHAnsi" w:cstheme="minorHAnsi"/>
+          <w:sz w:val="22"/>
+          <w:szCs w:val="22"/>
+        </w:rPr>
+        <w:t>then</w:t>
+      </w:r>
+      <w:r>
+        <w:rPr>
+          <w:rFonts w:asciiTheme="minorHAnsi" w:hAnsiTheme="minorHAnsi" w:cstheme="minorHAnsi"/>
+          <w:sz w:val="22"/>
+          <w:szCs w:val="22"/>
+        </w:rPr>
+        <w:t xml:space="preserve"> clicking “Download ZIP”.</w:t>
       </w:r>
     </w:p>
     <w:p>
@@ -398,9 +414,7 @@
     <w:p/>
     <w:p>
       <w:pPr>
-        <w:rPr>
-          <w:rFonts w:cstheme="minorHAnsi"/>
-        </w:rPr>
+        <w:keepNext/>
       </w:pPr>
       <w:r>
         <w:rPr>
@@ -451,6 +465,55 @@
     </w:p>
     <w:p>
       <w:pPr>
+        <w:pStyle w:val="Caption"/>
+        <w:jc w:val="center"/>
+        <w:rPr>
+          <w:rFonts w:cstheme="minorHAnsi"/>
+        </w:rPr>
+      </w:pPr>
+      <w:r>
+        <w:rPr>
+          <w:b/>
+        </w:rPr>
+        <w:t xml:space="preserve">Figure </w:t>
+      </w:r>
+      <w:r>
+        <w:rPr>
+          <w:b/>
+        </w:rPr>
+        <w:fldChar w:fldCharType="begin"/>
+      </w:r>
+      <w:r>
+        <w:rPr>
+          <w:b/>
+        </w:rPr>
+        <w:instrText xml:space="preserve"> SEQ Figure \* ARABIC </w:instrText>
+      </w:r>
+      <w:r>
+        <w:rPr>
+          <w:b/>
+        </w:rPr>
+        <w:fldChar w:fldCharType="separate"/>
+      </w:r>
+      <w:r>
+        <w:rPr>
+          <w:b/>
+          <w:noProof/>
+        </w:rPr>
+        <w:t>1</w:t>
+      </w:r>
+      <w:r>
+        <w:rPr>
+          <w:b/>
+        </w:rPr>
+        <w:fldChar w:fldCharType="end"/>
+      </w:r>
+      <w:r>
+        <w:t xml:space="preserve"> Installation Windows</w:t>
+      </w:r>
+    </w:p>
+    <w:p>
+      <w:pPr>
         <w:rPr>
           <w:rFonts w:cstheme="minorHAnsi"/>
         </w:rPr>
@@ -636,6 +699,177 @@
           <w:rFonts w:cstheme="minorHAnsi"/>
         </w:rPr>
       </w:pPr>
+      <w:r>
+        <w:rPr>
+          <w:noProof/>
+        </w:rPr>
+        <mc:AlternateContent>
+          <mc:Choice Requires="wps">
+            <w:drawing>
+              <wp:anchor distT="0" distB="0" distL="114300" distR="114300" simplePos="0" relativeHeight="251661312" behindDoc="1" locked="0" layoutInCell="1" allowOverlap="1" wp14:anchorId="0BF89FEB" wp14:editId="2534584F">
+                <wp:simplePos x="0" y="0"/>
+                <wp:positionH relativeFrom="column">
+                  <wp:posOffset>471805</wp:posOffset>
+                </wp:positionH>
+                <wp:positionV relativeFrom="paragraph">
+                  <wp:posOffset>1945005</wp:posOffset>
+                </wp:positionV>
+                <wp:extent cx="5000625" cy="635"/>
+                <wp:effectExtent l="0" t="0" r="0" b="0"/>
+                <wp:wrapNone/>
+                <wp:docPr id="6" name="Text Box 6"/>
+                <wp:cNvGraphicFramePr/>
+                <a:graphic xmlns:a="http://schemas.openxmlformats.org/drawingml/2006/main">
+                  <a:graphicData uri="http://schemas.microsoft.com/office/word/2010/wordprocessingShape">
+                    <wps:wsp>
+                      <wps:cNvSpPr txBox="1"/>
+                      <wps:spPr>
+                        <a:xfrm>
+                          <a:off x="0" y="0"/>
+                          <a:ext cx="5000625" cy="635"/>
+                        </a:xfrm>
+                        <a:prstGeom prst="rect">
+                          <a:avLst/>
+                        </a:prstGeom>
+                        <a:solidFill>
+                          <a:prstClr val="white"/>
+                        </a:solidFill>
+                        <a:ln>
+                          <a:noFill/>
+                        </a:ln>
+                      </wps:spPr>
+                      <wps:txbx>
+                        <w:txbxContent>
+                          <w:p>
+                            <w:pPr>
+                              <w:pStyle w:val="Caption"/>
+                              <w:jc w:val="center"/>
+                              <w:rPr>
+                                <w:rFonts w:cstheme="minorHAnsi"/>
+                                <w:noProof/>
+                              </w:rPr>
+                            </w:pPr>
+                            <w:r>
+                              <w:rPr>
+                                <w:b/>
+                              </w:rPr>
+                              <w:t xml:space="preserve">Figure </w:t>
+                            </w:r>
+                            <w:r>
+                              <w:rPr>
+                                <w:b/>
+                              </w:rPr>
+                              <w:fldChar w:fldCharType="begin"/>
+                            </w:r>
+                            <w:r>
+                              <w:rPr>
+                                <w:b/>
+                              </w:rPr>
+                              <w:instrText xml:space="preserve"> SEQ Figure \* ARABIC </w:instrText>
+                            </w:r>
+                            <w:r>
+                              <w:rPr>
+                                <w:b/>
+                              </w:rPr>
+                              <w:fldChar w:fldCharType="separate"/>
+                            </w:r>
+                            <w:r>
+                              <w:rPr>
+                                <w:b/>
+                                <w:noProof/>
+                              </w:rPr>
+                              <w:t>2</w:t>
+                            </w:r>
+                            <w:r>
+                              <w:rPr>
+                                <w:b/>
+                              </w:rPr>
+                              <w:fldChar w:fldCharType="end"/>
+                            </w:r>
+                            <w:r>
+                              <w:t xml:space="preserve"> Python Package Installation Window</w:t>
+                            </w:r>
+                          </w:p>
+                        </w:txbxContent>
+                      </wps:txbx>
+                      <wps:bodyPr rot="0" spcFirstLastPara="0" vertOverflow="overflow" horzOverflow="overflow" vert="horz" wrap="square" lIns="0" tIns="0" rIns="0" bIns="0" numCol="1" spcCol="0" rtlCol="0" fromWordArt="0" anchor="t" anchorCtr="0" forceAA="0" compatLnSpc="1">
+                        <a:prstTxWarp prst="textNoShape">
+                          <a:avLst/>
+                        </a:prstTxWarp>
+                        <a:spAutoFit/>
+                      </wps:bodyPr>
+                    </wps:wsp>
+                  </a:graphicData>
+                </a:graphic>
+              </wp:anchor>
+            </w:drawing>
+          </mc:Choice>
+          <mc:Fallback>
+            <w:pict>
+              <v:shapetype w14:anchorId="0BF89FEB" id="_x0000_t202" coordsize="21600,21600" o:spt="202" path="m,l,21600r21600,l21600,xe">
+                <v:stroke joinstyle="miter"/>
+                <v:path gradientshapeok="t" o:connecttype="rect"/>
+              </v:shapetype>
+              <v:shape id="Text Box 6" o:spid="_x0000_s1026" type="#_x0000_t202" style="position:absolute;margin-left:37.15pt;margin-top:153.15pt;width:393.75pt;height:.05pt;z-index:-251655168;visibility:visible;mso-wrap-style:square;mso-wrap-distance-left:9pt;mso-wrap-distance-top:0;mso-wrap-distance-right:9pt;mso-wrap-distance-bottom:0;mso-position-horizontal:absolute;mso-position-horizontal-relative:text;mso-position-vertical:absolute;mso-position-vertical-relative:text;v-text-anchor:top" o:gfxdata="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" stroked="f">
+                <v:textbox style="mso-fit-shape-to-text:t" inset="0,0,0,0">
+                  <w:txbxContent>
+                    <w:p>
+                      <w:pPr>
+                        <w:pStyle w:val="Caption"/>
+                        <w:jc w:val="center"/>
+                        <w:rPr>
+                          <w:rFonts w:cstheme="minorHAnsi"/>
+                          <w:noProof/>
+                        </w:rPr>
+                      </w:pPr>
+                      <w:r>
+                        <w:rPr>
+                          <w:b/>
+                        </w:rPr>
+                        <w:t xml:space="preserve">Figure </w:t>
+                      </w:r>
+                      <w:r>
+                        <w:rPr>
+                          <w:b/>
+                        </w:rPr>
+                        <w:fldChar w:fldCharType="begin"/>
+                      </w:r>
+                      <w:r>
+                        <w:rPr>
+                          <w:b/>
+                        </w:rPr>
+                        <w:instrText xml:space="preserve"> SEQ Figure \* ARABIC </w:instrText>
+                      </w:r>
+                      <w:r>
+                        <w:rPr>
+                          <w:b/>
+                        </w:rPr>
+                        <w:fldChar w:fldCharType="separate"/>
+                      </w:r>
+                      <w:r>
+                        <w:rPr>
+                          <w:b/>
+                          <w:noProof/>
+                        </w:rPr>
+                        <w:t>2</w:t>
+                      </w:r>
+                      <w:r>
+                        <w:rPr>
+                          <w:b/>
+                        </w:rPr>
+                        <w:fldChar w:fldCharType="end"/>
+                      </w:r>
+                      <w:r>
+                        <w:t xml:space="preserve"> Python Package Installation Window</w:t>
+                      </w:r>
+                    </w:p>
+                  </w:txbxContent>
+                </v:textbox>
+              </v:shape>
+            </w:pict>
+          </mc:Fallback>
+        </mc:AlternateContent>
+      </w:r>
       <w:r>
         <w:rPr>
           <w:rFonts w:cstheme="minorHAnsi"/>
@@ -746,6 +980,15 @@
     </w:p>
     <w:p>
       <w:pPr>
+        <w:ind w:firstLine="720"/>
+        <w:rPr>
+          <w:rFonts w:cstheme="minorHAnsi"/>
+          <w:i/>
+        </w:rPr>
+      </w:pPr>
+    </w:p>
+    <w:p>
+      <w:pPr>
         <w:rPr>
           <w:rFonts w:cstheme="minorHAnsi"/>
           <w:i/>
@@ -1362,6 +1605,7 @@
           <w:rFonts w:cstheme="minorHAnsi"/>
           <w:color w:val="000000"/>
         </w:rPr>
+        <w:lastRenderedPageBreak/>
         <w:t xml:space="preserve">Title: </w:t>
       </w:r>
       <w:r>
@@ -1421,7 +1665,6 @@
           <w:rFonts w:cstheme="minorHAnsi"/>
           <w:color w:val="000000"/>
         </w:rPr>
-        <w:lastRenderedPageBreak/>
         <w:t xml:space="preserve">Redirect URI: </w:t>
       </w:r>
       <w:hyperlink r:id="rId17" w:history="1">
@@ -2191,6 +2434,7 @@
         <w:rPr>
           <w:rFonts w:eastAsia="Times New Roman" w:cstheme="minorHAnsi"/>
         </w:rPr>
+        <w:lastRenderedPageBreak/>
         <w:t>}</w:t>
       </w:r>
     </w:p>
@@ -2249,7 +2493,6 @@
         <w:rPr>
           <w:rFonts w:eastAsia="Times New Roman" w:cstheme="minorHAnsi"/>
         </w:rPr>
-        <w:lastRenderedPageBreak/>
         <w:t>The following lines in QRToolbox.py may need to be modified:</w:t>
       </w:r>
     </w:p>
@@ -2546,6 +2789,8 @@
           <w:szCs w:val="28"/>
         </w:rPr>
       </w:pPr>
+      <w:bookmarkStart w:id="0" w:name="_GoBack"/>
+      <w:bookmarkEnd w:id="0"/>
       <w:r>
         <w:rPr>
           <w:rFonts w:cstheme="minorHAnsi"/>
@@ -3314,6 +3559,30 @@
           <w:szCs w:val="22"/>
         </w:rPr>
       </w:pPr>
+      <w:r>
+        <w:rPr>
+          <w:rFonts w:asciiTheme="minorHAnsi" w:hAnsiTheme="minorHAnsi" w:cstheme="minorHAnsi"/>
+          <w:sz w:val="22"/>
+          <w:szCs w:val="22"/>
+        </w:rPr>
+        <w:t xml:space="preserve">There are </w:t>
+      </w:r>
+      <w:r>
+        <w:rPr>
+          <w:rFonts w:asciiTheme="minorHAnsi" w:hAnsiTheme="minorHAnsi" w:cstheme="minorHAnsi"/>
+          <w:sz w:val="22"/>
+          <w:szCs w:val="22"/>
+        </w:rPr>
+        <w:t>2</w:t>
+      </w:r>
+      <w:r>
+        <w:rPr>
+          <w:rFonts w:asciiTheme="minorHAnsi" w:hAnsiTheme="minorHAnsi" w:cstheme="minorHAnsi"/>
+          <w:sz w:val="22"/>
+          <w:szCs w:val="22"/>
+        </w:rPr>
+        <w:t xml:space="preserve"> questions that are asked when the QR-Toolbox is started:</w:t>
+      </w:r>
     </w:p>
     <w:p>
       <w:pPr>
@@ -3327,33 +3596,383 @@
       </w:pPr>
       <w:r>
         <w:rPr>
-          <w:rFonts w:asciiTheme="minorHAnsi" w:hAnsiTheme="minorHAnsi" w:cstheme="minorHAnsi"/>
-          <w:sz w:val="22"/>
-          <w:szCs w:val="22"/>
-        </w:rPr>
-        <w:t xml:space="preserve">There are </w:t>
-      </w:r>
-      <w:r>
-        <w:rPr>
-          <w:rFonts w:asciiTheme="minorHAnsi" w:hAnsiTheme="minorHAnsi" w:cstheme="minorHAnsi"/>
-          <w:sz w:val="22"/>
-          <w:szCs w:val="22"/>
-        </w:rPr>
-        <w:t>2</w:t>
-      </w:r>
-      <w:r>
-        <w:rPr>
-          <w:rFonts w:asciiTheme="minorHAnsi" w:hAnsiTheme="minorHAnsi" w:cstheme="minorHAnsi"/>
-          <w:sz w:val="22"/>
-          <w:szCs w:val="22"/>
-        </w:rPr>
-        <w:t xml:space="preserve"> questions that are asked when the QR-Toolbox is started:</w:t>
+          <w:noProof/>
+        </w:rPr>
+        <mc:AlternateContent>
+          <mc:Choice Requires="wps">
+            <w:drawing>
+              <wp:anchor distT="0" distB="0" distL="114300" distR="114300" simplePos="0" relativeHeight="251664384" behindDoc="1" locked="0" layoutInCell="1" allowOverlap="1" wp14:anchorId="16C73EF1" wp14:editId="1DFDD599">
+                <wp:simplePos x="0" y="0"/>
+                <wp:positionH relativeFrom="column">
+                  <wp:posOffset>247650</wp:posOffset>
+                </wp:positionH>
+                <wp:positionV relativeFrom="paragraph">
+                  <wp:posOffset>3005455</wp:posOffset>
+                </wp:positionV>
+                <wp:extent cx="5448300" cy="635"/>
+                <wp:effectExtent l="0" t="0" r="0" b="0"/>
+                <wp:wrapNone/>
+                <wp:docPr id="9" name="Text Box 9"/>
+                <wp:cNvGraphicFramePr/>
+                <a:graphic xmlns:a="http://schemas.openxmlformats.org/drawingml/2006/main">
+                  <a:graphicData uri="http://schemas.microsoft.com/office/word/2010/wordprocessingShape">
+                    <wps:wsp>
+                      <wps:cNvSpPr txBox="1"/>
+                      <wps:spPr>
+                        <a:xfrm>
+                          <a:off x="0" y="0"/>
+                          <a:ext cx="5448300" cy="635"/>
+                        </a:xfrm>
+                        <a:prstGeom prst="rect">
+                          <a:avLst/>
+                        </a:prstGeom>
+                        <a:solidFill>
+                          <a:prstClr val="white"/>
+                        </a:solidFill>
+                        <a:ln>
+                          <a:noFill/>
+                        </a:ln>
+                      </wps:spPr>
+                      <wps:txbx>
+                        <w:txbxContent>
+                          <w:p>
+                            <w:pPr>
+                              <w:pStyle w:val="Caption"/>
+                              <w:jc w:val="center"/>
+                              <w:rPr>
+                                <w:rFonts w:eastAsia="Times New Roman" w:cstheme="minorHAnsi"/>
+                                <w:noProof/>
+                              </w:rPr>
+                            </w:pPr>
+                            <w:r>
+                              <w:rPr>
+                                <w:b/>
+                              </w:rPr>
+                              <w:t xml:space="preserve">Figure </w:t>
+                            </w:r>
+                            <w:r>
+                              <w:rPr>
+                                <w:b/>
+                              </w:rPr>
+                              <w:fldChar w:fldCharType="begin"/>
+                            </w:r>
+                            <w:r>
+                              <w:rPr>
+                                <w:b/>
+                              </w:rPr>
+                              <w:instrText xml:space="preserve"> SEQ Figure \* ARABIC </w:instrText>
+                            </w:r>
+                            <w:r>
+                              <w:rPr>
+                                <w:b/>
+                              </w:rPr>
+                              <w:fldChar w:fldCharType="separate"/>
+                            </w:r>
+                            <w:r>
+                              <w:rPr>
+                                <w:b/>
+                                <w:noProof/>
+                              </w:rPr>
+                              <w:t>3</w:t>
+                            </w:r>
+                            <w:r>
+                              <w:rPr>
+                                <w:b/>
+                              </w:rPr>
+                              <w:fldChar w:fldCharType="end"/>
+                            </w:r>
+                            <w:r>
+                              <w:t xml:space="preserve"> Two Questions</w:t>
+                            </w:r>
+                          </w:p>
+                        </w:txbxContent>
+                      </wps:txbx>
+                      <wps:bodyPr rot="0" spcFirstLastPara="0" vertOverflow="overflow" horzOverflow="overflow" vert="horz" wrap="square" lIns="0" tIns="0" rIns="0" bIns="0" numCol="1" spcCol="0" rtlCol="0" fromWordArt="0" anchor="t" anchorCtr="0" forceAA="0" compatLnSpc="1">
+                        <a:prstTxWarp prst="textNoShape">
+                          <a:avLst/>
+                        </a:prstTxWarp>
+                        <a:spAutoFit/>
+                      </wps:bodyPr>
+                    </wps:wsp>
+                  </a:graphicData>
+                </a:graphic>
+              </wp:anchor>
+            </w:drawing>
+          </mc:Choice>
+          <mc:Fallback>
+            <w:pict>
+              <v:shape w14:anchorId="16C73EF1" id="Text Box 9" o:spid="_x0000_s1027" type="#_x0000_t202" style="position:absolute;margin-left:19.5pt;margin-top:236.65pt;width:429pt;height:.05pt;z-index:-251652096;visibility:visible;mso-wrap-style:square;mso-wrap-distance-left:9pt;mso-wrap-distance-top:0;mso-wrap-distance-right:9pt;mso-wrap-distance-bottom:0;mso-position-horizontal:absolute;mso-position-horizontal-relative:text;mso-position-vertical:absolute;mso-position-vertical-relative:text;v-text-anchor:top" o:gfxdata="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" stroked="f">
+                <v:textbox style="mso-fit-shape-to-text:t" inset="0,0,0,0">
+                  <w:txbxContent>
+                    <w:p>
+                      <w:pPr>
+                        <w:pStyle w:val="Caption"/>
+                        <w:jc w:val="center"/>
+                        <w:rPr>
+                          <w:rFonts w:eastAsia="Times New Roman" w:cstheme="minorHAnsi"/>
+                          <w:noProof/>
+                        </w:rPr>
+                      </w:pPr>
+                      <w:r>
+                        <w:rPr>
+                          <w:b/>
+                        </w:rPr>
+                        <w:t xml:space="preserve">Figure </w:t>
+                      </w:r>
+                      <w:r>
+                        <w:rPr>
+                          <w:b/>
+                        </w:rPr>
+                        <w:fldChar w:fldCharType="begin"/>
+                      </w:r>
+                      <w:r>
+                        <w:rPr>
+                          <w:b/>
+                        </w:rPr>
+                        <w:instrText xml:space="preserve"> SEQ Figure \* ARABIC </w:instrText>
+                      </w:r>
+                      <w:r>
+                        <w:rPr>
+                          <w:b/>
+                        </w:rPr>
+                        <w:fldChar w:fldCharType="separate"/>
+                      </w:r>
+                      <w:r>
+                        <w:rPr>
+                          <w:b/>
+                          <w:noProof/>
+                        </w:rPr>
+                        <w:t>3</w:t>
+                      </w:r>
+                      <w:r>
+                        <w:rPr>
+                          <w:b/>
+                        </w:rPr>
+                        <w:fldChar w:fldCharType="end"/>
+                      </w:r>
+                      <w:r>
+                        <w:t xml:space="preserve"> Two Questions</w:t>
+                      </w:r>
+                    </w:p>
+                  </w:txbxContent>
+                </v:textbox>
+              </v:shape>
+            </w:pict>
+          </mc:Fallback>
+        </mc:AlternateContent>
+      </w:r>
+      <w:r>
+        <w:rPr>
+          <w:rFonts w:asciiTheme="minorHAnsi" w:hAnsiTheme="minorHAnsi" w:cstheme="minorHAnsi"/>
+          <w:noProof/>
+          <w:sz w:val="22"/>
+          <w:szCs w:val="22"/>
+        </w:rPr>
+        <w:drawing>
+          <wp:anchor distT="0" distB="0" distL="114300" distR="114300" simplePos="0" relativeHeight="251662336" behindDoc="1" locked="0" layoutInCell="1" allowOverlap="1" wp14:anchorId="63B29D75" wp14:editId="1463306C">
+            <wp:simplePos x="0" y="0"/>
+            <wp:positionH relativeFrom="margin">
+              <wp:align>center</wp:align>
+            </wp:positionH>
+            <wp:positionV relativeFrom="paragraph">
+              <wp:posOffset>99060</wp:posOffset>
+            </wp:positionV>
+            <wp:extent cx="5448300" cy="2849298"/>
+            <wp:effectExtent l="0" t="0" r="0" b="8255"/>
+            <wp:wrapNone/>
+            <wp:docPr id="1" name="Picture 1"/>
+            <wp:cNvGraphicFramePr>
+              <a:graphicFrameLocks xmlns:a="http://schemas.openxmlformats.org/drawingml/2006/main" noChangeAspect="1"/>
+            </wp:cNvGraphicFramePr>
+            <a:graphic xmlns:a="http://schemas.openxmlformats.org/drawingml/2006/main">
+              <a:graphicData uri="http://schemas.openxmlformats.org/drawingml/2006/picture">
+                <pic:pic xmlns:pic="http://schemas.openxmlformats.org/drawingml/2006/picture">
+                  <pic:nvPicPr>
+                    <pic:cNvPr id="1" name="questions.PNG"/>
+                    <pic:cNvPicPr/>
+                  </pic:nvPicPr>
+                  <pic:blipFill>
+                    <a:blip r:embed="rId20">
+                      <a:extLst>
+                        <a:ext uri="{28A0092B-C50C-407E-A947-70E740481C1C}">
+                          <a14:useLocalDpi xmlns:a14="http://schemas.microsoft.com/office/drawing/2010/main" val="0"/>
+                        </a:ext>
+                      </a:extLst>
+                    </a:blip>
+                    <a:stretch>
+                      <a:fillRect/>
+                    </a:stretch>
+                  </pic:blipFill>
+                  <pic:spPr>
+                    <a:xfrm>
+                      <a:off x="0" y="0"/>
+                      <a:ext cx="5448300" cy="2849298"/>
+                    </a:xfrm>
+                    <a:prstGeom prst="rect">
+                      <a:avLst/>
+                    </a:prstGeom>
+                  </pic:spPr>
+                </pic:pic>
+              </a:graphicData>
+            </a:graphic>
+            <wp14:sizeRelH relativeFrom="page">
+              <wp14:pctWidth>0</wp14:pctWidth>
+            </wp14:sizeRelH>
+            <wp14:sizeRelV relativeFrom="page">
+              <wp14:pctHeight>0</wp14:pctHeight>
+            </wp14:sizeRelV>
+          </wp:anchor>
+        </w:drawing>
       </w:r>
     </w:p>
     <w:p>
       <w:pPr>
         <w:pStyle w:val="NormalWeb"/>
         <w:spacing w:before="0" w:beforeAutospacing="0" w:after="0" w:afterAutospacing="0"/>
+        <w:rPr>
+          <w:rFonts w:asciiTheme="minorHAnsi" w:hAnsiTheme="minorHAnsi" w:cstheme="minorHAnsi"/>
+          <w:sz w:val="22"/>
+          <w:szCs w:val="22"/>
+        </w:rPr>
+      </w:pPr>
+    </w:p>
+    <w:p>
+      <w:pPr>
+        <w:pStyle w:val="NormalWeb"/>
+        <w:spacing w:before="0" w:beforeAutospacing="0" w:after="0" w:afterAutospacing="0"/>
+        <w:rPr>
+          <w:rFonts w:asciiTheme="minorHAnsi" w:hAnsiTheme="minorHAnsi" w:cstheme="minorHAnsi"/>
+          <w:sz w:val="22"/>
+          <w:szCs w:val="22"/>
+        </w:rPr>
+      </w:pPr>
+    </w:p>
+    <w:p>
+      <w:pPr>
+        <w:pStyle w:val="NormalWeb"/>
+        <w:spacing w:before="0" w:beforeAutospacing="0" w:after="0" w:afterAutospacing="0"/>
+        <w:rPr>
+          <w:rFonts w:asciiTheme="minorHAnsi" w:hAnsiTheme="minorHAnsi" w:cstheme="minorHAnsi"/>
+          <w:sz w:val="22"/>
+          <w:szCs w:val="22"/>
+        </w:rPr>
+      </w:pPr>
+    </w:p>
+    <w:p>
+      <w:pPr>
+        <w:pStyle w:val="NormalWeb"/>
+        <w:spacing w:before="0" w:beforeAutospacing="0" w:after="0" w:afterAutospacing="0"/>
+        <w:rPr>
+          <w:rFonts w:asciiTheme="minorHAnsi" w:hAnsiTheme="minorHAnsi" w:cstheme="minorHAnsi"/>
+          <w:sz w:val="22"/>
+          <w:szCs w:val="22"/>
+        </w:rPr>
+      </w:pPr>
+    </w:p>
+    <w:p>
+      <w:pPr>
+        <w:pStyle w:val="NormalWeb"/>
+        <w:spacing w:before="0" w:beforeAutospacing="0" w:after="0" w:afterAutospacing="0"/>
+        <w:rPr>
+          <w:rFonts w:asciiTheme="minorHAnsi" w:hAnsiTheme="minorHAnsi" w:cstheme="minorHAnsi"/>
+          <w:sz w:val="22"/>
+          <w:szCs w:val="22"/>
+        </w:rPr>
+      </w:pPr>
+    </w:p>
+    <w:p>
+      <w:pPr>
+        <w:pStyle w:val="NormalWeb"/>
+        <w:spacing w:before="0" w:beforeAutospacing="0" w:after="0" w:afterAutospacing="0"/>
+        <w:rPr>
+          <w:rFonts w:asciiTheme="minorHAnsi" w:hAnsiTheme="minorHAnsi" w:cstheme="minorHAnsi"/>
+          <w:sz w:val="22"/>
+          <w:szCs w:val="22"/>
+        </w:rPr>
+      </w:pPr>
+    </w:p>
+    <w:p>
+      <w:pPr>
+        <w:pStyle w:val="NormalWeb"/>
+        <w:spacing w:before="0" w:beforeAutospacing="0" w:after="0" w:afterAutospacing="0"/>
+        <w:rPr>
+          <w:rFonts w:asciiTheme="minorHAnsi" w:hAnsiTheme="minorHAnsi" w:cstheme="minorHAnsi"/>
+          <w:sz w:val="22"/>
+          <w:szCs w:val="22"/>
+        </w:rPr>
+      </w:pPr>
+    </w:p>
+    <w:p>
+      <w:pPr>
+        <w:pStyle w:val="NormalWeb"/>
+        <w:spacing w:before="0" w:beforeAutospacing="0" w:after="0" w:afterAutospacing="0"/>
+        <w:rPr>
+          <w:rFonts w:asciiTheme="minorHAnsi" w:hAnsiTheme="minorHAnsi" w:cstheme="minorHAnsi"/>
+          <w:sz w:val="22"/>
+          <w:szCs w:val="22"/>
+        </w:rPr>
+      </w:pPr>
+    </w:p>
+    <w:p>
+      <w:pPr>
+        <w:pStyle w:val="NormalWeb"/>
+        <w:spacing w:before="0" w:beforeAutospacing="0" w:after="0" w:afterAutospacing="0"/>
+        <w:rPr>
+          <w:rFonts w:asciiTheme="minorHAnsi" w:hAnsiTheme="minorHAnsi" w:cstheme="minorHAnsi"/>
+          <w:sz w:val="22"/>
+          <w:szCs w:val="22"/>
+        </w:rPr>
+      </w:pPr>
+    </w:p>
+    <w:p>
+      <w:pPr>
+        <w:pStyle w:val="NormalWeb"/>
+        <w:spacing w:before="0" w:beforeAutospacing="0" w:after="0" w:afterAutospacing="0"/>
+        <w:rPr>
+          <w:rFonts w:asciiTheme="minorHAnsi" w:hAnsiTheme="minorHAnsi" w:cstheme="minorHAnsi"/>
+          <w:sz w:val="22"/>
+          <w:szCs w:val="22"/>
+        </w:rPr>
+      </w:pPr>
+    </w:p>
+    <w:p>
+      <w:pPr>
+        <w:pStyle w:val="NormalWeb"/>
+        <w:spacing w:before="0" w:beforeAutospacing="0" w:after="0" w:afterAutospacing="0"/>
+        <w:rPr>
+          <w:rFonts w:asciiTheme="minorHAnsi" w:hAnsiTheme="minorHAnsi" w:cstheme="minorHAnsi"/>
+          <w:sz w:val="22"/>
+          <w:szCs w:val="22"/>
+        </w:rPr>
+      </w:pPr>
+    </w:p>
+    <w:p>
+      <w:pPr>
+        <w:pStyle w:val="NormalWeb"/>
+        <w:spacing w:before="0" w:beforeAutospacing="0" w:after="0" w:afterAutospacing="0"/>
+        <w:rPr>
+          <w:rFonts w:asciiTheme="minorHAnsi" w:hAnsiTheme="minorHAnsi" w:cstheme="minorHAnsi"/>
+          <w:sz w:val="22"/>
+          <w:szCs w:val="22"/>
+        </w:rPr>
+      </w:pPr>
+    </w:p>
+    <w:p>
+      <w:pPr>
+        <w:pStyle w:val="NormalWeb"/>
+        <w:spacing w:before="0" w:beforeAutospacing="0" w:after="0" w:afterAutospacing="0"/>
+        <w:rPr>
+          <w:rFonts w:asciiTheme="minorHAnsi" w:hAnsiTheme="minorHAnsi" w:cstheme="minorHAnsi"/>
+          <w:sz w:val="22"/>
+          <w:szCs w:val="22"/>
+        </w:rPr>
+      </w:pPr>
+    </w:p>
+    <w:p>
+      <w:pPr>
+        <w:pStyle w:val="NormalWeb"/>
+        <w:spacing w:before="0" w:beforeAutospacing="0" w:after="0" w:afterAutospacing="0"/>
+        <w:jc w:val="center"/>
         <w:rPr>
           <w:rFonts w:asciiTheme="minorHAnsi" w:hAnsiTheme="minorHAnsi" w:cstheme="minorHAnsi"/>
           <w:sz w:val="22"/>
@@ -3381,6 +4000,7 @@
           <w:sz w:val="22"/>
           <w:szCs w:val="22"/>
         </w:rPr>
+        <w:lastRenderedPageBreak/>
         <w:t>Which camera do you want to use?</w:t>
       </w:r>
     </w:p>
@@ -3637,18 +4257,7 @@
           <w:sz w:val="22"/>
           <w:szCs w:val="22"/>
         </w:rPr>
-        <w:t xml:space="preserve">Note: These mappings do assume that the computer has default settings regarding webcams. </w:t>
-      </w:r>
-      <w:bookmarkStart w:id="0" w:name="_GoBack"/>
-      <w:bookmarkEnd w:id="0"/>
-      <w:r>
-        <w:rPr>
-          <w:rFonts w:asciiTheme="minorHAnsi" w:hAnsiTheme="minorHAnsi" w:cstheme="minorHAnsi"/>
-          <w:i/>
-          <w:sz w:val="22"/>
-          <w:szCs w:val="22"/>
-        </w:rPr>
-        <w:t>If those settings are different or it is not a Windows computer that is being used, these mappings above may not be accurate. Example: Plugged in USB Logitech on one laptop, where Option A (should be integrated webcam) was the separate webcam/Logitech, and Option B (should be the separate webcam) was the integrated webcam.</w:t>
+        <w:t>Note: These mappings do assume that the computer has default settings regarding webcams. If those settings are different or it is not a Windows computer that is being used, these mappings above may not be accurate. Example: Plugged in USB Logitech on one laptop, where Option A (should be integrated webcam) was the separate webcam/Logitech, and Option B (should be the separate webcam) was the integrated webcam.</w:t>
       </w:r>
     </w:p>
     <w:p>
@@ -3728,16 +4337,7 @@
           <w:sz w:val="22"/>
           <w:szCs w:val="22"/>
         </w:rPr>
-        <w:t xml:space="preserve">the option of also telling the software to </w:t>
-      </w:r>
-      <w:r>
-        <w:rPr>
-          <w:rFonts w:asciiTheme="minorHAnsi" w:hAnsiTheme="minorHAnsi" w:cstheme="minorHAnsi"/>
-          <w:sz w:val="22"/>
-          <w:szCs w:val="22"/>
-        </w:rPr>
-        <w:lastRenderedPageBreak/>
-        <w:t xml:space="preserve">store that data either online on </w:t>
+        <w:t xml:space="preserve">the option of also telling the software to store that data either online on </w:t>
       </w:r>
       <w:proofErr w:type="spellStart"/>
       <w:r>
@@ -3840,6 +4440,203 @@
       </w:r>
       <w:r>
         <w:t>:</w:t>
+      </w:r>
+    </w:p>
+    <w:p>
+      <w:pPr>
+        <w:keepNext/>
+        <w:jc w:val="center"/>
+      </w:pPr>
+      <w:r>
+        <w:rPr>
+          <w:noProof/>
+        </w:rPr>
+        <w:drawing>
+          <wp:inline distT="0" distB="0" distL="0" distR="0" wp14:anchorId="19FBAAA4" wp14:editId="0A80546D">
+            <wp:extent cx="5397202" cy="2822575"/>
+            <wp:effectExtent l="0" t="0" r="0" b="0"/>
+            <wp:docPr id="4" name="Picture 4"/>
+            <wp:cNvGraphicFramePr>
+              <a:graphicFrameLocks xmlns:a="http://schemas.openxmlformats.org/drawingml/2006/main" noChangeAspect="1"/>
+            </wp:cNvGraphicFramePr>
+            <a:graphic xmlns:a="http://schemas.openxmlformats.org/drawingml/2006/main">
+              <a:graphicData uri="http://schemas.openxmlformats.org/drawingml/2006/picture">
+                <pic:pic xmlns:pic="http://schemas.openxmlformats.org/drawingml/2006/picture">
+                  <pic:nvPicPr>
+                    <pic:cNvPr id="4" name="menu1.PNG"/>
+                    <pic:cNvPicPr/>
+                  </pic:nvPicPr>
+                  <pic:blipFill>
+                    <a:blip r:embed="rId21">
+                      <a:extLst>
+                        <a:ext uri="{28A0092B-C50C-407E-A947-70E740481C1C}">
+                          <a14:useLocalDpi xmlns:a14="http://schemas.microsoft.com/office/drawing/2010/main" val="0"/>
+                        </a:ext>
+                      </a:extLst>
+                    </a:blip>
+                    <a:stretch>
+                      <a:fillRect/>
+                    </a:stretch>
+                  </pic:blipFill>
+                  <pic:spPr>
+                    <a:xfrm>
+                      <a:off x="0" y="0"/>
+                      <a:ext cx="5414150" cy="2831438"/>
+                    </a:xfrm>
+                    <a:prstGeom prst="rect">
+                      <a:avLst/>
+                    </a:prstGeom>
+                  </pic:spPr>
+                </pic:pic>
+              </a:graphicData>
+            </a:graphic>
+          </wp:inline>
+        </w:drawing>
+      </w:r>
+    </w:p>
+    <w:p>
+      <w:pPr>
+        <w:pStyle w:val="Caption"/>
+        <w:jc w:val="center"/>
+      </w:pPr>
+      <w:r>
+        <w:rPr>
+          <w:b/>
+        </w:rPr>
+        <w:t xml:space="preserve">Figure </w:t>
+      </w:r>
+      <w:r>
+        <w:rPr>
+          <w:b/>
+        </w:rPr>
+        <w:fldChar w:fldCharType="begin"/>
+      </w:r>
+      <w:r>
+        <w:rPr>
+          <w:b/>
+        </w:rPr>
+        <w:instrText xml:space="preserve"> SEQ Figure \* ARABIC </w:instrText>
+      </w:r>
+      <w:r>
+        <w:rPr>
+          <w:b/>
+        </w:rPr>
+        <w:fldChar w:fldCharType="separate"/>
+      </w:r>
+      <w:r>
+        <w:rPr>
+          <w:b/>
+          <w:noProof/>
+        </w:rPr>
+        <w:t>4</w:t>
+      </w:r>
+      <w:r>
+        <w:rPr>
+          <w:b/>
+        </w:rPr>
+        <w:fldChar w:fldCharType="end"/>
+      </w:r>
+      <w:r>
+        <w:t xml:space="preserve"> Local Version Menu</w:t>
+      </w:r>
+    </w:p>
+    <w:p>
+      <w:pPr>
+        <w:keepNext/>
+        <w:jc w:val="center"/>
+      </w:pPr>
+      <w:r>
+        <w:rPr>
+          <w:noProof/>
+        </w:rPr>
+        <w:lastRenderedPageBreak/>
+        <w:drawing>
+          <wp:inline distT="0" distB="0" distL="0" distR="0" wp14:anchorId="78FD127A" wp14:editId="4FDD39C6">
+            <wp:extent cx="5506481" cy="2879725"/>
+            <wp:effectExtent l="0" t="0" r="0" b="0"/>
+            <wp:docPr id="10" name="Picture 10"/>
+            <wp:cNvGraphicFramePr>
+              <a:graphicFrameLocks xmlns:a="http://schemas.openxmlformats.org/drawingml/2006/main" noChangeAspect="1"/>
+            </wp:cNvGraphicFramePr>
+            <a:graphic xmlns:a="http://schemas.openxmlformats.org/drawingml/2006/main">
+              <a:graphicData uri="http://schemas.openxmlformats.org/drawingml/2006/picture">
+                <pic:pic xmlns:pic="http://schemas.openxmlformats.org/drawingml/2006/picture">
+                  <pic:nvPicPr>
+                    <pic:cNvPr id="10" name="menu2.PNG"/>
+                    <pic:cNvPicPr/>
+                  </pic:nvPicPr>
+                  <pic:blipFill>
+                    <a:blip r:embed="rId22">
+                      <a:extLst>
+                        <a:ext uri="{28A0092B-C50C-407E-A947-70E740481C1C}">
+                          <a14:useLocalDpi xmlns:a14="http://schemas.microsoft.com/office/drawing/2010/main" val="0"/>
+                        </a:ext>
+                      </a:extLst>
+                    </a:blip>
+                    <a:stretch>
+                      <a:fillRect/>
+                    </a:stretch>
+                  </pic:blipFill>
+                  <pic:spPr>
+                    <a:xfrm>
+                      <a:off x="0" y="0"/>
+                      <a:ext cx="5513288" cy="2883285"/>
+                    </a:xfrm>
+                    <a:prstGeom prst="rect">
+                      <a:avLst/>
+                    </a:prstGeom>
+                  </pic:spPr>
+                </pic:pic>
+              </a:graphicData>
+            </a:graphic>
+          </wp:inline>
+        </w:drawing>
+      </w:r>
+    </w:p>
+    <w:p>
+      <w:pPr>
+        <w:pStyle w:val="Caption"/>
+        <w:jc w:val="center"/>
+      </w:pPr>
+      <w:r>
+        <w:rPr>
+          <w:b/>
+        </w:rPr>
+        <w:t xml:space="preserve">Figure </w:t>
+      </w:r>
+      <w:r>
+        <w:rPr>
+          <w:b/>
+        </w:rPr>
+        <w:fldChar w:fldCharType="begin"/>
+      </w:r>
+      <w:r>
+        <w:rPr>
+          <w:b/>
+        </w:rPr>
+        <w:instrText xml:space="preserve"> SEQ Figure \* ARABIC </w:instrText>
+      </w:r>
+      <w:r>
+        <w:rPr>
+          <w:b/>
+        </w:rPr>
+        <w:fldChar w:fldCharType="separate"/>
+      </w:r>
+      <w:r>
+        <w:rPr>
+          <w:b/>
+          <w:noProof/>
+        </w:rPr>
+        <w:t>5</w:t>
+      </w:r>
+      <w:r>
+        <w:rPr>
+          <w:b/>
+        </w:rPr>
+        <w:fldChar w:fldCharType="end"/>
+      </w:r>
+      <w:r>
+        <w:t xml:space="preserve"> SharePoint Version Menu</w:t>
       </w:r>
     </w:p>
     <w:p>
@@ -4029,7 +4826,7 @@
           <w:i/>
         </w:rPr>
       </w:pPr>
-      <w:hyperlink r:id="rId20" w:history="1">
+      <w:hyperlink r:id="rId23" w:history="1">
         <w:r>
           <w:rPr>
             <w:rStyle w:val="Hyperlink"/>
@@ -4211,12 +5008,19 @@
         <w:rPr>
           <w:i/>
         </w:rPr>
-        <w:t>’, etc.), the program cannot store these on SharePoint without replacing those characters with their regular equivalents (‘</w:t>
+        <w:t xml:space="preserve">’, etc.), the program cannot store these on SharePoint without replacing those characters with their regular </w:t>
       </w:r>
       <w:r>
         <w:rPr>
           <w:i/>
         </w:rPr>
+        <w:lastRenderedPageBreak/>
+        <w:t>equivalents (‘</w:t>
+      </w:r>
+      <w:r>
+        <w:rPr>
+          <w:i/>
+        </w:rPr>
         <w:t>è</w:t>
       </w:r>
       <w:r>
@@ -4225,7 +5029,7 @@
         </w:rPr>
         <w:t>’ = ‘e’). The program will ask the user if they would like to do that, and if they respond ‘No’, that text/entry will be skipped. This will occur for every entry that has special characters.</w:t>
       </w:r>
-      <w:hyperlink r:id="rId21" w:tooltip="è" w:history="1"/>
+      <w:hyperlink r:id="rId24" w:tooltip="è" w:history="1"/>
     </w:p>
     <w:p>
       <w:pPr>
@@ -4289,7 +5093,6 @@
         <w:contextualSpacing w:val="0"/>
       </w:pPr>
       <w:r>
-        <w:lastRenderedPageBreak/>
         <w:t>QR Creator – Single: Generate QR Code for single entry. This option will prompt to enter email or other ID to generate QR Code image file for the entered value.</w:t>
       </w:r>
     </w:p>
@@ -6027,6 +6830,25 @@
       <w:u w:val="single"/>
     </w:rPr>
   </w:style>
+  <w:style w:type="paragraph" w:styleId="Caption">
+    <w:name w:val="caption"/>
+    <w:basedOn w:val="Normal"/>
+    <w:next w:val="Normal"/>
+    <w:uiPriority w:val="35"/>
+    <w:unhideWhenUsed/>
+    <w:qFormat/>
+    <w:rsid w:val="00A55428"/>
+    <w:pPr>
+      <w:spacing w:after="200" w:line="240" w:lineRule="auto"/>
+    </w:pPr>
+    <w:rPr>
+      <w:i/>
+      <w:iCs/>
+      <w:color w:val="44546A" w:themeColor="text2"/>
+      <w:sz w:val="18"/>
+      <w:szCs w:val="18"/>
+    </w:rPr>
+  </w:style>
 </w:styles>
 </file>
 
@@ -6326,20 +7148,6 @@
 </file>
 
 <file path=customXml/item1.xml><?xml version="1.0" encoding="utf-8"?>
-<?mso-contentType ?>
-<SharedContentType xmlns="Microsoft.SharePoint.Taxonomy.ContentTypeSync" SourceId="29f62856-1543-49d4-a736-4569d363f533" ContentTypeId="0x0101" PreviousValue="false"/>
-</file>
-
-<file path=customXml/item2.xml><?xml version="1.0" encoding="utf-8"?>
-<?mso-contentType ?>
-<FormTemplates xmlns="http://schemas.microsoft.com/sharepoint/v3/contenttype/forms">
-  <Display>DocumentLibraryForm</Display>
-  <Edit>DocumentLibraryForm</Edit>
-  <New>DocumentLibraryForm</New>
-</FormTemplates>
-</file>
-
-<file path=customXml/item3.xml><?xml version="1.0" encoding="utf-8"?>
 <p:properties xmlns:p="http://schemas.microsoft.com/office/2006/metadata/properties" xmlns:xsi="http://www.w3.org/2001/XMLSchema-instance" xmlns:pc="http://schemas.microsoft.com/office/infopath/2007/PartnerControls">
   <documentManagement>
     <_Source xmlns="http://schemas.microsoft.com/sharepoint/v3/fields" xsi:nil="true"/>
@@ -6391,6 +7199,20 @@
     </SharedWithUsers>
   </documentManagement>
 </p:properties>
+</file>
+
+<file path=customXml/item2.xml><?xml version="1.0" encoding="utf-8"?>
+<?mso-contentType ?>
+<FormTemplates xmlns="http://schemas.microsoft.com/sharepoint/v3/contenttype/forms">
+  <Display>DocumentLibraryForm</Display>
+  <Edit>DocumentLibraryForm</Edit>
+  <New>DocumentLibraryForm</New>
+</FormTemplates>
+</file>
+
+<file path=customXml/item3.xml><?xml version="1.0" encoding="utf-8"?>
+<?mso-contentType ?>
+<SharedContentType xmlns="Microsoft.SharePoint.Taxonomy.ContentTypeSync" SourceId="29f62856-1543-49d4-a736-4569d363f533" ContentTypeId="0x0101" PreviousValue="false"/>
 </file>
 
 <file path=customXml/item4.xml><?xml version="1.0" encoding="utf-8"?>
@@ -6832,9 +7654,16 @@
 </file>
 
 <file path=customXml/itemProps1.xml><?xml version="1.0" encoding="utf-8"?>
-<ds:datastoreItem xmlns:ds="http://schemas.openxmlformats.org/officeDocument/2006/customXml" ds:itemID="{0A926769-C457-4D14-9625-DC9B44E953E4}">
+<ds:datastoreItem xmlns:ds="http://schemas.openxmlformats.org/officeDocument/2006/customXml" ds:itemID="{73C8B1CA-8E77-4D57-A2C6-7BAC97B9DFF5}">
   <ds:schemaRefs>
-    <ds:schemaRef ds:uri="Microsoft.SharePoint.Taxonomy.ContentTypeSync"/>
+    <ds:schemaRef ds:uri="http://schemas.microsoft.com/office/2006/metadata/properties"/>
+    <ds:schemaRef ds:uri="http://schemas.microsoft.com/office/infopath/2007/PartnerControls"/>
+    <ds:schemaRef ds:uri="http://schemas.microsoft.com/sharepoint/v3/fields"/>
+    <ds:schemaRef ds:uri="http://schemas.microsoft.com/sharepoint/v3"/>
+    <ds:schemaRef ds:uri="4ffa91fb-a0ff-4ac5-b2db-65c790d184a4"/>
+    <ds:schemaRef ds:uri="http://schemas.microsoft.com/sharepoint.v3"/>
+    <ds:schemaRef ds:uri="b2653501-ac67-48fc-8306-1dc26326c664"/>
+    <ds:schemaRef ds:uri="e591724b-3f31-4fb9-8cb1-4f16908600c2"/>
   </ds:schemaRefs>
 </ds:datastoreItem>
 </file>
@@ -6848,16 +7677,9 @@
 </file>
 
 <file path=customXml/itemProps3.xml><?xml version="1.0" encoding="utf-8"?>
-<ds:datastoreItem xmlns:ds="http://schemas.openxmlformats.org/officeDocument/2006/customXml" ds:itemID="{73C8B1CA-8E77-4D57-A2C6-7BAC97B9DFF5}">
+<ds:datastoreItem xmlns:ds="http://schemas.openxmlformats.org/officeDocument/2006/customXml" ds:itemID="{0A926769-C457-4D14-9625-DC9B44E953E4}">
   <ds:schemaRefs>
-    <ds:schemaRef ds:uri="http://schemas.microsoft.com/office/2006/metadata/properties"/>
-    <ds:schemaRef ds:uri="http://schemas.microsoft.com/office/infopath/2007/PartnerControls"/>
-    <ds:schemaRef ds:uri="http://schemas.microsoft.com/sharepoint/v3/fields"/>
-    <ds:schemaRef ds:uri="http://schemas.microsoft.com/sharepoint/v3"/>
-    <ds:schemaRef ds:uri="4ffa91fb-a0ff-4ac5-b2db-65c790d184a4"/>
-    <ds:schemaRef ds:uri="http://schemas.microsoft.com/sharepoint.v3"/>
-    <ds:schemaRef ds:uri="b2653501-ac67-48fc-8306-1dc26326c664"/>
-    <ds:schemaRef ds:uri="e591724b-3f31-4fb9-8cb1-4f16908600c2"/>
+    <ds:schemaRef ds:uri="Microsoft.SharePoint.Taxonomy.ContentTypeSync"/>
   </ds:schemaRefs>
 </ds:datastoreItem>
 </file>

</xml_diff>

<commit_message>
Revert "1. Updated BETA version of 2 QR Reader instances at once - fixed QR Reader not working properly if you are only using one instance. Note: Code will use barcodes2.txt and '-CAMERA-2' extension on files if you run program and do not close it normally (this is due to barcodes.txt not being deleted like it's supposed to, and so the code thinks theres another instance)."
This reverts commit 15472a21
</commit_message>
<xml_diff>
--- a/QR Toolbox Installation and User Guide.docx
+++ b/QR Toolbox Installation and User Guide.docx
@@ -158,23 +158,7 @@
           <w:sz w:val="22"/>
           <w:szCs w:val="22"/>
         </w:rPr>
-        <w:t xml:space="preserve"> by selecting the green “Clone or download” button on the right side, </w:t>
-      </w:r>
-      <w:r>
-        <w:rPr>
-          <w:rFonts w:asciiTheme="minorHAnsi" w:hAnsiTheme="minorHAnsi" w:cstheme="minorHAnsi"/>
-          <w:sz w:val="22"/>
-          <w:szCs w:val="22"/>
-        </w:rPr>
-        <w:t>then</w:t>
-      </w:r>
-      <w:r>
-        <w:rPr>
-          <w:rFonts w:asciiTheme="minorHAnsi" w:hAnsiTheme="minorHAnsi" w:cstheme="minorHAnsi"/>
-          <w:sz w:val="22"/>
-          <w:szCs w:val="22"/>
-        </w:rPr>
-        <w:t xml:space="preserve"> clicking “Download ZIP”.</w:t>
+        <w:t xml:space="preserve"> by selecting the green “Clone or download” button on the right side, and clicking “Download ZIP”.</w:t>
       </w:r>
     </w:p>
     <w:p>
@@ -414,7 +398,9 @@
     <w:p/>
     <w:p>
       <w:pPr>
-        <w:keepNext/>
+        <w:rPr>
+          <w:rFonts w:cstheme="minorHAnsi"/>
+        </w:rPr>
       </w:pPr>
       <w:r>
         <w:rPr>
@@ -465,55 +451,6 @@
     </w:p>
     <w:p>
       <w:pPr>
-        <w:pStyle w:val="Caption"/>
-        <w:jc w:val="center"/>
-        <w:rPr>
-          <w:rFonts w:cstheme="minorHAnsi"/>
-        </w:rPr>
-      </w:pPr>
-      <w:r>
-        <w:rPr>
-          <w:b/>
-        </w:rPr>
-        <w:t xml:space="preserve">Figure </w:t>
-      </w:r>
-      <w:r>
-        <w:rPr>
-          <w:b/>
-        </w:rPr>
-        <w:fldChar w:fldCharType="begin"/>
-      </w:r>
-      <w:r>
-        <w:rPr>
-          <w:b/>
-        </w:rPr>
-        <w:instrText xml:space="preserve"> SEQ Figure \* ARABIC </w:instrText>
-      </w:r>
-      <w:r>
-        <w:rPr>
-          <w:b/>
-        </w:rPr>
-        <w:fldChar w:fldCharType="separate"/>
-      </w:r>
-      <w:r>
-        <w:rPr>
-          <w:b/>
-          <w:noProof/>
-        </w:rPr>
-        <w:t>1</w:t>
-      </w:r>
-      <w:r>
-        <w:rPr>
-          <w:b/>
-        </w:rPr>
-        <w:fldChar w:fldCharType="end"/>
-      </w:r>
-      <w:r>
-        <w:t xml:space="preserve"> Installation Windows</w:t>
-      </w:r>
-    </w:p>
-    <w:p>
-      <w:pPr>
         <w:rPr>
           <w:rFonts w:cstheme="minorHAnsi"/>
         </w:rPr>
@@ -699,177 +636,6 @@
           <w:rFonts w:cstheme="minorHAnsi"/>
         </w:rPr>
       </w:pPr>
-      <w:r>
-        <w:rPr>
-          <w:noProof/>
-        </w:rPr>
-        <mc:AlternateContent>
-          <mc:Choice Requires="wps">
-            <w:drawing>
-              <wp:anchor distT="0" distB="0" distL="114300" distR="114300" simplePos="0" relativeHeight="251661312" behindDoc="1" locked="0" layoutInCell="1" allowOverlap="1" wp14:anchorId="0BF89FEB" wp14:editId="2534584F">
-                <wp:simplePos x="0" y="0"/>
-                <wp:positionH relativeFrom="column">
-                  <wp:posOffset>471805</wp:posOffset>
-                </wp:positionH>
-                <wp:positionV relativeFrom="paragraph">
-                  <wp:posOffset>1945005</wp:posOffset>
-                </wp:positionV>
-                <wp:extent cx="5000625" cy="635"/>
-                <wp:effectExtent l="0" t="0" r="0" b="0"/>
-                <wp:wrapNone/>
-                <wp:docPr id="6" name="Text Box 6"/>
-                <wp:cNvGraphicFramePr/>
-                <a:graphic xmlns:a="http://schemas.openxmlformats.org/drawingml/2006/main">
-                  <a:graphicData uri="http://schemas.microsoft.com/office/word/2010/wordprocessingShape">
-                    <wps:wsp>
-                      <wps:cNvSpPr txBox="1"/>
-                      <wps:spPr>
-                        <a:xfrm>
-                          <a:off x="0" y="0"/>
-                          <a:ext cx="5000625" cy="635"/>
-                        </a:xfrm>
-                        <a:prstGeom prst="rect">
-                          <a:avLst/>
-                        </a:prstGeom>
-                        <a:solidFill>
-                          <a:prstClr val="white"/>
-                        </a:solidFill>
-                        <a:ln>
-                          <a:noFill/>
-                        </a:ln>
-                      </wps:spPr>
-                      <wps:txbx>
-                        <w:txbxContent>
-                          <w:p>
-                            <w:pPr>
-                              <w:pStyle w:val="Caption"/>
-                              <w:jc w:val="center"/>
-                              <w:rPr>
-                                <w:rFonts w:cstheme="minorHAnsi"/>
-                                <w:noProof/>
-                              </w:rPr>
-                            </w:pPr>
-                            <w:r>
-                              <w:rPr>
-                                <w:b/>
-                              </w:rPr>
-                              <w:t xml:space="preserve">Figure </w:t>
-                            </w:r>
-                            <w:r>
-                              <w:rPr>
-                                <w:b/>
-                              </w:rPr>
-                              <w:fldChar w:fldCharType="begin"/>
-                            </w:r>
-                            <w:r>
-                              <w:rPr>
-                                <w:b/>
-                              </w:rPr>
-                              <w:instrText xml:space="preserve"> SEQ Figure \* ARABIC </w:instrText>
-                            </w:r>
-                            <w:r>
-                              <w:rPr>
-                                <w:b/>
-                              </w:rPr>
-                              <w:fldChar w:fldCharType="separate"/>
-                            </w:r>
-                            <w:r>
-                              <w:rPr>
-                                <w:b/>
-                                <w:noProof/>
-                              </w:rPr>
-                              <w:t>2</w:t>
-                            </w:r>
-                            <w:r>
-                              <w:rPr>
-                                <w:b/>
-                              </w:rPr>
-                              <w:fldChar w:fldCharType="end"/>
-                            </w:r>
-                            <w:r>
-                              <w:t xml:space="preserve"> Python Package Installation Window</w:t>
-                            </w:r>
-                          </w:p>
-                        </w:txbxContent>
-                      </wps:txbx>
-                      <wps:bodyPr rot="0" spcFirstLastPara="0" vertOverflow="overflow" horzOverflow="overflow" vert="horz" wrap="square" lIns="0" tIns="0" rIns="0" bIns="0" numCol="1" spcCol="0" rtlCol="0" fromWordArt="0" anchor="t" anchorCtr="0" forceAA="0" compatLnSpc="1">
-                        <a:prstTxWarp prst="textNoShape">
-                          <a:avLst/>
-                        </a:prstTxWarp>
-                        <a:spAutoFit/>
-                      </wps:bodyPr>
-                    </wps:wsp>
-                  </a:graphicData>
-                </a:graphic>
-              </wp:anchor>
-            </w:drawing>
-          </mc:Choice>
-          <mc:Fallback>
-            <w:pict>
-              <v:shapetype w14:anchorId="0BF89FEB" id="_x0000_t202" coordsize="21600,21600" o:spt="202" path="m,l,21600r21600,l21600,xe">
-                <v:stroke joinstyle="miter"/>
-                <v:path gradientshapeok="t" o:connecttype="rect"/>
-              </v:shapetype>
-              <v:shape id="Text Box 6" o:spid="_x0000_s1026" type="#_x0000_t202" style="position:absolute;margin-left:37.15pt;margin-top:153.15pt;width:393.75pt;height:.05pt;z-index:-251655168;visibility:visible;mso-wrap-style:square;mso-wrap-distance-left:9pt;mso-wrap-distance-top:0;mso-wrap-distance-right:9pt;mso-wrap-distance-bottom:0;mso-position-horizontal:absolute;mso-position-horizontal-relative:text;mso-position-vertical:absolute;mso-position-vertical-relative:text;v-text-anchor:top" o:gfxdata="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" stroked="f">
-                <v:textbox style="mso-fit-shape-to-text:t" inset="0,0,0,0">
-                  <w:txbxContent>
-                    <w:p>
-                      <w:pPr>
-                        <w:pStyle w:val="Caption"/>
-                        <w:jc w:val="center"/>
-                        <w:rPr>
-                          <w:rFonts w:cstheme="minorHAnsi"/>
-                          <w:noProof/>
-                        </w:rPr>
-                      </w:pPr>
-                      <w:r>
-                        <w:rPr>
-                          <w:b/>
-                        </w:rPr>
-                        <w:t xml:space="preserve">Figure </w:t>
-                      </w:r>
-                      <w:r>
-                        <w:rPr>
-                          <w:b/>
-                        </w:rPr>
-                        <w:fldChar w:fldCharType="begin"/>
-                      </w:r>
-                      <w:r>
-                        <w:rPr>
-                          <w:b/>
-                        </w:rPr>
-                        <w:instrText xml:space="preserve"> SEQ Figure \* ARABIC </w:instrText>
-                      </w:r>
-                      <w:r>
-                        <w:rPr>
-                          <w:b/>
-                        </w:rPr>
-                        <w:fldChar w:fldCharType="separate"/>
-                      </w:r>
-                      <w:r>
-                        <w:rPr>
-                          <w:b/>
-                          <w:noProof/>
-                        </w:rPr>
-                        <w:t>2</w:t>
-                      </w:r>
-                      <w:r>
-                        <w:rPr>
-                          <w:b/>
-                        </w:rPr>
-                        <w:fldChar w:fldCharType="end"/>
-                      </w:r>
-                      <w:r>
-                        <w:t xml:space="preserve"> Python Package Installation Window</w:t>
-                      </w:r>
-                    </w:p>
-                  </w:txbxContent>
-                </v:textbox>
-              </v:shape>
-            </w:pict>
-          </mc:Fallback>
-        </mc:AlternateContent>
-      </w:r>
       <w:r>
         <w:rPr>
           <w:rFonts w:cstheme="minorHAnsi"/>
@@ -980,15 +746,6 @@
     </w:p>
     <w:p>
       <w:pPr>
-        <w:ind w:firstLine="720"/>
-        <w:rPr>
-          <w:rFonts w:cstheme="minorHAnsi"/>
-          <w:i/>
-        </w:rPr>
-      </w:pPr>
-    </w:p>
-    <w:p>
-      <w:pPr>
         <w:rPr>
           <w:rFonts w:cstheme="minorHAnsi"/>
           <w:i/>
@@ -1605,7 +1362,6 @@
           <w:rFonts w:cstheme="minorHAnsi"/>
           <w:color w:val="000000"/>
         </w:rPr>
-        <w:lastRenderedPageBreak/>
         <w:t xml:space="preserve">Title: </w:t>
       </w:r>
       <w:r>
@@ -1665,6 +1421,7 @@
           <w:rFonts w:cstheme="minorHAnsi"/>
           <w:color w:val="000000"/>
         </w:rPr>
+        <w:lastRenderedPageBreak/>
         <w:t xml:space="preserve">Redirect URI: </w:t>
       </w:r>
       <w:hyperlink r:id="rId17" w:history="1">
@@ -2434,7 +2191,6 @@
         <w:rPr>
           <w:rFonts w:eastAsia="Times New Roman" w:cstheme="minorHAnsi"/>
         </w:rPr>
-        <w:lastRenderedPageBreak/>
         <w:t>}</w:t>
       </w:r>
     </w:p>
@@ -2493,6 +2249,7 @@
         <w:rPr>
           <w:rFonts w:eastAsia="Times New Roman" w:cstheme="minorHAnsi"/>
         </w:rPr>
+        <w:lastRenderedPageBreak/>
         <w:t>The following lines in QRToolbox.py may need to be modified:</w:t>
       </w:r>
     </w:p>
@@ -2789,8 +2546,6 @@
           <w:szCs w:val="28"/>
         </w:rPr>
       </w:pPr>
-      <w:bookmarkStart w:id="0" w:name="_GoBack"/>
-      <w:bookmarkEnd w:id="0"/>
       <w:r>
         <w:rPr>
           <w:rFonts w:cstheme="minorHAnsi"/>
@@ -3559,30 +3314,6 @@
           <w:szCs w:val="22"/>
         </w:rPr>
       </w:pPr>
-      <w:r>
-        <w:rPr>
-          <w:rFonts w:asciiTheme="minorHAnsi" w:hAnsiTheme="minorHAnsi" w:cstheme="minorHAnsi"/>
-          <w:sz w:val="22"/>
-          <w:szCs w:val="22"/>
-        </w:rPr>
-        <w:t xml:space="preserve">There are </w:t>
-      </w:r>
-      <w:r>
-        <w:rPr>
-          <w:rFonts w:asciiTheme="minorHAnsi" w:hAnsiTheme="minorHAnsi" w:cstheme="minorHAnsi"/>
-          <w:sz w:val="22"/>
-          <w:szCs w:val="22"/>
-        </w:rPr>
-        <w:t>2</w:t>
-      </w:r>
-      <w:r>
-        <w:rPr>
-          <w:rFonts w:asciiTheme="minorHAnsi" w:hAnsiTheme="minorHAnsi" w:cstheme="minorHAnsi"/>
-          <w:sz w:val="22"/>
-          <w:szCs w:val="22"/>
-        </w:rPr>
-        <w:t xml:space="preserve"> questions that are asked when the QR-Toolbox is started:</w:t>
-      </w:r>
     </w:p>
     <w:p>
       <w:pPr>
@@ -3596,383 +3327,33 @@
       </w:pPr>
       <w:r>
         <w:rPr>
-          <w:noProof/>
-        </w:rPr>
-        <mc:AlternateContent>
-          <mc:Choice Requires="wps">
-            <w:drawing>
-              <wp:anchor distT="0" distB="0" distL="114300" distR="114300" simplePos="0" relativeHeight="251664384" behindDoc="1" locked="0" layoutInCell="1" allowOverlap="1" wp14:anchorId="16C73EF1" wp14:editId="1DFDD599">
-                <wp:simplePos x="0" y="0"/>
-                <wp:positionH relativeFrom="column">
-                  <wp:posOffset>247650</wp:posOffset>
-                </wp:positionH>
-                <wp:positionV relativeFrom="paragraph">
-                  <wp:posOffset>3005455</wp:posOffset>
-                </wp:positionV>
-                <wp:extent cx="5448300" cy="635"/>
-                <wp:effectExtent l="0" t="0" r="0" b="0"/>
-                <wp:wrapNone/>
-                <wp:docPr id="9" name="Text Box 9"/>
-                <wp:cNvGraphicFramePr/>
-                <a:graphic xmlns:a="http://schemas.openxmlformats.org/drawingml/2006/main">
-                  <a:graphicData uri="http://schemas.microsoft.com/office/word/2010/wordprocessingShape">
-                    <wps:wsp>
-                      <wps:cNvSpPr txBox="1"/>
-                      <wps:spPr>
-                        <a:xfrm>
-                          <a:off x="0" y="0"/>
-                          <a:ext cx="5448300" cy="635"/>
-                        </a:xfrm>
-                        <a:prstGeom prst="rect">
-                          <a:avLst/>
-                        </a:prstGeom>
-                        <a:solidFill>
-                          <a:prstClr val="white"/>
-                        </a:solidFill>
-                        <a:ln>
-                          <a:noFill/>
-                        </a:ln>
-                      </wps:spPr>
-                      <wps:txbx>
-                        <w:txbxContent>
-                          <w:p>
-                            <w:pPr>
-                              <w:pStyle w:val="Caption"/>
-                              <w:jc w:val="center"/>
-                              <w:rPr>
-                                <w:rFonts w:eastAsia="Times New Roman" w:cstheme="minorHAnsi"/>
-                                <w:noProof/>
-                              </w:rPr>
-                            </w:pPr>
-                            <w:r>
-                              <w:rPr>
-                                <w:b/>
-                              </w:rPr>
-                              <w:t xml:space="preserve">Figure </w:t>
-                            </w:r>
-                            <w:r>
-                              <w:rPr>
-                                <w:b/>
-                              </w:rPr>
-                              <w:fldChar w:fldCharType="begin"/>
-                            </w:r>
-                            <w:r>
-                              <w:rPr>
-                                <w:b/>
-                              </w:rPr>
-                              <w:instrText xml:space="preserve"> SEQ Figure \* ARABIC </w:instrText>
-                            </w:r>
-                            <w:r>
-                              <w:rPr>
-                                <w:b/>
-                              </w:rPr>
-                              <w:fldChar w:fldCharType="separate"/>
-                            </w:r>
-                            <w:r>
-                              <w:rPr>
-                                <w:b/>
-                                <w:noProof/>
-                              </w:rPr>
-                              <w:t>3</w:t>
-                            </w:r>
-                            <w:r>
-                              <w:rPr>
-                                <w:b/>
-                              </w:rPr>
-                              <w:fldChar w:fldCharType="end"/>
-                            </w:r>
-                            <w:r>
-                              <w:t xml:space="preserve"> Two Questions</w:t>
-                            </w:r>
-                          </w:p>
-                        </w:txbxContent>
-                      </wps:txbx>
-                      <wps:bodyPr rot="0" spcFirstLastPara="0" vertOverflow="overflow" horzOverflow="overflow" vert="horz" wrap="square" lIns="0" tIns="0" rIns="0" bIns="0" numCol="1" spcCol="0" rtlCol="0" fromWordArt="0" anchor="t" anchorCtr="0" forceAA="0" compatLnSpc="1">
-                        <a:prstTxWarp prst="textNoShape">
-                          <a:avLst/>
-                        </a:prstTxWarp>
-                        <a:spAutoFit/>
-                      </wps:bodyPr>
-                    </wps:wsp>
-                  </a:graphicData>
-                </a:graphic>
-              </wp:anchor>
-            </w:drawing>
-          </mc:Choice>
-          <mc:Fallback>
-            <w:pict>
-              <v:shape w14:anchorId="16C73EF1" id="Text Box 9" o:spid="_x0000_s1027" type="#_x0000_t202" style="position:absolute;margin-left:19.5pt;margin-top:236.65pt;width:429pt;height:.05pt;z-index:-251652096;visibility:visible;mso-wrap-style:square;mso-wrap-distance-left:9pt;mso-wrap-distance-top:0;mso-wrap-distance-right:9pt;mso-wrap-distance-bottom:0;mso-position-horizontal:absolute;mso-position-horizontal-relative:text;mso-position-vertical:absolute;mso-position-vertical-relative:text;v-text-anchor:top" o:gfxdata="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" stroked="f">
-                <v:textbox style="mso-fit-shape-to-text:t" inset="0,0,0,0">
-                  <w:txbxContent>
-                    <w:p>
-                      <w:pPr>
-                        <w:pStyle w:val="Caption"/>
-                        <w:jc w:val="center"/>
-                        <w:rPr>
-                          <w:rFonts w:eastAsia="Times New Roman" w:cstheme="minorHAnsi"/>
-                          <w:noProof/>
-                        </w:rPr>
-                      </w:pPr>
-                      <w:r>
-                        <w:rPr>
-                          <w:b/>
-                        </w:rPr>
-                        <w:t xml:space="preserve">Figure </w:t>
-                      </w:r>
-                      <w:r>
-                        <w:rPr>
-                          <w:b/>
-                        </w:rPr>
-                        <w:fldChar w:fldCharType="begin"/>
-                      </w:r>
-                      <w:r>
-                        <w:rPr>
-                          <w:b/>
-                        </w:rPr>
-                        <w:instrText xml:space="preserve"> SEQ Figure \* ARABIC </w:instrText>
-                      </w:r>
-                      <w:r>
-                        <w:rPr>
-                          <w:b/>
-                        </w:rPr>
-                        <w:fldChar w:fldCharType="separate"/>
-                      </w:r>
-                      <w:r>
-                        <w:rPr>
-                          <w:b/>
-                          <w:noProof/>
-                        </w:rPr>
-                        <w:t>3</w:t>
-                      </w:r>
-                      <w:r>
-                        <w:rPr>
-                          <w:b/>
-                        </w:rPr>
-                        <w:fldChar w:fldCharType="end"/>
-                      </w:r>
-                      <w:r>
-                        <w:t xml:space="preserve"> Two Questions</w:t>
-                      </w:r>
-                    </w:p>
-                  </w:txbxContent>
-                </v:textbox>
-              </v:shape>
-            </w:pict>
-          </mc:Fallback>
-        </mc:AlternateContent>
-      </w:r>
-      <w:r>
-        <w:rPr>
-          <w:rFonts w:asciiTheme="minorHAnsi" w:hAnsiTheme="minorHAnsi" w:cstheme="minorHAnsi"/>
-          <w:noProof/>
-          <w:sz w:val="22"/>
-          <w:szCs w:val="22"/>
-        </w:rPr>
-        <w:drawing>
-          <wp:anchor distT="0" distB="0" distL="114300" distR="114300" simplePos="0" relativeHeight="251662336" behindDoc="1" locked="0" layoutInCell="1" allowOverlap="1" wp14:anchorId="63B29D75" wp14:editId="1463306C">
-            <wp:simplePos x="0" y="0"/>
-            <wp:positionH relativeFrom="margin">
-              <wp:align>center</wp:align>
-            </wp:positionH>
-            <wp:positionV relativeFrom="paragraph">
-              <wp:posOffset>99060</wp:posOffset>
-            </wp:positionV>
-            <wp:extent cx="5448300" cy="2849298"/>
-            <wp:effectExtent l="0" t="0" r="0" b="8255"/>
-            <wp:wrapNone/>
-            <wp:docPr id="1" name="Picture 1"/>
-            <wp:cNvGraphicFramePr>
-              <a:graphicFrameLocks xmlns:a="http://schemas.openxmlformats.org/drawingml/2006/main" noChangeAspect="1"/>
-            </wp:cNvGraphicFramePr>
-            <a:graphic xmlns:a="http://schemas.openxmlformats.org/drawingml/2006/main">
-              <a:graphicData uri="http://schemas.openxmlformats.org/drawingml/2006/picture">
-                <pic:pic xmlns:pic="http://schemas.openxmlformats.org/drawingml/2006/picture">
-                  <pic:nvPicPr>
-                    <pic:cNvPr id="1" name="questions.PNG"/>
-                    <pic:cNvPicPr/>
-                  </pic:nvPicPr>
-                  <pic:blipFill>
-                    <a:blip r:embed="rId20">
-                      <a:extLst>
-                        <a:ext uri="{28A0092B-C50C-407E-A947-70E740481C1C}">
-                          <a14:useLocalDpi xmlns:a14="http://schemas.microsoft.com/office/drawing/2010/main" val="0"/>
-                        </a:ext>
-                      </a:extLst>
-                    </a:blip>
-                    <a:stretch>
-                      <a:fillRect/>
-                    </a:stretch>
-                  </pic:blipFill>
-                  <pic:spPr>
-                    <a:xfrm>
-                      <a:off x="0" y="0"/>
-                      <a:ext cx="5448300" cy="2849298"/>
-                    </a:xfrm>
-                    <a:prstGeom prst="rect">
-                      <a:avLst/>
-                    </a:prstGeom>
-                  </pic:spPr>
-                </pic:pic>
-              </a:graphicData>
-            </a:graphic>
-            <wp14:sizeRelH relativeFrom="page">
-              <wp14:pctWidth>0</wp14:pctWidth>
-            </wp14:sizeRelH>
-            <wp14:sizeRelV relativeFrom="page">
-              <wp14:pctHeight>0</wp14:pctHeight>
-            </wp14:sizeRelV>
-          </wp:anchor>
-        </w:drawing>
+          <w:rFonts w:asciiTheme="minorHAnsi" w:hAnsiTheme="minorHAnsi" w:cstheme="minorHAnsi"/>
+          <w:sz w:val="22"/>
+          <w:szCs w:val="22"/>
+        </w:rPr>
+        <w:t xml:space="preserve">There are </w:t>
+      </w:r>
+      <w:r>
+        <w:rPr>
+          <w:rFonts w:asciiTheme="minorHAnsi" w:hAnsiTheme="minorHAnsi" w:cstheme="minorHAnsi"/>
+          <w:sz w:val="22"/>
+          <w:szCs w:val="22"/>
+        </w:rPr>
+        <w:t>2</w:t>
+      </w:r>
+      <w:r>
+        <w:rPr>
+          <w:rFonts w:asciiTheme="minorHAnsi" w:hAnsiTheme="minorHAnsi" w:cstheme="minorHAnsi"/>
+          <w:sz w:val="22"/>
+          <w:szCs w:val="22"/>
+        </w:rPr>
+        <w:t xml:space="preserve"> questions that are asked when the QR-Toolbox is started:</w:t>
       </w:r>
     </w:p>
     <w:p>
       <w:pPr>
         <w:pStyle w:val="NormalWeb"/>
         <w:spacing w:before="0" w:beforeAutospacing="0" w:after="0" w:afterAutospacing="0"/>
-        <w:rPr>
-          <w:rFonts w:asciiTheme="minorHAnsi" w:hAnsiTheme="minorHAnsi" w:cstheme="minorHAnsi"/>
-          <w:sz w:val="22"/>
-          <w:szCs w:val="22"/>
-        </w:rPr>
-      </w:pPr>
-    </w:p>
-    <w:p>
-      <w:pPr>
-        <w:pStyle w:val="NormalWeb"/>
-        <w:spacing w:before="0" w:beforeAutospacing="0" w:after="0" w:afterAutospacing="0"/>
-        <w:rPr>
-          <w:rFonts w:asciiTheme="minorHAnsi" w:hAnsiTheme="minorHAnsi" w:cstheme="minorHAnsi"/>
-          <w:sz w:val="22"/>
-          <w:szCs w:val="22"/>
-        </w:rPr>
-      </w:pPr>
-    </w:p>
-    <w:p>
-      <w:pPr>
-        <w:pStyle w:val="NormalWeb"/>
-        <w:spacing w:before="0" w:beforeAutospacing="0" w:after="0" w:afterAutospacing="0"/>
-        <w:rPr>
-          <w:rFonts w:asciiTheme="minorHAnsi" w:hAnsiTheme="minorHAnsi" w:cstheme="minorHAnsi"/>
-          <w:sz w:val="22"/>
-          <w:szCs w:val="22"/>
-        </w:rPr>
-      </w:pPr>
-    </w:p>
-    <w:p>
-      <w:pPr>
-        <w:pStyle w:val="NormalWeb"/>
-        <w:spacing w:before="0" w:beforeAutospacing="0" w:after="0" w:afterAutospacing="0"/>
-        <w:rPr>
-          <w:rFonts w:asciiTheme="minorHAnsi" w:hAnsiTheme="minorHAnsi" w:cstheme="minorHAnsi"/>
-          <w:sz w:val="22"/>
-          <w:szCs w:val="22"/>
-        </w:rPr>
-      </w:pPr>
-    </w:p>
-    <w:p>
-      <w:pPr>
-        <w:pStyle w:val="NormalWeb"/>
-        <w:spacing w:before="0" w:beforeAutospacing="0" w:after="0" w:afterAutospacing="0"/>
-        <w:rPr>
-          <w:rFonts w:asciiTheme="minorHAnsi" w:hAnsiTheme="minorHAnsi" w:cstheme="minorHAnsi"/>
-          <w:sz w:val="22"/>
-          <w:szCs w:val="22"/>
-        </w:rPr>
-      </w:pPr>
-    </w:p>
-    <w:p>
-      <w:pPr>
-        <w:pStyle w:val="NormalWeb"/>
-        <w:spacing w:before="0" w:beforeAutospacing="0" w:after="0" w:afterAutospacing="0"/>
-        <w:rPr>
-          <w:rFonts w:asciiTheme="minorHAnsi" w:hAnsiTheme="minorHAnsi" w:cstheme="minorHAnsi"/>
-          <w:sz w:val="22"/>
-          <w:szCs w:val="22"/>
-        </w:rPr>
-      </w:pPr>
-    </w:p>
-    <w:p>
-      <w:pPr>
-        <w:pStyle w:val="NormalWeb"/>
-        <w:spacing w:before="0" w:beforeAutospacing="0" w:after="0" w:afterAutospacing="0"/>
-        <w:rPr>
-          <w:rFonts w:asciiTheme="minorHAnsi" w:hAnsiTheme="minorHAnsi" w:cstheme="minorHAnsi"/>
-          <w:sz w:val="22"/>
-          <w:szCs w:val="22"/>
-        </w:rPr>
-      </w:pPr>
-    </w:p>
-    <w:p>
-      <w:pPr>
-        <w:pStyle w:val="NormalWeb"/>
-        <w:spacing w:before="0" w:beforeAutospacing="0" w:after="0" w:afterAutospacing="0"/>
-        <w:rPr>
-          <w:rFonts w:asciiTheme="minorHAnsi" w:hAnsiTheme="minorHAnsi" w:cstheme="minorHAnsi"/>
-          <w:sz w:val="22"/>
-          <w:szCs w:val="22"/>
-        </w:rPr>
-      </w:pPr>
-    </w:p>
-    <w:p>
-      <w:pPr>
-        <w:pStyle w:val="NormalWeb"/>
-        <w:spacing w:before="0" w:beforeAutospacing="0" w:after="0" w:afterAutospacing="0"/>
-        <w:rPr>
-          <w:rFonts w:asciiTheme="minorHAnsi" w:hAnsiTheme="minorHAnsi" w:cstheme="minorHAnsi"/>
-          <w:sz w:val="22"/>
-          <w:szCs w:val="22"/>
-        </w:rPr>
-      </w:pPr>
-    </w:p>
-    <w:p>
-      <w:pPr>
-        <w:pStyle w:val="NormalWeb"/>
-        <w:spacing w:before="0" w:beforeAutospacing="0" w:after="0" w:afterAutospacing="0"/>
-        <w:rPr>
-          <w:rFonts w:asciiTheme="minorHAnsi" w:hAnsiTheme="minorHAnsi" w:cstheme="minorHAnsi"/>
-          <w:sz w:val="22"/>
-          <w:szCs w:val="22"/>
-        </w:rPr>
-      </w:pPr>
-    </w:p>
-    <w:p>
-      <w:pPr>
-        <w:pStyle w:val="NormalWeb"/>
-        <w:spacing w:before="0" w:beforeAutospacing="0" w:after="0" w:afterAutospacing="0"/>
-        <w:rPr>
-          <w:rFonts w:asciiTheme="minorHAnsi" w:hAnsiTheme="minorHAnsi" w:cstheme="minorHAnsi"/>
-          <w:sz w:val="22"/>
-          <w:szCs w:val="22"/>
-        </w:rPr>
-      </w:pPr>
-    </w:p>
-    <w:p>
-      <w:pPr>
-        <w:pStyle w:val="NormalWeb"/>
-        <w:spacing w:before="0" w:beforeAutospacing="0" w:after="0" w:afterAutospacing="0"/>
-        <w:rPr>
-          <w:rFonts w:asciiTheme="minorHAnsi" w:hAnsiTheme="minorHAnsi" w:cstheme="minorHAnsi"/>
-          <w:sz w:val="22"/>
-          <w:szCs w:val="22"/>
-        </w:rPr>
-      </w:pPr>
-    </w:p>
-    <w:p>
-      <w:pPr>
-        <w:pStyle w:val="NormalWeb"/>
-        <w:spacing w:before="0" w:beforeAutospacing="0" w:after="0" w:afterAutospacing="0"/>
-        <w:rPr>
-          <w:rFonts w:asciiTheme="minorHAnsi" w:hAnsiTheme="minorHAnsi" w:cstheme="minorHAnsi"/>
-          <w:sz w:val="22"/>
-          <w:szCs w:val="22"/>
-        </w:rPr>
-      </w:pPr>
-    </w:p>
-    <w:p>
-      <w:pPr>
-        <w:pStyle w:val="NormalWeb"/>
-        <w:spacing w:before="0" w:beforeAutospacing="0" w:after="0" w:afterAutospacing="0"/>
-        <w:jc w:val="center"/>
         <w:rPr>
           <w:rFonts w:asciiTheme="minorHAnsi" w:hAnsiTheme="minorHAnsi" w:cstheme="minorHAnsi"/>
           <w:sz w:val="22"/>
@@ -4000,7 +3381,6 @@
           <w:sz w:val="22"/>
           <w:szCs w:val="22"/>
         </w:rPr>
-        <w:lastRenderedPageBreak/>
         <w:t>Which camera do you want to use?</w:t>
       </w:r>
     </w:p>
@@ -4257,7 +3637,18 @@
           <w:sz w:val="22"/>
           <w:szCs w:val="22"/>
         </w:rPr>
-        <w:t>Note: These mappings do assume that the computer has default settings regarding webcams. If those settings are different or it is not a Windows computer that is being used, these mappings above may not be accurate. Example: Plugged in USB Logitech on one laptop, where Option A (should be integrated webcam) was the separate webcam/Logitech, and Option B (should be the separate webcam) was the integrated webcam.</w:t>
+        <w:t xml:space="preserve">Note: These mappings do assume that the computer has default settings regarding webcams. </w:t>
+      </w:r>
+      <w:bookmarkStart w:id="0" w:name="_GoBack"/>
+      <w:bookmarkEnd w:id="0"/>
+      <w:r>
+        <w:rPr>
+          <w:rFonts w:asciiTheme="minorHAnsi" w:hAnsiTheme="minorHAnsi" w:cstheme="minorHAnsi"/>
+          <w:i/>
+          <w:sz w:val="22"/>
+          <w:szCs w:val="22"/>
+        </w:rPr>
+        <w:t>If those settings are different or it is not a Windows computer that is being used, these mappings above may not be accurate. Example: Plugged in USB Logitech on one laptop, where Option A (should be integrated webcam) was the separate webcam/Logitech, and Option B (should be the separate webcam) was the integrated webcam.</w:t>
       </w:r>
     </w:p>
     <w:p>
@@ -4337,7 +3728,16 @@
           <w:sz w:val="22"/>
           <w:szCs w:val="22"/>
         </w:rPr>
-        <w:t xml:space="preserve">the option of also telling the software to store that data either online on </w:t>
+        <w:t xml:space="preserve">the option of also telling the software to </w:t>
+      </w:r>
+      <w:r>
+        <w:rPr>
+          <w:rFonts w:asciiTheme="minorHAnsi" w:hAnsiTheme="minorHAnsi" w:cstheme="minorHAnsi"/>
+          <w:sz w:val="22"/>
+          <w:szCs w:val="22"/>
+        </w:rPr>
+        <w:lastRenderedPageBreak/>
+        <w:t xml:space="preserve">store that data either online on </w:t>
       </w:r>
       <w:proofErr w:type="spellStart"/>
       <w:r>
@@ -4440,203 +3840,6 @@
       </w:r>
       <w:r>
         <w:t>:</w:t>
-      </w:r>
-    </w:p>
-    <w:p>
-      <w:pPr>
-        <w:keepNext/>
-        <w:jc w:val="center"/>
-      </w:pPr>
-      <w:r>
-        <w:rPr>
-          <w:noProof/>
-        </w:rPr>
-        <w:drawing>
-          <wp:inline distT="0" distB="0" distL="0" distR="0" wp14:anchorId="19FBAAA4" wp14:editId="0A80546D">
-            <wp:extent cx="5397202" cy="2822575"/>
-            <wp:effectExtent l="0" t="0" r="0" b="0"/>
-            <wp:docPr id="4" name="Picture 4"/>
-            <wp:cNvGraphicFramePr>
-              <a:graphicFrameLocks xmlns:a="http://schemas.openxmlformats.org/drawingml/2006/main" noChangeAspect="1"/>
-            </wp:cNvGraphicFramePr>
-            <a:graphic xmlns:a="http://schemas.openxmlformats.org/drawingml/2006/main">
-              <a:graphicData uri="http://schemas.openxmlformats.org/drawingml/2006/picture">
-                <pic:pic xmlns:pic="http://schemas.openxmlformats.org/drawingml/2006/picture">
-                  <pic:nvPicPr>
-                    <pic:cNvPr id="4" name="menu1.PNG"/>
-                    <pic:cNvPicPr/>
-                  </pic:nvPicPr>
-                  <pic:blipFill>
-                    <a:blip r:embed="rId21">
-                      <a:extLst>
-                        <a:ext uri="{28A0092B-C50C-407E-A947-70E740481C1C}">
-                          <a14:useLocalDpi xmlns:a14="http://schemas.microsoft.com/office/drawing/2010/main" val="0"/>
-                        </a:ext>
-                      </a:extLst>
-                    </a:blip>
-                    <a:stretch>
-                      <a:fillRect/>
-                    </a:stretch>
-                  </pic:blipFill>
-                  <pic:spPr>
-                    <a:xfrm>
-                      <a:off x="0" y="0"/>
-                      <a:ext cx="5414150" cy="2831438"/>
-                    </a:xfrm>
-                    <a:prstGeom prst="rect">
-                      <a:avLst/>
-                    </a:prstGeom>
-                  </pic:spPr>
-                </pic:pic>
-              </a:graphicData>
-            </a:graphic>
-          </wp:inline>
-        </w:drawing>
-      </w:r>
-    </w:p>
-    <w:p>
-      <w:pPr>
-        <w:pStyle w:val="Caption"/>
-        <w:jc w:val="center"/>
-      </w:pPr>
-      <w:r>
-        <w:rPr>
-          <w:b/>
-        </w:rPr>
-        <w:t xml:space="preserve">Figure </w:t>
-      </w:r>
-      <w:r>
-        <w:rPr>
-          <w:b/>
-        </w:rPr>
-        <w:fldChar w:fldCharType="begin"/>
-      </w:r>
-      <w:r>
-        <w:rPr>
-          <w:b/>
-        </w:rPr>
-        <w:instrText xml:space="preserve"> SEQ Figure \* ARABIC </w:instrText>
-      </w:r>
-      <w:r>
-        <w:rPr>
-          <w:b/>
-        </w:rPr>
-        <w:fldChar w:fldCharType="separate"/>
-      </w:r>
-      <w:r>
-        <w:rPr>
-          <w:b/>
-          <w:noProof/>
-        </w:rPr>
-        <w:t>4</w:t>
-      </w:r>
-      <w:r>
-        <w:rPr>
-          <w:b/>
-        </w:rPr>
-        <w:fldChar w:fldCharType="end"/>
-      </w:r>
-      <w:r>
-        <w:t xml:space="preserve"> Local Version Menu</w:t>
-      </w:r>
-    </w:p>
-    <w:p>
-      <w:pPr>
-        <w:keepNext/>
-        <w:jc w:val="center"/>
-      </w:pPr>
-      <w:r>
-        <w:rPr>
-          <w:noProof/>
-        </w:rPr>
-        <w:lastRenderedPageBreak/>
-        <w:drawing>
-          <wp:inline distT="0" distB="0" distL="0" distR="0" wp14:anchorId="78FD127A" wp14:editId="4FDD39C6">
-            <wp:extent cx="5506481" cy="2879725"/>
-            <wp:effectExtent l="0" t="0" r="0" b="0"/>
-            <wp:docPr id="10" name="Picture 10"/>
-            <wp:cNvGraphicFramePr>
-              <a:graphicFrameLocks xmlns:a="http://schemas.openxmlformats.org/drawingml/2006/main" noChangeAspect="1"/>
-            </wp:cNvGraphicFramePr>
-            <a:graphic xmlns:a="http://schemas.openxmlformats.org/drawingml/2006/main">
-              <a:graphicData uri="http://schemas.openxmlformats.org/drawingml/2006/picture">
-                <pic:pic xmlns:pic="http://schemas.openxmlformats.org/drawingml/2006/picture">
-                  <pic:nvPicPr>
-                    <pic:cNvPr id="10" name="menu2.PNG"/>
-                    <pic:cNvPicPr/>
-                  </pic:nvPicPr>
-                  <pic:blipFill>
-                    <a:blip r:embed="rId22">
-                      <a:extLst>
-                        <a:ext uri="{28A0092B-C50C-407E-A947-70E740481C1C}">
-                          <a14:useLocalDpi xmlns:a14="http://schemas.microsoft.com/office/drawing/2010/main" val="0"/>
-                        </a:ext>
-                      </a:extLst>
-                    </a:blip>
-                    <a:stretch>
-                      <a:fillRect/>
-                    </a:stretch>
-                  </pic:blipFill>
-                  <pic:spPr>
-                    <a:xfrm>
-                      <a:off x="0" y="0"/>
-                      <a:ext cx="5513288" cy="2883285"/>
-                    </a:xfrm>
-                    <a:prstGeom prst="rect">
-                      <a:avLst/>
-                    </a:prstGeom>
-                  </pic:spPr>
-                </pic:pic>
-              </a:graphicData>
-            </a:graphic>
-          </wp:inline>
-        </w:drawing>
-      </w:r>
-    </w:p>
-    <w:p>
-      <w:pPr>
-        <w:pStyle w:val="Caption"/>
-        <w:jc w:val="center"/>
-      </w:pPr>
-      <w:r>
-        <w:rPr>
-          <w:b/>
-        </w:rPr>
-        <w:t xml:space="preserve">Figure </w:t>
-      </w:r>
-      <w:r>
-        <w:rPr>
-          <w:b/>
-        </w:rPr>
-        <w:fldChar w:fldCharType="begin"/>
-      </w:r>
-      <w:r>
-        <w:rPr>
-          <w:b/>
-        </w:rPr>
-        <w:instrText xml:space="preserve"> SEQ Figure \* ARABIC </w:instrText>
-      </w:r>
-      <w:r>
-        <w:rPr>
-          <w:b/>
-        </w:rPr>
-        <w:fldChar w:fldCharType="separate"/>
-      </w:r>
-      <w:r>
-        <w:rPr>
-          <w:b/>
-          <w:noProof/>
-        </w:rPr>
-        <w:t>5</w:t>
-      </w:r>
-      <w:r>
-        <w:rPr>
-          <w:b/>
-        </w:rPr>
-        <w:fldChar w:fldCharType="end"/>
-      </w:r>
-      <w:r>
-        <w:t xml:space="preserve"> SharePoint Version Menu</w:t>
       </w:r>
     </w:p>
     <w:p>
@@ -4826,7 +4029,7 @@
           <w:i/>
         </w:rPr>
       </w:pPr>
-      <w:hyperlink r:id="rId23" w:history="1">
+      <w:hyperlink r:id="rId20" w:history="1">
         <w:r>
           <w:rPr>
             <w:rStyle w:val="Hyperlink"/>
@@ -5008,14 +4211,7 @@
         <w:rPr>
           <w:i/>
         </w:rPr>
-        <w:t xml:space="preserve">’, etc.), the program cannot store these on SharePoint without replacing those characters with their regular </w:t>
-      </w:r>
-      <w:r>
-        <w:rPr>
-          <w:i/>
-        </w:rPr>
-        <w:lastRenderedPageBreak/>
-        <w:t>equivalents (‘</w:t>
+        <w:t>’, etc.), the program cannot store these on SharePoint without replacing those characters with their regular equivalents (‘</w:t>
       </w:r>
       <w:r>
         <w:rPr>
@@ -5029,7 +4225,7 @@
         </w:rPr>
         <w:t>’ = ‘e’). The program will ask the user if they would like to do that, and if they respond ‘No’, that text/entry will be skipped. This will occur for every entry that has special characters.</w:t>
       </w:r>
-      <w:hyperlink r:id="rId24" w:tooltip="è" w:history="1"/>
+      <w:hyperlink r:id="rId21" w:tooltip="è" w:history="1"/>
     </w:p>
     <w:p>
       <w:pPr>
@@ -5093,6 +4289,7 @@
         <w:contextualSpacing w:val="0"/>
       </w:pPr>
       <w:r>
+        <w:lastRenderedPageBreak/>
         <w:t>QR Creator – Single: Generate QR Code for single entry. This option will prompt to enter email or other ID to generate QR Code image file for the entered value.</w:t>
       </w:r>
     </w:p>
@@ -6830,25 +6027,6 @@
       <w:u w:val="single"/>
     </w:rPr>
   </w:style>
-  <w:style w:type="paragraph" w:styleId="Caption">
-    <w:name w:val="caption"/>
-    <w:basedOn w:val="Normal"/>
-    <w:next w:val="Normal"/>
-    <w:uiPriority w:val="35"/>
-    <w:unhideWhenUsed/>
-    <w:qFormat/>
-    <w:rsid w:val="00A55428"/>
-    <w:pPr>
-      <w:spacing w:after="200" w:line="240" w:lineRule="auto"/>
-    </w:pPr>
-    <w:rPr>
-      <w:i/>
-      <w:iCs/>
-      <w:color w:val="44546A" w:themeColor="text2"/>
-      <w:sz w:val="18"/>
-      <w:szCs w:val="18"/>
-    </w:rPr>
-  </w:style>
 </w:styles>
 </file>
 
@@ -7148,6 +6326,20 @@
 </file>
 
 <file path=customXml/item1.xml><?xml version="1.0" encoding="utf-8"?>
+<?mso-contentType ?>
+<SharedContentType xmlns="Microsoft.SharePoint.Taxonomy.ContentTypeSync" SourceId="29f62856-1543-49d4-a736-4569d363f533" ContentTypeId="0x0101" PreviousValue="false"/>
+</file>
+
+<file path=customXml/item2.xml><?xml version="1.0" encoding="utf-8"?>
+<?mso-contentType ?>
+<FormTemplates xmlns="http://schemas.microsoft.com/sharepoint/v3/contenttype/forms">
+  <Display>DocumentLibraryForm</Display>
+  <Edit>DocumentLibraryForm</Edit>
+  <New>DocumentLibraryForm</New>
+</FormTemplates>
+</file>
+
+<file path=customXml/item3.xml><?xml version="1.0" encoding="utf-8"?>
 <p:properties xmlns:p="http://schemas.microsoft.com/office/2006/metadata/properties" xmlns:xsi="http://www.w3.org/2001/XMLSchema-instance" xmlns:pc="http://schemas.microsoft.com/office/infopath/2007/PartnerControls">
   <documentManagement>
     <_Source xmlns="http://schemas.microsoft.com/sharepoint/v3/fields" xsi:nil="true"/>
@@ -7199,20 +6391,6 @@
     </SharedWithUsers>
   </documentManagement>
 </p:properties>
-</file>
-
-<file path=customXml/item2.xml><?xml version="1.0" encoding="utf-8"?>
-<?mso-contentType ?>
-<FormTemplates xmlns="http://schemas.microsoft.com/sharepoint/v3/contenttype/forms">
-  <Display>DocumentLibraryForm</Display>
-  <Edit>DocumentLibraryForm</Edit>
-  <New>DocumentLibraryForm</New>
-</FormTemplates>
-</file>
-
-<file path=customXml/item3.xml><?xml version="1.0" encoding="utf-8"?>
-<?mso-contentType ?>
-<SharedContentType xmlns="Microsoft.SharePoint.Taxonomy.ContentTypeSync" SourceId="29f62856-1543-49d4-a736-4569d363f533" ContentTypeId="0x0101" PreviousValue="false"/>
 </file>
 
 <file path=customXml/item4.xml><?xml version="1.0" encoding="utf-8"?>
@@ -7654,16 +6832,9 @@
 </file>
 
 <file path=customXml/itemProps1.xml><?xml version="1.0" encoding="utf-8"?>
-<ds:datastoreItem xmlns:ds="http://schemas.openxmlformats.org/officeDocument/2006/customXml" ds:itemID="{73C8B1CA-8E77-4D57-A2C6-7BAC97B9DFF5}">
+<ds:datastoreItem xmlns:ds="http://schemas.openxmlformats.org/officeDocument/2006/customXml" ds:itemID="{0A926769-C457-4D14-9625-DC9B44E953E4}">
   <ds:schemaRefs>
-    <ds:schemaRef ds:uri="http://schemas.microsoft.com/office/2006/metadata/properties"/>
-    <ds:schemaRef ds:uri="http://schemas.microsoft.com/office/infopath/2007/PartnerControls"/>
-    <ds:schemaRef ds:uri="http://schemas.microsoft.com/sharepoint/v3/fields"/>
-    <ds:schemaRef ds:uri="http://schemas.microsoft.com/sharepoint/v3"/>
-    <ds:schemaRef ds:uri="4ffa91fb-a0ff-4ac5-b2db-65c790d184a4"/>
-    <ds:schemaRef ds:uri="http://schemas.microsoft.com/sharepoint.v3"/>
-    <ds:schemaRef ds:uri="b2653501-ac67-48fc-8306-1dc26326c664"/>
-    <ds:schemaRef ds:uri="e591724b-3f31-4fb9-8cb1-4f16908600c2"/>
+    <ds:schemaRef ds:uri="Microsoft.SharePoint.Taxonomy.ContentTypeSync"/>
   </ds:schemaRefs>
 </ds:datastoreItem>
 </file>
@@ -7677,9 +6848,16 @@
 </file>
 
 <file path=customXml/itemProps3.xml><?xml version="1.0" encoding="utf-8"?>
-<ds:datastoreItem xmlns:ds="http://schemas.openxmlformats.org/officeDocument/2006/customXml" ds:itemID="{0A926769-C457-4D14-9625-DC9B44E953E4}">
+<ds:datastoreItem xmlns:ds="http://schemas.openxmlformats.org/officeDocument/2006/customXml" ds:itemID="{73C8B1CA-8E77-4D57-A2C6-7BAC97B9DFF5}">
   <ds:schemaRefs>
-    <ds:schemaRef ds:uri="Microsoft.SharePoint.Taxonomy.ContentTypeSync"/>
+    <ds:schemaRef ds:uri="http://schemas.microsoft.com/office/2006/metadata/properties"/>
+    <ds:schemaRef ds:uri="http://schemas.microsoft.com/office/infopath/2007/PartnerControls"/>
+    <ds:schemaRef ds:uri="http://schemas.microsoft.com/sharepoint/v3/fields"/>
+    <ds:schemaRef ds:uri="http://schemas.microsoft.com/sharepoint/v3"/>
+    <ds:schemaRef ds:uri="4ffa91fb-a0ff-4ac5-b2db-65c790d184a4"/>
+    <ds:schemaRef ds:uri="http://schemas.microsoft.com/sharepoint.v3"/>
+    <ds:schemaRef ds:uri="b2653501-ac67-48fc-8306-1dc26326c664"/>
+    <ds:schemaRef ds:uri="e591724b-3f31-4fb9-8cb1-4f16908600c2"/>
   </ds:schemaRefs>
 </ds:datastoreItem>
 </file>

</xml_diff>

<commit_message>
1. Updated User Guide with screenshots of the Startup questions, and of the two menus. 2. Also Added captions to the images/screenshots of the program and it's installation guide.
</commit_message>
<xml_diff>
--- a/QR Toolbox Installation and User Guide.docx
+++ b/QR Toolbox Installation and User Guide.docx
@@ -158,7 +158,23 @@
           <w:sz w:val="22"/>
           <w:szCs w:val="22"/>
         </w:rPr>
-        <w:t xml:space="preserve"> by selecting the green “Clone or download” button on the right side, and clicking “Download ZIP”.</w:t>
+        <w:t xml:space="preserve"> by selecting the green “Clone or download” button on the right side, </w:t>
+      </w:r>
+      <w:r>
+        <w:rPr>
+          <w:rFonts w:asciiTheme="minorHAnsi" w:hAnsiTheme="minorHAnsi" w:cstheme="minorHAnsi"/>
+          <w:sz w:val="22"/>
+          <w:szCs w:val="22"/>
+        </w:rPr>
+        <w:t>then</w:t>
+      </w:r>
+      <w:r>
+        <w:rPr>
+          <w:rFonts w:asciiTheme="minorHAnsi" w:hAnsiTheme="minorHAnsi" w:cstheme="minorHAnsi"/>
+          <w:sz w:val="22"/>
+          <w:szCs w:val="22"/>
+        </w:rPr>
+        <w:t xml:space="preserve"> clicking “Download ZIP”.</w:t>
       </w:r>
     </w:p>
     <w:p>
@@ -181,25 +197,7 @@
           <w:sz w:val="22"/>
           <w:szCs w:val="22"/>
         </w:rPr>
-        <w:t xml:space="preserve">Then, in the desired location, extract the ZIP files contents. You now have </w:t>
-      </w:r>
-      <w:proofErr w:type="gramStart"/>
-      <w:r>
-        <w:rPr>
-          <w:rFonts w:asciiTheme="minorHAnsi" w:hAnsiTheme="minorHAnsi" w:cstheme="minorHAnsi"/>
-          <w:sz w:val="22"/>
-          <w:szCs w:val="22"/>
-        </w:rPr>
-        <w:t>all of</w:t>
-      </w:r>
-      <w:proofErr w:type="gramEnd"/>
-      <w:r>
-        <w:rPr>
-          <w:rFonts w:asciiTheme="minorHAnsi" w:hAnsiTheme="minorHAnsi" w:cstheme="minorHAnsi"/>
-          <w:sz w:val="22"/>
-          <w:szCs w:val="22"/>
-        </w:rPr>
-        <w:t xml:space="preserve"> the files necessary to run the software.</w:t>
+        <w:t>Then, in the desired location, extract the ZIP files contents. You now have all of the files necessary to run the software.</w:t>
       </w:r>
     </w:p>
     <w:p>
@@ -282,15 +280,7 @@
         <w:t>F</w:t>
       </w:r>
       <w:r>
-        <w:t xml:space="preserve">irst locate the Setup.bat file in the </w:t>
-      </w:r>
-      <w:proofErr w:type="spellStart"/>
-      <w:r>
-        <w:t>QR_Tool</w:t>
-      </w:r>
-      <w:proofErr w:type="spellEnd"/>
-      <w:r>
-        <w:t xml:space="preserve"> folder, then double-click it to run it. </w:t>
+        <w:t xml:space="preserve">irst locate the Setup.bat file in the QR_Tool folder, then double-click it to run it. </w:t>
       </w:r>
       <w:r>
         <w:t xml:space="preserve">The command line and </w:t>
@@ -302,15 +292,7 @@
         <w:t>installer windows will appear on your screen</w:t>
       </w:r>
       <w:r>
-        <w:t xml:space="preserve"> </w:t>
-      </w:r>
-      <w:proofErr w:type="gramStart"/>
-      <w:r>
-        <w:t>similar to</w:t>
-      </w:r>
-      <w:proofErr w:type="gramEnd"/>
-      <w:r>
-        <w:t xml:space="preserve"> the example shown below</w:t>
+        <w:t xml:space="preserve"> similar to the example shown below</w:t>
       </w:r>
       <w:r>
         <w:t>.</w:t>
@@ -398,9 +380,7 @@
     <w:p/>
     <w:p>
       <w:pPr>
-        <w:rPr>
-          <w:rFonts w:cstheme="minorHAnsi"/>
-        </w:rPr>
+        <w:keepNext/>
       </w:pPr>
       <w:r>
         <w:rPr>
@@ -451,6 +431,55 @@
     </w:p>
     <w:p>
       <w:pPr>
+        <w:pStyle w:val="Caption"/>
+        <w:jc w:val="center"/>
+        <w:rPr>
+          <w:rFonts w:cstheme="minorHAnsi"/>
+        </w:rPr>
+      </w:pPr>
+      <w:r>
+        <w:rPr>
+          <w:b/>
+        </w:rPr>
+        <w:t xml:space="preserve">Figure </w:t>
+      </w:r>
+      <w:r>
+        <w:rPr>
+          <w:b/>
+        </w:rPr>
+        <w:fldChar w:fldCharType="begin"/>
+      </w:r>
+      <w:r>
+        <w:rPr>
+          <w:b/>
+        </w:rPr>
+        <w:instrText xml:space="preserve"> SEQ Figure \* ARABIC </w:instrText>
+      </w:r>
+      <w:r>
+        <w:rPr>
+          <w:b/>
+        </w:rPr>
+        <w:fldChar w:fldCharType="separate"/>
+      </w:r>
+      <w:r>
+        <w:rPr>
+          <w:b/>
+          <w:noProof/>
+        </w:rPr>
+        <w:t>1</w:t>
+      </w:r>
+      <w:r>
+        <w:rPr>
+          <w:b/>
+        </w:rPr>
+        <w:fldChar w:fldCharType="end"/>
+      </w:r>
+      <w:r>
+        <w:t xml:space="preserve"> Python Installation Windows</w:t>
+      </w:r>
+    </w:p>
+    <w:p>
+      <w:pPr>
         <w:rPr>
           <w:rFonts w:cstheme="minorHAnsi"/>
         </w:rPr>
@@ -592,50 +621,207 @@
         <w:rPr>
           <w:rFonts w:cstheme="minorHAnsi"/>
         </w:rPr>
-        <w:t xml:space="preserve"> This should look </w:t>
-      </w:r>
-      <w:proofErr w:type="gramStart"/>
-      <w:r>
-        <w:rPr>
-          <w:rFonts w:cstheme="minorHAnsi"/>
-        </w:rPr>
-        <w:t>similar to</w:t>
-      </w:r>
-      <w:proofErr w:type="gramEnd"/>
-      <w:r>
-        <w:rPr>
-          <w:rFonts w:cstheme="minorHAnsi"/>
-        </w:rPr>
-        <w:t xml:space="preserve"> the image below:</w:t>
-      </w:r>
-    </w:p>
-    <w:p>
-      <w:pPr>
-        <w:rPr>
-          <w:rFonts w:cstheme="minorHAnsi"/>
-        </w:rPr>
-      </w:pPr>
-    </w:p>
-    <w:p>
-      <w:pPr>
-        <w:rPr>
-          <w:rFonts w:cstheme="minorHAnsi"/>
-        </w:rPr>
-      </w:pPr>
-    </w:p>
-    <w:p>
-      <w:pPr>
-        <w:rPr>
-          <w:rFonts w:cstheme="minorHAnsi"/>
-        </w:rPr>
-      </w:pPr>
-    </w:p>
-    <w:p>
-      <w:pPr>
-        <w:rPr>
-          <w:rFonts w:cstheme="minorHAnsi"/>
-        </w:rPr>
-      </w:pPr>
+        <w:t xml:space="preserve"> This should look similar to the image below:</w:t>
+      </w:r>
+    </w:p>
+    <w:p>
+      <w:pPr>
+        <w:rPr>
+          <w:rFonts w:cstheme="minorHAnsi"/>
+        </w:rPr>
+      </w:pPr>
+    </w:p>
+    <w:p>
+      <w:pPr>
+        <w:rPr>
+          <w:rFonts w:cstheme="minorHAnsi"/>
+        </w:rPr>
+      </w:pPr>
+    </w:p>
+    <w:p>
+      <w:pPr>
+        <w:rPr>
+          <w:rFonts w:cstheme="minorHAnsi"/>
+        </w:rPr>
+      </w:pPr>
+    </w:p>
+    <w:p>
+      <w:pPr>
+        <w:rPr>
+          <w:rFonts w:cstheme="minorHAnsi"/>
+        </w:rPr>
+      </w:pPr>
+      <w:r>
+        <w:rPr>
+          <w:noProof/>
+        </w:rPr>
+        <mc:AlternateContent>
+          <mc:Choice Requires="wps">
+            <w:drawing>
+              <wp:anchor distT="0" distB="0" distL="114300" distR="114300" simplePos="0" relativeHeight="251661312" behindDoc="1" locked="0" layoutInCell="1" allowOverlap="1" wp14:anchorId="7F2C41CC" wp14:editId="24C44DF6">
+                <wp:simplePos x="0" y="0"/>
+                <wp:positionH relativeFrom="column">
+                  <wp:posOffset>471805</wp:posOffset>
+                </wp:positionH>
+                <wp:positionV relativeFrom="paragraph">
+                  <wp:posOffset>1945005</wp:posOffset>
+                </wp:positionV>
+                <wp:extent cx="5000625" cy="635"/>
+                <wp:effectExtent l="0" t="0" r="0" b="0"/>
+                <wp:wrapNone/>
+                <wp:docPr id="1" name="Text Box 1"/>
+                <wp:cNvGraphicFramePr/>
+                <a:graphic xmlns:a="http://schemas.openxmlformats.org/drawingml/2006/main">
+                  <a:graphicData uri="http://schemas.microsoft.com/office/word/2010/wordprocessingShape">
+                    <wps:wsp>
+                      <wps:cNvSpPr txBox="1"/>
+                      <wps:spPr>
+                        <a:xfrm>
+                          <a:off x="0" y="0"/>
+                          <a:ext cx="5000625" cy="635"/>
+                        </a:xfrm>
+                        <a:prstGeom prst="rect">
+                          <a:avLst/>
+                        </a:prstGeom>
+                        <a:solidFill>
+                          <a:prstClr val="white"/>
+                        </a:solidFill>
+                        <a:ln>
+                          <a:noFill/>
+                        </a:ln>
+                      </wps:spPr>
+                      <wps:txbx>
+                        <w:txbxContent>
+                          <w:p>
+                            <w:pPr>
+                              <w:pStyle w:val="Caption"/>
+                              <w:jc w:val="center"/>
+                              <w:rPr>
+                                <w:rFonts w:cstheme="minorHAnsi"/>
+                                <w:noProof/>
+                              </w:rPr>
+                            </w:pPr>
+                            <w:r>
+                              <w:rPr>
+                                <w:b/>
+                              </w:rPr>
+                              <w:t xml:space="preserve">Figure </w:t>
+                            </w:r>
+                            <w:r>
+                              <w:rPr>
+                                <w:b/>
+                              </w:rPr>
+                              <w:fldChar w:fldCharType="begin"/>
+                            </w:r>
+                            <w:r>
+                              <w:rPr>
+                                <w:b/>
+                              </w:rPr>
+                              <w:instrText xml:space="preserve"> SEQ Figure \* ARABIC </w:instrText>
+                            </w:r>
+                            <w:r>
+                              <w:rPr>
+                                <w:b/>
+                              </w:rPr>
+                              <w:fldChar w:fldCharType="separate"/>
+                            </w:r>
+                            <w:r>
+                              <w:rPr>
+                                <w:b/>
+                                <w:noProof/>
+                              </w:rPr>
+                              <w:t>2</w:t>
+                            </w:r>
+                            <w:r>
+                              <w:rPr>
+                                <w:b/>
+                              </w:rPr>
+                              <w:fldChar w:fldCharType="end"/>
+                            </w:r>
+                            <w:r>
+                              <w:t xml:space="preserve"> Python Package Installation Window</w:t>
+                            </w:r>
+                          </w:p>
+                        </w:txbxContent>
+                      </wps:txbx>
+                      <wps:bodyPr rot="0" spcFirstLastPara="0" vertOverflow="overflow" horzOverflow="overflow" vert="horz" wrap="square" lIns="0" tIns="0" rIns="0" bIns="0" numCol="1" spcCol="0" rtlCol="0" fromWordArt="0" anchor="t" anchorCtr="0" forceAA="0" compatLnSpc="1">
+                        <a:prstTxWarp prst="textNoShape">
+                          <a:avLst/>
+                        </a:prstTxWarp>
+                        <a:spAutoFit/>
+                      </wps:bodyPr>
+                    </wps:wsp>
+                  </a:graphicData>
+                </a:graphic>
+              </wp:anchor>
+            </w:drawing>
+          </mc:Choice>
+          <mc:Fallback>
+            <w:pict>
+              <v:shapetype w14:anchorId="7F2C41CC" id="_x0000_t202" coordsize="21600,21600" o:spt="202" path="m,l,21600r21600,l21600,xe">
+                <v:stroke joinstyle="miter"/>
+                <v:path gradientshapeok="t" o:connecttype="rect"/>
+              </v:shapetype>
+              <v:shape id="Text Box 1" o:spid="_x0000_s1026" type="#_x0000_t202" style="position:absolute;margin-left:37.15pt;margin-top:153.15pt;width:393.75pt;height:.05pt;z-index:-251655168;visibility:visible;mso-wrap-style:square;mso-wrap-distance-left:9pt;mso-wrap-distance-top:0;mso-wrap-distance-right:9pt;mso-wrap-distance-bottom:0;mso-position-horizontal:absolute;mso-position-horizontal-relative:text;mso-position-vertical:absolute;mso-position-vertical-relative:text;v-text-anchor:top" o:gfxdata="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" stroked="f">
+                <v:textbox style="mso-fit-shape-to-text:t" inset="0,0,0,0">
+                  <w:txbxContent>
+                    <w:p>
+                      <w:pPr>
+                        <w:pStyle w:val="Caption"/>
+                        <w:jc w:val="center"/>
+                        <w:rPr>
+                          <w:rFonts w:cstheme="minorHAnsi"/>
+                          <w:noProof/>
+                        </w:rPr>
+                      </w:pPr>
+                      <w:r>
+                        <w:rPr>
+                          <w:b/>
+                        </w:rPr>
+                        <w:t xml:space="preserve">Figure </w:t>
+                      </w:r>
+                      <w:r>
+                        <w:rPr>
+                          <w:b/>
+                        </w:rPr>
+                        <w:fldChar w:fldCharType="begin"/>
+                      </w:r>
+                      <w:r>
+                        <w:rPr>
+                          <w:b/>
+                        </w:rPr>
+                        <w:instrText xml:space="preserve"> SEQ Figure \* ARABIC </w:instrText>
+                      </w:r>
+                      <w:r>
+                        <w:rPr>
+                          <w:b/>
+                        </w:rPr>
+                        <w:fldChar w:fldCharType="separate"/>
+                      </w:r>
+                      <w:r>
+                        <w:rPr>
+                          <w:b/>
+                          <w:noProof/>
+                        </w:rPr>
+                        <w:t>2</w:t>
+                      </w:r>
+                      <w:r>
+                        <w:rPr>
+                          <w:b/>
+                        </w:rPr>
+                        <w:fldChar w:fldCharType="end"/>
+                      </w:r>
+                      <w:r>
+                        <w:t xml:space="preserve"> Python Package Installation Window</w:t>
+                      </w:r>
+                    </w:p>
+                  </w:txbxContent>
+                </v:textbox>
+              </v:shape>
+            </w:pict>
+          </mc:Fallback>
+        </mc:AlternateContent>
+      </w:r>
       <w:r>
         <w:rPr>
           <w:rFonts w:cstheme="minorHAnsi"/>
@@ -751,6 +937,15 @@
           <w:i/>
         </w:rPr>
       </w:pPr>
+    </w:p>
+    <w:p>
+      <w:pPr>
+        <w:jc w:val="center"/>
+        <w:rPr>
+          <w:rFonts w:cstheme="minorHAnsi"/>
+          <w:i/>
+        </w:rPr>
+      </w:pPr>
       <w:r>
         <w:rPr>
           <w:rFonts w:cstheme="minorHAnsi"/>
@@ -1362,6 +1557,7 @@
           <w:rFonts w:cstheme="minorHAnsi"/>
           <w:color w:val="000000"/>
         </w:rPr>
+        <w:lastRenderedPageBreak/>
         <w:t xml:space="preserve">Title: </w:t>
       </w:r>
       <w:r>
@@ -1421,7 +1617,6 @@
           <w:rFonts w:cstheme="minorHAnsi"/>
           <w:color w:val="000000"/>
         </w:rPr>
-        <w:lastRenderedPageBreak/>
         <w:t xml:space="preserve">Redirect URI: </w:t>
       </w:r>
       <w:hyperlink r:id="rId17" w:history="1">
@@ -2191,6 +2386,7 @@
         <w:rPr>
           <w:rFonts w:eastAsia="Times New Roman" w:cstheme="minorHAnsi"/>
         </w:rPr>
+        <w:lastRenderedPageBreak/>
         <w:t>}</w:t>
       </w:r>
     </w:p>
@@ -2249,7 +2445,6 @@
         <w:rPr>
           <w:rFonts w:eastAsia="Times New Roman" w:cstheme="minorHAnsi"/>
         </w:rPr>
-        <w:lastRenderedPageBreak/>
         <w:t>The following lines in QRToolbox.py may need to be modified:</w:t>
       </w:r>
     </w:p>
@@ -2284,12 +2479,21 @@
           <w:i/>
         </w:rPr>
       </w:pPr>
+      <w:proofErr w:type="spellStart"/>
       <w:r>
         <w:rPr>
           <w:rFonts w:eastAsia="Times New Roman" w:cstheme="minorHAnsi"/>
           <w:i/>
         </w:rPr>
-        <w:t>listTitle = "QR Timestamps"</w:t>
+        <w:t>listTitle</w:t>
+      </w:r>
+      <w:proofErr w:type="spellEnd"/>
+      <w:r>
+        <w:rPr>
+          <w:rFonts w:eastAsia="Times New Roman" w:cstheme="minorHAnsi"/>
+          <w:i/>
+        </w:rPr>
+        <w:t xml:space="preserve"> = "QR Timestamps"</w:t>
       </w:r>
       <w:r>
         <w:rPr>
@@ -2330,12 +2534,37 @@
           <w:i/>
         </w:rPr>
       </w:pPr>
+      <w:proofErr w:type="spellStart"/>
       <w:r>
         <w:rPr>
           <w:rFonts w:eastAsia="Times New Roman" w:cstheme="minorHAnsi"/>
           <w:i/>
         </w:rPr>
-        <w:t>qrfolder = "QRCodes"</w:t>
+        <w:t>qrfolder</w:t>
+      </w:r>
+      <w:proofErr w:type="spellEnd"/>
+      <w:r>
+        <w:rPr>
+          <w:rFonts w:eastAsia="Times New Roman" w:cstheme="minorHAnsi"/>
+          <w:i/>
+        </w:rPr>
+        <w:t xml:space="preserve"> = "</w:t>
+      </w:r>
+      <w:proofErr w:type="spellStart"/>
+      <w:r>
+        <w:rPr>
+          <w:rFonts w:eastAsia="Times New Roman" w:cstheme="minorHAnsi"/>
+          <w:i/>
+        </w:rPr>
+        <w:t>QRCodes</w:t>
+      </w:r>
+      <w:proofErr w:type="spellEnd"/>
+      <w:r>
+        <w:rPr>
+          <w:rFonts w:eastAsia="Times New Roman" w:cstheme="minorHAnsi"/>
+          <w:i/>
+        </w:rPr>
+        <w:t>"</w:t>
       </w:r>
       <w:r>
         <w:rPr>
@@ -2376,12 +2605,21 @@
           <w:i/>
         </w:rPr>
       </w:pPr>
+      <w:proofErr w:type="spellStart"/>
       <w:r>
         <w:rPr>
           <w:rFonts w:eastAsia="Times New Roman" w:cstheme="minorHAnsi"/>
           <w:i/>
         </w:rPr>
-        <w:t>bkcsvfolder = "HXWTEST"</w:t>
+        <w:t>bkcsvfolder</w:t>
+      </w:r>
+      <w:proofErr w:type="spellEnd"/>
+      <w:r>
+        <w:rPr>
+          <w:rFonts w:eastAsia="Times New Roman" w:cstheme="minorHAnsi"/>
+          <w:i/>
+        </w:rPr>
+        <w:t xml:space="preserve"> = "HXWTEST"</w:t>
       </w:r>
       <w:r>
         <w:rPr>
@@ -2422,12 +2660,21 @@
           <w:i/>
         </w:rPr>
       </w:pPr>
+      <w:proofErr w:type="spellStart"/>
       <w:r>
         <w:rPr>
           <w:rFonts w:eastAsia="Times New Roman" w:cstheme="minorHAnsi"/>
           <w:i/>
         </w:rPr>
-        <w:t>qrbatchfile = "names.csv"</w:t>
+        <w:t>qrbatchfile</w:t>
+      </w:r>
+      <w:proofErr w:type="spellEnd"/>
+      <w:r>
+        <w:rPr>
+          <w:rFonts w:eastAsia="Times New Roman" w:cstheme="minorHAnsi"/>
+          <w:i/>
+        </w:rPr>
+        <w:t xml:space="preserve"> = "names.csv"</w:t>
       </w:r>
       <w:r>
         <w:rPr>
@@ -2468,12 +2715,21 @@
           <w:i/>
         </w:rPr>
       </w:pPr>
+      <w:proofErr w:type="spellStart"/>
       <w:r>
         <w:rPr>
           <w:rFonts w:eastAsia="Times New Roman" w:cstheme="minorHAnsi"/>
           <w:i/>
         </w:rPr>
-        <w:t>relative_url = "/sites/Emergency%20Response/EOCIncident/EOC%20Documents/QRCodes/names.csv"</w:t>
+        <w:t>relative_url</w:t>
+      </w:r>
+      <w:proofErr w:type="spellEnd"/>
+      <w:r>
+        <w:rPr>
+          <w:rFonts w:eastAsia="Times New Roman" w:cstheme="minorHAnsi"/>
+          <w:i/>
+        </w:rPr>
+        <w:t xml:space="preserve"> = "/sites/Emergency%20Response/EOCIncident/EOC%20Documents/QRCodes/names.csv"</w:t>
       </w:r>
       <w:r>
         <w:rPr>
@@ -3314,6 +3570,30 @@
           <w:szCs w:val="22"/>
         </w:rPr>
       </w:pPr>
+      <w:r>
+        <w:rPr>
+          <w:rFonts w:asciiTheme="minorHAnsi" w:hAnsiTheme="minorHAnsi" w:cstheme="minorHAnsi"/>
+          <w:sz w:val="22"/>
+          <w:szCs w:val="22"/>
+        </w:rPr>
+        <w:t xml:space="preserve">There are </w:t>
+      </w:r>
+      <w:r>
+        <w:rPr>
+          <w:rFonts w:asciiTheme="minorHAnsi" w:hAnsiTheme="minorHAnsi" w:cstheme="minorHAnsi"/>
+          <w:sz w:val="22"/>
+          <w:szCs w:val="22"/>
+        </w:rPr>
+        <w:t>2</w:t>
+      </w:r>
+      <w:r>
+        <w:rPr>
+          <w:rFonts w:asciiTheme="minorHAnsi" w:hAnsiTheme="minorHAnsi" w:cstheme="minorHAnsi"/>
+          <w:sz w:val="22"/>
+          <w:szCs w:val="22"/>
+        </w:rPr>
+        <w:t xml:space="preserve"> questions that are asked when the QR-Toolbox is started:</w:t>
+      </w:r>
     </w:p>
     <w:p>
       <w:pPr>
@@ -3327,28 +3607,366 @@
       </w:pPr>
       <w:r>
         <w:rPr>
-          <w:rFonts w:asciiTheme="minorHAnsi" w:hAnsiTheme="minorHAnsi" w:cstheme="minorHAnsi"/>
-          <w:sz w:val="22"/>
-          <w:szCs w:val="22"/>
-        </w:rPr>
-        <w:t xml:space="preserve">There are </w:t>
-      </w:r>
-      <w:r>
-        <w:rPr>
-          <w:rFonts w:asciiTheme="minorHAnsi" w:hAnsiTheme="minorHAnsi" w:cstheme="minorHAnsi"/>
-          <w:sz w:val="22"/>
-          <w:szCs w:val="22"/>
-        </w:rPr>
-        <w:t>2</w:t>
-      </w:r>
-      <w:r>
-        <w:rPr>
-          <w:rFonts w:asciiTheme="minorHAnsi" w:hAnsiTheme="minorHAnsi" w:cstheme="minorHAnsi"/>
-          <w:sz w:val="22"/>
-          <w:szCs w:val="22"/>
-        </w:rPr>
-        <w:t xml:space="preserve"> questions that are asked when the QR-Toolbox is started:</w:t>
-      </w:r>
+          <w:noProof/>
+        </w:rPr>
+        <mc:AlternateContent>
+          <mc:Choice Requires="wps">
+            <w:drawing>
+              <wp:anchor distT="0" distB="0" distL="114300" distR="114300" simplePos="0" relativeHeight="251664384" behindDoc="1" locked="0" layoutInCell="1" allowOverlap="1" wp14:anchorId="3BBA24A3" wp14:editId="0395CC93">
+                <wp:simplePos x="0" y="0"/>
+                <wp:positionH relativeFrom="column">
+                  <wp:posOffset>218440</wp:posOffset>
+                </wp:positionH>
+                <wp:positionV relativeFrom="paragraph">
+                  <wp:posOffset>3060065</wp:posOffset>
+                </wp:positionV>
+                <wp:extent cx="5506085" cy="635"/>
+                <wp:effectExtent l="0" t="0" r="0" b="0"/>
+                <wp:wrapNone/>
+                <wp:docPr id="6" name="Text Box 6"/>
+                <wp:cNvGraphicFramePr/>
+                <a:graphic xmlns:a="http://schemas.openxmlformats.org/drawingml/2006/main">
+                  <a:graphicData uri="http://schemas.microsoft.com/office/word/2010/wordprocessingShape">
+                    <wps:wsp>
+                      <wps:cNvSpPr txBox="1"/>
+                      <wps:spPr>
+                        <a:xfrm>
+                          <a:off x="0" y="0"/>
+                          <a:ext cx="5506085" cy="635"/>
+                        </a:xfrm>
+                        <a:prstGeom prst="rect">
+                          <a:avLst/>
+                        </a:prstGeom>
+                        <a:solidFill>
+                          <a:prstClr val="white"/>
+                        </a:solidFill>
+                        <a:ln>
+                          <a:noFill/>
+                        </a:ln>
+                      </wps:spPr>
+                      <wps:txbx>
+                        <w:txbxContent>
+                          <w:p>
+                            <w:pPr>
+                              <w:pStyle w:val="Caption"/>
+                              <w:jc w:val="center"/>
+                              <w:rPr>
+                                <w:rFonts w:eastAsia="Times New Roman" w:cstheme="minorHAnsi"/>
+                                <w:noProof/>
+                              </w:rPr>
+                            </w:pPr>
+                            <w:r>
+                              <w:rPr>
+                                <w:b/>
+                              </w:rPr>
+                              <w:t xml:space="preserve">Figure </w:t>
+                            </w:r>
+                            <w:r>
+                              <w:rPr>
+                                <w:b/>
+                              </w:rPr>
+                              <w:fldChar w:fldCharType="begin"/>
+                            </w:r>
+                            <w:r>
+                              <w:rPr>
+                                <w:b/>
+                              </w:rPr>
+                              <w:instrText xml:space="preserve"> SEQ Figure \* ARABIC </w:instrText>
+                            </w:r>
+                            <w:r>
+                              <w:rPr>
+                                <w:b/>
+                              </w:rPr>
+                              <w:fldChar w:fldCharType="separate"/>
+                            </w:r>
+                            <w:r>
+                              <w:rPr>
+                                <w:b/>
+                                <w:noProof/>
+                              </w:rPr>
+                              <w:t>3</w:t>
+                            </w:r>
+                            <w:r>
+                              <w:rPr>
+                                <w:b/>
+                              </w:rPr>
+                              <w:fldChar w:fldCharType="end"/>
+                            </w:r>
+                            <w:r>
+                              <w:t xml:space="preserve"> Startup Questions</w:t>
+                            </w:r>
+                          </w:p>
+                        </w:txbxContent>
+                      </wps:txbx>
+                      <wps:bodyPr rot="0" spcFirstLastPara="0" vertOverflow="overflow" horzOverflow="overflow" vert="horz" wrap="square" lIns="0" tIns="0" rIns="0" bIns="0" numCol="1" spcCol="0" rtlCol="0" fromWordArt="0" anchor="t" anchorCtr="0" forceAA="0" compatLnSpc="1">
+                        <a:prstTxWarp prst="textNoShape">
+                          <a:avLst/>
+                        </a:prstTxWarp>
+                        <a:spAutoFit/>
+                      </wps:bodyPr>
+                    </wps:wsp>
+                  </a:graphicData>
+                </a:graphic>
+              </wp:anchor>
+            </w:drawing>
+          </mc:Choice>
+          <mc:Fallback>
+            <w:pict>
+              <v:shape w14:anchorId="3BBA24A3" id="Text Box 6" o:spid="_x0000_s1027" type="#_x0000_t202" style="position:absolute;margin-left:17.2pt;margin-top:240.95pt;width:433.55pt;height:.05pt;z-index:-251652096;visibility:visible;mso-wrap-style:square;mso-wrap-distance-left:9pt;mso-wrap-distance-top:0;mso-wrap-distance-right:9pt;mso-wrap-distance-bottom:0;mso-position-horizontal:absolute;mso-position-horizontal-relative:text;mso-position-vertical:absolute;mso-position-vertical-relative:text;v-text-anchor:top" o:gfxdata="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" stroked="f">
+                <v:textbox style="mso-fit-shape-to-text:t" inset="0,0,0,0">
+                  <w:txbxContent>
+                    <w:p>
+                      <w:pPr>
+                        <w:pStyle w:val="Caption"/>
+                        <w:jc w:val="center"/>
+                        <w:rPr>
+                          <w:rFonts w:eastAsia="Times New Roman" w:cstheme="minorHAnsi"/>
+                          <w:noProof/>
+                        </w:rPr>
+                      </w:pPr>
+                      <w:r>
+                        <w:rPr>
+                          <w:b/>
+                        </w:rPr>
+                        <w:t xml:space="preserve">Figure </w:t>
+                      </w:r>
+                      <w:r>
+                        <w:rPr>
+                          <w:b/>
+                        </w:rPr>
+                        <w:fldChar w:fldCharType="begin"/>
+                      </w:r>
+                      <w:r>
+                        <w:rPr>
+                          <w:b/>
+                        </w:rPr>
+                        <w:instrText xml:space="preserve"> SEQ Figure \* ARABIC </w:instrText>
+                      </w:r>
+                      <w:r>
+                        <w:rPr>
+                          <w:b/>
+                        </w:rPr>
+                        <w:fldChar w:fldCharType="separate"/>
+                      </w:r>
+                      <w:r>
+                        <w:rPr>
+                          <w:b/>
+                          <w:noProof/>
+                        </w:rPr>
+                        <w:t>3</w:t>
+                      </w:r>
+                      <w:r>
+                        <w:rPr>
+                          <w:b/>
+                        </w:rPr>
+                        <w:fldChar w:fldCharType="end"/>
+                      </w:r>
+                      <w:r>
+                        <w:t xml:space="preserve"> Startup Questions</w:t>
+                      </w:r>
+                    </w:p>
+                  </w:txbxContent>
+                </v:textbox>
+              </v:shape>
+            </w:pict>
+          </mc:Fallback>
+        </mc:AlternateContent>
+      </w:r>
+      <w:r>
+        <w:rPr>
+          <w:rFonts w:asciiTheme="minorHAnsi" w:hAnsiTheme="minorHAnsi" w:cstheme="minorHAnsi"/>
+          <w:noProof/>
+          <w:sz w:val="22"/>
+          <w:szCs w:val="22"/>
+        </w:rPr>
+        <w:drawing>
+          <wp:anchor distT="0" distB="0" distL="114300" distR="114300" simplePos="0" relativeHeight="251662336" behindDoc="1" locked="0" layoutInCell="1" allowOverlap="1" wp14:anchorId="1765CFEE" wp14:editId="0D047E39">
+            <wp:simplePos x="0" y="0"/>
+            <wp:positionH relativeFrom="margin">
+              <wp:align>center</wp:align>
+            </wp:positionH>
+            <wp:positionV relativeFrom="paragraph">
+              <wp:posOffset>123190</wp:posOffset>
+            </wp:positionV>
+            <wp:extent cx="5506085" cy="2879725"/>
+            <wp:effectExtent l="0" t="0" r="0" b="0"/>
+            <wp:wrapNone/>
+            <wp:docPr id="4" name="Picture 4"/>
+            <wp:cNvGraphicFramePr>
+              <a:graphicFrameLocks xmlns:a="http://schemas.openxmlformats.org/drawingml/2006/main" noChangeAspect="1"/>
+            </wp:cNvGraphicFramePr>
+            <a:graphic xmlns:a="http://schemas.openxmlformats.org/drawingml/2006/main">
+              <a:graphicData uri="http://schemas.openxmlformats.org/drawingml/2006/picture">
+                <pic:pic xmlns:pic="http://schemas.openxmlformats.org/drawingml/2006/picture">
+                  <pic:nvPicPr>
+                    <pic:cNvPr id="4" name="questions.PNG"/>
+                    <pic:cNvPicPr/>
+                  </pic:nvPicPr>
+                  <pic:blipFill>
+                    <a:blip r:embed="rId20">
+                      <a:extLst>
+                        <a:ext uri="{28A0092B-C50C-407E-A947-70E740481C1C}">
+                          <a14:useLocalDpi xmlns:a14="http://schemas.microsoft.com/office/drawing/2010/main" val="0"/>
+                        </a:ext>
+                      </a:extLst>
+                    </a:blip>
+                    <a:stretch>
+                      <a:fillRect/>
+                    </a:stretch>
+                  </pic:blipFill>
+                  <pic:spPr>
+                    <a:xfrm>
+                      <a:off x="0" y="0"/>
+                      <a:ext cx="5506085" cy="2879725"/>
+                    </a:xfrm>
+                    <a:prstGeom prst="rect">
+                      <a:avLst/>
+                    </a:prstGeom>
+                  </pic:spPr>
+                </pic:pic>
+              </a:graphicData>
+            </a:graphic>
+            <wp14:sizeRelH relativeFrom="page">
+              <wp14:pctWidth>0</wp14:pctWidth>
+            </wp14:sizeRelH>
+            <wp14:sizeRelV relativeFrom="page">
+              <wp14:pctHeight>0</wp14:pctHeight>
+            </wp14:sizeRelV>
+          </wp:anchor>
+        </w:drawing>
+      </w:r>
+    </w:p>
+    <w:p>
+      <w:pPr>
+        <w:pStyle w:val="NormalWeb"/>
+        <w:spacing w:before="0" w:beforeAutospacing="0" w:after="0" w:afterAutospacing="0"/>
+        <w:rPr>
+          <w:rFonts w:asciiTheme="minorHAnsi" w:hAnsiTheme="minorHAnsi" w:cstheme="minorHAnsi"/>
+          <w:sz w:val="22"/>
+          <w:szCs w:val="22"/>
+        </w:rPr>
+      </w:pPr>
+    </w:p>
+    <w:p>
+      <w:pPr>
+        <w:pStyle w:val="NormalWeb"/>
+        <w:spacing w:before="0" w:beforeAutospacing="0" w:after="0" w:afterAutospacing="0"/>
+        <w:rPr>
+          <w:rFonts w:asciiTheme="minorHAnsi" w:hAnsiTheme="minorHAnsi" w:cstheme="minorHAnsi"/>
+          <w:sz w:val="22"/>
+          <w:szCs w:val="22"/>
+        </w:rPr>
+      </w:pPr>
+    </w:p>
+    <w:p>
+      <w:pPr>
+        <w:pStyle w:val="NormalWeb"/>
+        <w:spacing w:before="0" w:beforeAutospacing="0" w:after="0" w:afterAutospacing="0"/>
+        <w:rPr>
+          <w:rFonts w:asciiTheme="minorHAnsi" w:hAnsiTheme="minorHAnsi" w:cstheme="minorHAnsi"/>
+          <w:sz w:val="22"/>
+          <w:szCs w:val="22"/>
+        </w:rPr>
+      </w:pPr>
+    </w:p>
+    <w:p>
+      <w:pPr>
+        <w:pStyle w:val="NormalWeb"/>
+        <w:spacing w:before="0" w:beforeAutospacing="0" w:after="0" w:afterAutospacing="0"/>
+        <w:rPr>
+          <w:rFonts w:asciiTheme="minorHAnsi" w:hAnsiTheme="minorHAnsi" w:cstheme="minorHAnsi"/>
+          <w:sz w:val="22"/>
+          <w:szCs w:val="22"/>
+        </w:rPr>
+      </w:pPr>
+    </w:p>
+    <w:p>
+      <w:pPr>
+        <w:pStyle w:val="NormalWeb"/>
+        <w:spacing w:before="0" w:beforeAutospacing="0" w:after="0" w:afterAutospacing="0"/>
+        <w:rPr>
+          <w:rFonts w:asciiTheme="minorHAnsi" w:hAnsiTheme="minorHAnsi" w:cstheme="minorHAnsi"/>
+          <w:sz w:val="22"/>
+          <w:szCs w:val="22"/>
+        </w:rPr>
+      </w:pPr>
+    </w:p>
+    <w:p>
+      <w:pPr>
+        <w:pStyle w:val="NormalWeb"/>
+        <w:spacing w:before="0" w:beforeAutospacing="0" w:after="0" w:afterAutospacing="0"/>
+        <w:rPr>
+          <w:rFonts w:asciiTheme="minorHAnsi" w:hAnsiTheme="minorHAnsi" w:cstheme="minorHAnsi"/>
+          <w:sz w:val="22"/>
+          <w:szCs w:val="22"/>
+        </w:rPr>
+      </w:pPr>
+    </w:p>
+    <w:p>
+      <w:pPr>
+        <w:pStyle w:val="NormalWeb"/>
+        <w:spacing w:before="0" w:beforeAutospacing="0" w:after="0" w:afterAutospacing="0"/>
+        <w:rPr>
+          <w:rFonts w:asciiTheme="minorHAnsi" w:hAnsiTheme="minorHAnsi" w:cstheme="minorHAnsi"/>
+          <w:sz w:val="22"/>
+          <w:szCs w:val="22"/>
+        </w:rPr>
+      </w:pPr>
+    </w:p>
+    <w:p>
+      <w:pPr>
+        <w:pStyle w:val="NormalWeb"/>
+        <w:spacing w:before="0" w:beforeAutospacing="0" w:after="0" w:afterAutospacing="0"/>
+        <w:rPr>
+          <w:rFonts w:asciiTheme="minorHAnsi" w:hAnsiTheme="minorHAnsi" w:cstheme="minorHAnsi"/>
+          <w:sz w:val="22"/>
+          <w:szCs w:val="22"/>
+        </w:rPr>
+      </w:pPr>
+    </w:p>
+    <w:p>
+      <w:pPr>
+        <w:pStyle w:val="NormalWeb"/>
+        <w:spacing w:before="0" w:beforeAutospacing="0" w:after="0" w:afterAutospacing="0"/>
+        <w:rPr>
+          <w:rFonts w:asciiTheme="minorHAnsi" w:hAnsiTheme="minorHAnsi" w:cstheme="minorHAnsi"/>
+          <w:sz w:val="22"/>
+          <w:szCs w:val="22"/>
+        </w:rPr>
+      </w:pPr>
+    </w:p>
+    <w:p>
+      <w:pPr>
+        <w:pStyle w:val="NormalWeb"/>
+        <w:spacing w:before="0" w:beforeAutospacing="0" w:after="0" w:afterAutospacing="0"/>
+        <w:rPr>
+          <w:rFonts w:asciiTheme="minorHAnsi" w:hAnsiTheme="minorHAnsi" w:cstheme="minorHAnsi"/>
+          <w:sz w:val="22"/>
+          <w:szCs w:val="22"/>
+        </w:rPr>
+      </w:pPr>
+    </w:p>
+    <w:p>
+      <w:pPr>
+        <w:pStyle w:val="NormalWeb"/>
+        <w:spacing w:before="0" w:beforeAutospacing="0" w:after="0" w:afterAutospacing="0"/>
+        <w:rPr>
+          <w:rFonts w:asciiTheme="minorHAnsi" w:hAnsiTheme="minorHAnsi" w:cstheme="minorHAnsi"/>
+          <w:sz w:val="22"/>
+          <w:szCs w:val="22"/>
+        </w:rPr>
+      </w:pPr>
+    </w:p>
+    <w:p>
+      <w:pPr>
+        <w:pStyle w:val="NormalWeb"/>
+        <w:spacing w:before="0" w:beforeAutospacing="0" w:after="0" w:afterAutospacing="0"/>
+        <w:rPr>
+          <w:rFonts w:asciiTheme="minorHAnsi" w:hAnsiTheme="minorHAnsi" w:cstheme="minorHAnsi"/>
+          <w:sz w:val="22"/>
+          <w:szCs w:val="22"/>
+        </w:rPr>
+      </w:pPr>
     </w:p>
     <w:p>
       <w:pPr>
@@ -3404,6 +4022,7 @@
           <w:sz w:val="22"/>
           <w:szCs w:val="22"/>
         </w:rPr>
+        <w:lastRenderedPageBreak/>
         <w:t>This question is askin</w:t>
       </w:r>
       <w:r>
@@ -3637,18 +4256,7 @@
           <w:sz w:val="22"/>
           <w:szCs w:val="22"/>
         </w:rPr>
-        <w:t xml:space="preserve">Note: These mappings do assume that the computer has default settings regarding webcams. </w:t>
-      </w:r>
-      <w:bookmarkStart w:id="0" w:name="_GoBack"/>
-      <w:bookmarkEnd w:id="0"/>
-      <w:r>
-        <w:rPr>
-          <w:rFonts w:asciiTheme="minorHAnsi" w:hAnsiTheme="minorHAnsi" w:cstheme="minorHAnsi"/>
-          <w:i/>
-          <w:sz w:val="22"/>
-          <w:szCs w:val="22"/>
-        </w:rPr>
-        <w:t>If those settings are different or it is not a Windows computer that is being used, these mappings above may not be accurate. Example: Plugged in USB Logitech on one laptop, where Option A (should be integrated webcam) was the separate webcam/Logitech, and Option B (should be the separate webcam) was the integrated webcam.</w:t>
+        <w:t>Note: These mappings do assume that the computer has default settings regarding webcams. If those settings are different or it is not a Windows computer that is being used, these mappings above may not be accurate. Example: Plugged in USB Logitech on one laptop, where Option A (should be integrated webcam) was the separate webcam/Logitech, and Option B (should be the separate webcam) was the integrated webcam.</w:t>
       </w:r>
     </w:p>
     <w:p>
@@ -3728,16 +4336,7 @@
           <w:sz w:val="22"/>
           <w:szCs w:val="22"/>
         </w:rPr>
-        <w:t xml:space="preserve">the option of also telling the software to </w:t>
-      </w:r>
-      <w:r>
-        <w:rPr>
-          <w:rFonts w:asciiTheme="minorHAnsi" w:hAnsiTheme="minorHAnsi" w:cstheme="minorHAnsi"/>
-          <w:sz w:val="22"/>
-          <w:szCs w:val="22"/>
-        </w:rPr>
-        <w:lastRenderedPageBreak/>
-        <w:t xml:space="preserve">store that data either online on </w:t>
+        <w:t xml:space="preserve">the option of also telling the software to store that data either online on </w:t>
       </w:r>
       <w:proofErr w:type="spellStart"/>
       <w:r>
@@ -3841,6 +4440,207 @@
       <w:r>
         <w:t>:</w:t>
       </w:r>
+    </w:p>
+    <w:p>
+      <w:pPr>
+        <w:keepNext/>
+        <w:jc w:val="center"/>
+      </w:pPr>
+      <w:r>
+        <w:rPr>
+          <w:noProof/>
+        </w:rPr>
+        <w:drawing>
+          <wp:inline distT="0" distB="0" distL="0" distR="0" wp14:anchorId="6C2F6C89" wp14:editId="43C5FEB9">
+            <wp:extent cx="5410200" cy="2829373"/>
+            <wp:effectExtent l="0" t="0" r="0" b="9525"/>
+            <wp:docPr id="10" name="Picture 10"/>
+            <wp:cNvGraphicFramePr>
+              <a:graphicFrameLocks xmlns:a="http://schemas.openxmlformats.org/drawingml/2006/main" noChangeAspect="1"/>
+            </wp:cNvGraphicFramePr>
+            <a:graphic xmlns:a="http://schemas.openxmlformats.org/drawingml/2006/main">
+              <a:graphicData uri="http://schemas.openxmlformats.org/drawingml/2006/picture">
+                <pic:pic xmlns:pic="http://schemas.openxmlformats.org/drawingml/2006/picture">
+                  <pic:nvPicPr>
+                    <pic:cNvPr id="10" name="menu1.PNG"/>
+                    <pic:cNvPicPr/>
+                  </pic:nvPicPr>
+                  <pic:blipFill>
+                    <a:blip r:embed="rId21">
+                      <a:extLst>
+                        <a:ext uri="{28A0092B-C50C-407E-A947-70E740481C1C}">
+                          <a14:useLocalDpi xmlns:a14="http://schemas.microsoft.com/office/drawing/2010/main" val="0"/>
+                        </a:ext>
+                      </a:extLst>
+                    </a:blip>
+                    <a:stretch>
+                      <a:fillRect/>
+                    </a:stretch>
+                  </pic:blipFill>
+                  <pic:spPr>
+                    <a:xfrm>
+                      <a:off x="0" y="0"/>
+                      <a:ext cx="5420393" cy="2834704"/>
+                    </a:xfrm>
+                    <a:prstGeom prst="rect">
+                      <a:avLst/>
+                    </a:prstGeom>
+                  </pic:spPr>
+                </pic:pic>
+              </a:graphicData>
+            </a:graphic>
+          </wp:inline>
+        </w:drawing>
+      </w:r>
+    </w:p>
+    <w:p>
+      <w:pPr>
+        <w:pStyle w:val="Caption"/>
+        <w:jc w:val="center"/>
+      </w:pPr>
+      <w:r>
+        <w:rPr>
+          <w:b/>
+        </w:rPr>
+        <w:t xml:space="preserve">Figure </w:t>
+      </w:r>
+      <w:r>
+        <w:rPr>
+          <w:b/>
+        </w:rPr>
+        <w:fldChar w:fldCharType="begin"/>
+      </w:r>
+      <w:r>
+        <w:rPr>
+          <w:b/>
+        </w:rPr>
+        <w:instrText xml:space="preserve"> SEQ Figure \* ARABIC </w:instrText>
+      </w:r>
+      <w:r>
+        <w:rPr>
+          <w:b/>
+        </w:rPr>
+        <w:fldChar w:fldCharType="separate"/>
+      </w:r>
+      <w:r>
+        <w:rPr>
+          <w:b/>
+          <w:noProof/>
+        </w:rPr>
+        <w:t>4</w:t>
+      </w:r>
+      <w:r>
+        <w:rPr>
+          <w:b/>
+        </w:rPr>
+        <w:fldChar w:fldCharType="end"/>
+      </w:r>
+      <w:r>
+        <w:t xml:space="preserve"> Local Version Menu</w:t>
+      </w:r>
+    </w:p>
+    <w:p>
+      <w:pPr>
+        <w:keepNext/>
+        <w:jc w:val="center"/>
+      </w:pPr>
+      <w:r>
+        <w:rPr>
+          <w:noProof/>
+        </w:rPr>
+        <w:lastRenderedPageBreak/>
+        <w:drawing>
+          <wp:inline distT="0" distB="0" distL="0" distR="0" wp14:anchorId="76D29E12" wp14:editId="6CF84001">
+            <wp:extent cx="5561121" cy="2908300"/>
+            <wp:effectExtent l="0" t="0" r="1905" b="6350"/>
+            <wp:docPr id="11" name="Picture 11"/>
+            <wp:cNvGraphicFramePr>
+              <a:graphicFrameLocks xmlns:a="http://schemas.openxmlformats.org/drawingml/2006/main" noChangeAspect="1"/>
+            </wp:cNvGraphicFramePr>
+            <a:graphic xmlns:a="http://schemas.openxmlformats.org/drawingml/2006/main">
+              <a:graphicData uri="http://schemas.openxmlformats.org/drawingml/2006/picture">
+                <pic:pic xmlns:pic="http://schemas.openxmlformats.org/drawingml/2006/picture">
+                  <pic:nvPicPr>
+                    <pic:cNvPr id="11" name="menu2.PNG"/>
+                    <pic:cNvPicPr/>
+                  </pic:nvPicPr>
+                  <pic:blipFill>
+                    <a:blip r:embed="rId22">
+                      <a:extLst>
+                        <a:ext uri="{28A0092B-C50C-407E-A947-70E740481C1C}">
+                          <a14:useLocalDpi xmlns:a14="http://schemas.microsoft.com/office/drawing/2010/main" val="0"/>
+                        </a:ext>
+                      </a:extLst>
+                    </a:blip>
+                    <a:stretch>
+                      <a:fillRect/>
+                    </a:stretch>
+                  </pic:blipFill>
+                  <pic:spPr>
+                    <a:xfrm>
+                      <a:off x="0" y="0"/>
+                      <a:ext cx="5566241" cy="2910978"/>
+                    </a:xfrm>
+                    <a:prstGeom prst="rect">
+                      <a:avLst/>
+                    </a:prstGeom>
+                  </pic:spPr>
+                </pic:pic>
+              </a:graphicData>
+            </a:graphic>
+          </wp:inline>
+        </w:drawing>
+      </w:r>
+    </w:p>
+    <w:p>
+      <w:pPr>
+        <w:pStyle w:val="Caption"/>
+        <w:jc w:val="center"/>
+      </w:pPr>
+      <w:r>
+        <w:rPr>
+          <w:b/>
+        </w:rPr>
+        <w:t xml:space="preserve">Figure </w:t>
+      </w:r>
+      <w:r>
+        <w:rPr>
+          <w:b/>
+        </w:rPr>
+        <w:fldChar w:fldCharType="begin"/>
+      </w:r>
+      <w:r>
+        <w:rPr>
+          <w:b/>
+        </w:rPr>
+        <w:instrText xml:space="preserve"> SEQ Figure \* ARABIC </w:instrText>
+      </w:r>
+      <w:r>
+        <w:rPr>
+          <w:b/>
+        </w:rPr>
+        <w:fldChar w:fldCharType="separate"/>
+      </w:r>
+      <w:r>
+        <w:rPr>
+          <w:b/>
+          <w:noProof/>
+        </w:rPr>
+        <w:t>5</w:t>
+      </w:r>
+      <w:r>
+        <w:rPr>
+          <w:b/>
+        </w:rPr>
+        <w:fldChar w:fldCharType="end"/>
+      </w:r>
+      <w:r>
+        <w:t xml:space="preserve"> SharePoint Version Menu</w:t>
+      </w:r>
+    </w:p>
+    <w:p>
+      <w:bookmarkStart w:id="0" w:name="_GoBack"/>
+      <w:bookmarkEnd w:id="0"/>
     </w:p>
     <w:p>
       <w:pPr>
@@ -4029,7 +4829,7 @@
           <w:i/>
         </w:rPr>
       </w:pPr>
-      <w:hyperlink r:id="rId20" w:history="1">
+      <w:hyperlink r:id="rId23" w:history="1">
         <w:r>
           <w:rPr>
             <w:rStyle w:val="Hyperlink"/>
@@ -4187,6 +4987,7 @@
         <w:rPr>
           <w:i/>
         </w:rPr>
+        <w:lastRenderedPageBreak/>
         <w:t>Note: if there are any special characters (ex. ‘</w:t>
       </w:r>
       <w:r>
@@ -4225,7 +5026,7 @@
         </w:rPr>
         <w:t>’ = ‘e’). The program will ask the user if they would like to do that, and if they respond ‘No’, that text/entry will be skipped. This will occur for every entry that has special characters.</w:t>
       </w:r>
-      <w:hyperlink r:id="rId21" w:tooltip="è" w:history="1"/>
+      <w:hyperlink r:id="rId24" w:tooltip="è" w:history="1"/>
     </w:p>
     <w:p>
       <w:pPr>
@@ -4289,7 +5090,6 @@
         <w:contextualSpacing w:val="0"/>
       </w:pPr>
       <w:r>
-        <w:lastRenderedPageBreak/>
         <w:t>QR Creator – Single: Generate QR Code for single entry. This option will prompt to enter email or other ID to generate QR Code image file for the entered value.</w:t>
       </w:r>
     </w:p>
@@ -4334,15 +5134,7 @@
         <w:t>"</w:t>
       </w:r>
       <w:r>
-        <w:t xml:space="preserve">, </w:t>
-      </w:r>
-      <w:proofErr w:type="gramStart"/>
-      <w:r>
-        <w:t>and also</w:t>
-      </w:r>
-      <w:proofErr w:type="gramEnd"/>
-      <w:r>
-        <w:t xml:space="preserve"> stored in the same folder as QR-Toolbox.py</w:t>
+        <w:t>, and also stored in the same folder as QR-Toolbox.py</w:t>
       </w:r>
       <w:r>
         <w:t>.</w:t>
@@ -6027,6 +6819,25 @@
       <w:u w:val="single"/>
     </w:rPr>
   </w:style>
+  <w:style w:type="paragraph" w:styleId="Caption">
+    <w:name w:val="caption"/>
+    <w:basedOn w:val="Normal"/>
+    <w:next w:val="Normal"/>
+    <w:uiPriority w:val="35"/>
+    <w:unhideWhenUsed/>
+    <w:qFormat/>
+    <w:rsid w:val="00805672"/>
+    <w:pPr>
+      <w:spacing w:after="200" w:line="240" w:lineRule="auto"/>
+    </w:pPr>
+    <w:rPr>
+      <w:i/>
+      <w:iCs/>
+      <w:color w:val="44546A" w:themeColor="text2"/>
+      <w:sz w:val="18"/>
+      <w:szCs w:val="18"/>
+    </w:rPr>
+  </w:style>
 </w:styles>
 </file>
 
@@ -6326,20 +7137,6 @@
 </file>
 
 <file path=customXml/item1.xml><?xml version="1.0" encoding="utf-8"?>
-<?mso-contentType ?>
-<SharedContentType xmlns="Microsoft.SharePoint.Taxonomy.ContentTypeSync" SourceId="29f62856-1543-49d4-a736-4569d363f533" ContentTypeId="0x0101" PreviousValue="false"/>
-</file>
-
-<file path=customXml/item2.xml><?xml version="1.0" encoding="utf-8"?>
-<?mso-contentType ?>
-<FormTemplates xmlns="http://schemas.microsoft.com/sharepoint/v3/contenttype/forms">
-  <Display>DocumentLibraryForm</Display>
-  <Edit>DocumentLibraryForm</Edit>
-  <New>DocumentLibraryForm</New>
-</FormTemplates>
-</file>
-
-<file path=customXml/item3.xml><?xml version="1.0" encoding="utf-8"?>
 <p:properties xmlns:p="http://schemas.microsoft.com/office/2006/metadata/properties" xmlns:xsi="http://www.w3.org/2001/XMLSchema-instance" xmlns:pc="http://schemas.microsoft.com/office/infopath/2007/PartnerControls">
   <documentManagement>
     <_Source xmlns="http://schemas.microsoft.com/sharepoint/v3/fields" xsi:nil="true"/>
@@ -6391,6 +7188,20 @@
     </SharedWithUsers>
   </documentManagement>
 </p:properties>
+</file>
+
+<file path=customXml/item2.xml><?xml version="1.0" encoding="utf-8"?>
+<?mso-contentType ?>
+<FormTemplates xmlns="http://schemas.microsoft.com/sharepoint/v3/contenttype/forms">
+  <Display>DocumentLibraryForm</Display>
+  <Edit>DocumentLibraryForm</Edit>
+  <New>DocumentLibraryForm</New>
+</FormTemplates>
+</file>
+
+<file path=customXml/item3.xml><?xml version="1.0" encoding="utf-8"?>
+<?mso-contentType ?>
+<SharedContentType xmlns="Microsoft.SharePoint.Taxonomy.ContentTypeSync" SourceId="29f62856-1543-49d4-a736-4569d363f533" ContentTypeId="0x0101" PreviousValue="false"/>
 </file>
 
 <file path=customXml/item4.xml><?xml version="1.0" encoding="utf-8"?>
@@ -6832,9 +7643,16 @@
 </file>
 
 <file path=customXml/itemProps1.xml><?xml version="1.0" encoding="utf-8"?>
-<ds:datastoreItem xmlns:ds="http://schemas.openxmlformats.org/officeDocument/2006/customXml" ds:itemID="{0A926769-C457-4D14-9625-DC9B44E953E4}">
+<ds:datastoreItem xmlns:ds="http://schemas.openxmlformats.org/officeDocument/2006/customXml" ds:itemID="{73C8B1CA-8E77-4D57-A2C6-7BAC97B9DFF5}">
   <ds:schemaRefs>
-    <ds:schemaRef ds:uri="Microsoft.SharePoint.Taxonomy.ContentTypeSync"/>
+    <ds:schemaRef ds:uri="http://schemas.microsoft.com/office/2006/metadata/properties"/>
+    <ds:schemaRef ds:uri="http://schemas.microsoft.com/office/infopath/2007/PartnerControls"/>
+    <ds:schemaRef ds:uri="http://schemas.microsoft.com/sharepoint/v3/fields"/>
+    <ds:schemaRef ds:uri="http://schemas.microsoft.com/sharepoint/v3"/>
+    <ds:schemaRef ds:uri="4ffa91fb-a0ff-4ac5-b2db-65c790d184a4"/>
+    <ds:schemaRef ds:uri="http://schemas.microsoft.com/sharepoint.v3"/>
+    <ds:schemaRef ds:uri="b2653501-ac67-48fc-8306-1dc26326c664"/>
+    <ds:schemaRef ds:uri="e591724b-3f31-4fb9-8cb1-4f16908600c2"/>
   </ds:schemaRefs>
 </ds:datastoreItem>
 </file>
@@ -6848,16 +7666,9 @@
 </file>
 
 <file path=customXml/itemProps3.xml><?xml version="1.0" encoding="utf-8"?>
-<ds:datastoreItem xmlns:ds="http://schemas.openxmlformats.org/officeDocument/2006/customXml" ds:itemID="{73C8B1CA-8E77-4D57-A2C6-7BAC97B9DFF5}">
+<ds:datastoreItem xmlns:ds="http://schemas.openxmlformats.org/officeDocument/2006/customXml" ds:itemID="{0A926769-C457-4D14-9625-DC9B44E953E4}">
   <ds:schemaRefs>
-    <ds:schemaRef ds:uri="http://schemas.microsoft.com/office/2006/metadata/properties"/>
-    <ds:schemaRef ds:uri="http://schemas.microsoft.com/office/infopath/2007/PartnerControls"/>
-    <ds:schemaRef ds:uri="http://schemas.microsoft.com/sharepoint/v3/fields"/>
-    <ds:schemaRef ds:uri="http://schemas.microsoft.com/sharepoint/v3"/>
-    <ds:schemaRef ds:uri="4ffa91fb-a0ff-4ac5-b2db-65c790d184a4"/>
-    <ds:schemaRef ds:uri="http://schemas.microsoft.com/sharepoint.v3"/>
-    <ds:schemaRef ds:uri="b2653501-ac67-48fc-8306-1dc26326c664"/>
-    <ds:schemaRef ds:uri="e591724b-3f31-4fb9-8cb1-4f16908600c2"/>
+    <ds:schemaRef ds:uri="Microsoft.SharePoint.Taxonomy.ContentTypeSync"/>
   </ds:schemaRefs>
 </ds:datastoreItem>
 </file>

</xml_diff>

<commit_message>
1. Updated User Guide with flow 'User already has Python installed' during installation of QR_Tool. 2. Included QR_Tool_Updates.pdf, which is a changelog for ver. 1.1 3. Removed the line in the README.md regarding the 'setx' as that issue no longer occurs. 4. Added Test and Error Log.txt for maintenance of detailed error reports.
</commit_message>
<xml_diff>
--- a/QR Toolbox Installation and User Guide.docx
+++ b/QR Toolbox Installation and User Guide.docx
@@ -307,19 +307,108 @@
         </w:numPr>
       </w:pPr>
       <w:r>
+        <w:t>During the installation</w:t>
+      </w:r>
+      <w:r>
+        <w:t xml:space="preserve"> of Python</w:t>
+      </w:r>
+      <w:r>
+        <w:t>, select the option to “Add Python to PATH”:</w:t>
+      </w:r>
+    </w:p>
+    <w:p>
+      <w:pPr>
+        <w:pStyle w:val="ListParagraph"/>
+        <w:numPr>
+          <w:ilvl w:val="1"/>
+          <w:numId w:val="5"/>
+        </w:numPr>
+        <w:rPr>
+          <w:rFonts w:cstheme="minorHAnsi"/>
+          <w:b/>
+          <w:bCs/>
+          <w:iCs/>
+        </w:rPr>
+      </w:pPr>
+      <w:r>
+        <w:rPr>
+          <w:rFonts w:cstheme="minorHAnsi"/>
+          <w:b/>
+          <w:bCs/>
+          <w:iCs/>
+        </w:rPr>
+        <w:t xml:space="preserve">If you already have Python installed, </w:t>
+      </w:r>
+      <w:r>
+        <w:rPr>
+          <w:rFonts w:cstheme="minorHAnsi"/>
+          <w:b/>
+          <w:bCs/>
+          <w:iCs/>
+        </w:rPr>
+        <w:t>look at the second screenshot below</w:t>
+      </w:r>
+      <w:r>
+        <w:rPr>
+          <w:rFonts w:cstheme="minorHAnsi"/>
+          <w:b/>
+          <w:bCs/>
+          <w:iCs/>
+        </w:rPr>
+        <w:t>. Select ‘</w:t>
+      </w:r>
+      <w:r>
+        <w:rPr>
+          <w:rFonts w:cstheme="minorHAnsi"/>
+          <w:b/>
+          <w:bCs/>
+          <w:iCs/>
+        </w:rPr>
+        <w:t>Cancel</w:t>
+      </w:r>
+      <w:r>
+        <w:rPr>
+          <w:rFonts w:cstheme="minorHAnsi"/>
+          <w:b/>
+          <w:bCs/>
+          <w:iCs/>
+        </w:rPr>
+        <w:t>’</w:t>
+      </w:r>
+      <w:r>
+        <w:rPr>
+          <w:rFonts w:cstheme="minorHAnsi"/>
+          <w:b/>
+          <w:bCs/>
+          <w:iCs/>
+        </w:rPr>
+        <w:t>, and then, when prompted if you are sure, click ‘Yes’</w:t>
+      </w:r>
+      <w:r>
+        <w:rPr>
+          <w:rFonts w:cstheme="minorHAnsi"/>
+          <w:b/>
+          <w:bCs/>
+          <w:iCs/>
+        </w:rPr>
+        <w:t>:</w:t>
+      </w:r>
+    </w:p>
+    <w:p>
+      <w:r>
         <w:rPr>
           <w:noProof/>
         </w:rPr>
         <w:drawing>
-          <wp:anchor distT="0" distB="0" distL="114300" distR="114300" simplePos="0" relativeHeight="251658240" behindDoc="1" locked="0" layoutInCell="1" allowOverlap="1" wp14:anchorId="0DECAE9C" wp14:editId="6829071A">
+          <wp:anchor distT="0" distB="0" distL="114300" distR="114300" simplePos="0" relativeHeight="251658240" behindDoc="1" locked="0" layoutInCell="1" allowOverlap="1" wp14:anchorId="0DECAE9C" wp14:editId="3CE3125D">
             <wp:simplePos x="0" y="0"/>
             <wp:positionH relativeFrom="margin">
               <wp:align>center</wp:align>
             </wp:positionH>
             <wp:positionV relativeFrom="paragraph">
-              <wp:posOffset>200660</wp:posOffset>
+              <wp:posOffset>14605</wp:posOffset>
             </wp:positionV>
-            <wp:extent cx="4662918" cy="2878455"/>
+            <wp:extent cx="4662805" cy="2878455"/>
             <wp:effectExtent l="0" t="0" r="4445" b="0"/>
             <wp:wrapNone/>
             <wp:docPr id="5" name="Picture 5"/>
@@ -348,7 +437,7 @@
                   <pic:spPr>
                     <a:xfrm>
                       <a:off x="0" y="0"/>
-                      <a:ext cx="4662918" cy="2878455"/>
+                      <a:ext cx="4662805" cy="2878455"/>
                     </a:xfrm>
                     <a:prstGeom prst="rect">
                       <a:avLst/>
@@ -366,17 +455,7 @@
           </wp:anchor>
         </w:drawing>
       </w:r>
-      <w:r>
-        <w:t>During the installation</w:t>
-      </w:r>
-      <w:r>
-        <w:t xml:space="preserve"> of Python</w:t>
-      </w:r>
-      <w:r>
-        <w:t>, select the option to “Add Python to PATH”:</w:t>
-      </w:r>
-    </w:p>
-    <w:p/>
+    </w:p>
     <w:p/>
     <w:p>
       <w:pPr>
@@ -477,18 +556,23 @@
       <w:r>
         <w:t xml:space="preserve"> Python Installation Windows</w:t>
       </w:r>
-    </w:p>
-    <w:p>
-      <w:pPr>
-        <w:rPr>
-          <w:rFonts w:cstheme="minorHAnsi"/>
-        </w:rPr>
-      </w:pPr>
-      <w:r>
+      <w:r>
+        <w:t xml:space="preserve"> – If Python not already installed</w:t>
+      </w:r>
+    </w:p>
+    <w:p>
+      <w:pPr>
+        <w:jc w:val="center"/>
         <w:rPr>
           <w:rFonts w:cstheme="minorHAnsi"/>
           <w:i/>
         </w:rPr>
+      </w:pPr>
+      <w:r>
+        <w:rPr>
+          <w:rFonts w:cstheme="minorHAnsi"/>
+          <w:i/>
+        </w:rPr>
         <w:t xml:space="preserve">Note: EPA users may not have permission to install </w:t>
       </w:r>
       <w:r>
@@ -504,6 +588,140 @@
           <w:i/>
         </w:rPr>
         <w:t>and need to ask IT support to give permission.</w:t>
+      </w:r>
+      <w:r>
+        <w:rPr>
+          <w:rFonts w:cstheme="minorHAnsi"/>
+          <w:i/>
+        </w:rPr>
+        <w:t xml:space="preserve"> The installation steps after Python is installed </w:t>
+      </w:r>
+      <w:r>
+        <w:rPr>
+          <w:rFonts w:cstheme="minorHAnsi"/>
+          <w:i/>
+          <w:u w:val="single"/>
+        </w:rPr>
+        <w:t>do not</w:t>
+      </w:r>
+      <w:r>
+        <w:rPr>
+          <w:rFonts w:cstheme="minorHAnsi"/>
+          <w:i/>
+        </w:rPr>
+        <w:t xml:space="preserve"> require IT support permission.</w:t>
+      </w:r>
+      <w:bookmarkStart w:id="0" w:name="_GoBack"/>
+      <w:bookmarkEnd w:id="0"/>
+    </w:p>
+    <w:p>
+      <w:pPr>
+        <w:keepNext/>
+      </w:pPr>
+      <w:r>
+        <w:rPr>
+          <w:rFonts w:cstheme="minorHAnsi"/>
+          <w:iCs/>
+          <w:noProof/>
+        </w:rPr>
+        <w:lastRenderedPageBreak/>
+        <w:drawing>
+          <wp:inline distT="0" distB="0" distL="0" distR="0" wp14:anchorId="6C0E9717" wp14:editId="2A74BB3D">
+            <wp:extent cx="5714509" cy="3182664"/>
+            <wp:effectExtent l="0" t="0" r="635" b="0"/>
+            <wp:docPr id="14" name="Picture 14" descr="A screenshot of a computer&#10;&#10;Description automatically generated"/>
+            <wp:cNvGraphicFramePr>
+              <a:graphicFrameLocks xmlns:a="http://schemas.openxmlformats.org/drawingml/2006/main" noChangeAspect="1"/>
+            </wp:cNvGraphicFramePr>
+            <a:graphic xmlns:a="http://schemas.openxmlformats.org/drawingml/2006/main">
+              <a:graphicData uri="http://schemas.openxmlformats.org/drawingml/2006/picture">
+                <pic:pic xmlns:pic="http://schemas.openxmlformats.org/drawingml/2006/picture">
+                  <pic:nvPicPr>
+                    <pic:cNvPr id="14" name="installationpython2.PNG"/>
+                    <pic:cNvPicPr/>
+                  </pic:nvPicPr>
+                  <pic:blipFill>
+                    <a:blip r:embed="rId12">
+                      <a:extLst>
+                        <a:ext uri="{28A0092B-C50C-407E-A947-70E740481C1C}">
+                          <a14:useLocalDpi xmlns:a14="http://schemas.microsoft.com/office/drawing/2010/main" val="0"/>
+                        </a:ext>
+                      </a:extLst>
+                    </a:blip>
+                    <a:stretch>
+                      <a:fillRect/>
+                    </a:stretch>
+                  </pic:blipFill>
+                  <pic:spPr>
+                    <a:xfrm>
+                      <a:off x="0" y="0"/>
+                      <a:ext cx="5770736" cy="3213980"/>
+                    </a:xfrm>
+                    <a:prstGeom prst="rect">
+                      <a:avLst/>
+                    </a:prstGeom>
+                  </pic:spPr>
+                </pic:pic>
+              </a:graphicData>
+            </a:graphic>
+          </wp:inline>
+        </w:drawing>
+      </w:r>
+    </w:p>
+    <w:p>
+      <w:pPr>
+        <w:pStyle w:val="Caption"/>
+        <w:jc w:val="center"/>
+        <w:rPr>
+          <w:rFonts w:cstheme="minorHAnsi"/>
+          <w:iCs w:val="0"/>
+        </w:rPr>
+      </w:pPr>
+      <w:r>
+        <w:rPr>
+          <w:b/>
+          <w:bCs/>
+        </w:rPr>
+        <w:t xml:space="preserve">Figure </w:t>
+      </w:r>
+      <w:r>
+        <w:rPr>
+          <w:b/>
+          <w:bCs/>
+        </w:rPr>
+        <w:fldChar w:fldCharType="begin"/>
+      </w:r>
+      <w:r>
+        <w:rPr>
+          <w:b/>
+          <w:bCs/>
+        </w:rPr>
+        <w:instrText xml:space="preserve"> SEQ Figure \* ARABIC </w:instrText>
+      </w:r>
+      <w:r>
+        <w:rPr>
+          <w:b/>
+          <w:bCs/>
+        </w:rPr>
+        <w:fldChar w:fldCharType="separate"/>
+      </w:r>
+      <w:r>
+        <w:rPr>
+          <w:b/>
+          <w:bCs/>
+          <w:noProof/>
+        </w:rPr>
+        <w:t>2</w:t>
+      </w:r>
+      <w:r>
+        <w:rPr>
+          <w:b/>
+          <w:bCs/>
+        </w:rPr>
+        <w:fldChar w:fldCharType="end"/>
+      </w:r>
+      <w:r>
+        <w:t xml:space="preserve"> Python Installation Windows - If Python already installed</w:t>
       </w:r>
     </w:p>
     <w:p>
@@ -524,6 +742,30 @@
         </w:rPr>
         <w:t>Complete the Python installation by following the prompts from the Python Installer.</w:t>
       </w:r>
+      <w:r>
+        <w:rPr>
+          <w:rFonts w:cstheme="minorHAnsi"/>
+        </w:rPr>
+        <w:t xml:space="preserve"> If you already had Python installed, after clicking ‘Yes’ the </w:t>
+      </w:r>
+      <w:r>
+        <w:rPr>
+          <w:rFonts w:cstheme="minorHAnsi"/>
+        </w:rPr>
+        <w:t>S</w:t>
+      </w:r>
+      <w:r>
+        <w:rPr>
+          <w:rFonts w:cstheme="minorHAnsi"/>
+        </w:rPr>
+        <w:t>etup</w:t>
+      </w:r>
+      <w:r>
+        <w:rPr>
+          <w:rFonts w:cstheme="minorHAnsi"/>
+        </w:rPr>
+        <w:t>.bat will continue as normal.</w:t>
+      </w:r>
     </w:p>
     <w:p>
       <w:pPr>
@@ -547,49 +789,13 @@
         <w:rPr>
           <w:rFonts w:cstheme="minorHAnsi"/>
         </w:rPr>
-        <w:t xml:space="preserve">: </w:t>
-      </w:r>
-      <w:proofErr w:type="spellStart"/>
-      <w:r>
-        <w:rPr>
-          <w:rFonts w:cstheme="minorHAnsi"/>
-        </w:rPr>
-        <w:t>pyzbar</w:t>
-      </w:r>
-      <w:proofErr w:type="spellEnd"/>
-      <w:r>
-        <w:rPr>
-          <w:rFonts w:cstheme="minorHAnsi"/>
-        </w:rPr>
-        <w:t xml:space="preserve">, </w:t>
-      </w:r>
-      <w:proofErr w:type="spellStart"/>
-      <w:r>
-        <w:rPr>
-          <w:rFonts w:cstheme="minorHAnsi"/>
-        </w:rPr>
-        <w:t>imutils</w:t>
-      </w:r>
-      <w:proofErr w:type="spellEnd"/>
-      <w:r>
-        <w:rPr>
-          <w:rFonts w:cstheme="minorHAnsi"/>
-        </w:rPr>
-        <w:t xml:space="preserve">, </w:t>
-      </w:r>
-      <w:proofErr w:type="spellStart"/>
-      <w:r>
-        <w:rPr>
-          <w:rFonts w:cstheme="minorHAnsi"/>
-        </w:rPr>
-        <w:t>qrcode</w:t>
-      </w:r>
-      <w:proofErr w:type="spellEnd"/>
-      <w:r>
-        <w:rPr>
-          <w:rFonts w:cstheme="minorHAnsi"/>
-        </w:rPr>
-        <w:t xml:space="preserve">, </w:t>
+        <w:t xml:space="preserve">: pyzbar, imutils, </w:t>
+      </w:r>
+      <w:r>
+        <w:rPr>
+          <w:rFonts w:cstheme="minorHAnsi"/>
+        </w:rPr>
+        <w:t xml:space="preserve">qrcode, </w:t>
       </w:r>
       <w:r>
         <w:rPr>
@@ -597,19 +803,11 @@
         </w:rPr>
         <w:t xml:space="preserve">Pillow, </w:t>
       </w:r>
-      <w:proofErr w:type="spellStart"/>
-      <w:r>
-        <w:rPr>
-          <w:rFonts w:cstheme="minorHAnsi"/>
-        </w:rPr>
-        <w:t>opencv</w:t>
-      </w:r>
-      <w:proofErr w:type="spellEnd"/>
-      <w:r>
-        <w:rPr>
-          <w:rFonts w:cstheme="minorHAnsi"/>
-        </w:rPr>
-        <w:t>-python, office365</w:t>
+      <w:r>
+        <w:rPr>
+          <w:rFonts w:cstheme="minorHAnsi"/>
+        </w:rPr>
+        <w:t>opencv-python, office365</w:t>
       </w:r>
       <w:r>
         <w:rPr>
@@ -730,7 +928,7 @@
                                 <w:b/>
                                 <w:noProof/>
                               </w:rPr>
-                              <w:t>2</w:t>
+                              <w:t>3</w:t>
                             </w:r>
                             <w:r>
                               <w:rPr>
@@ -803,7 +1001,7 @@
                           <w:b/>
                           <w:noProof/>
                         </w:rPr>
-                        <w:t>2</w:t>
+                        <w:t>3</w:t>
                       </w:r>
                       <w:r>
                         <w:rPr>
@@ -851,7 +1049,7 @@
                     <pic:cNvPicPr/>
                   </pic:nvPicPr>
                   <pic:blipFill>
-                    <a:blip r:embed="rId12">
+                    <a:blip r:embed="rId13">
                       <a:extLst>
                         <a:ext uri="{28A0092B-C50C-407E-A947-70E740481C1C}">
                           <a14:useLocalDpi xmlns:a14="http://schemas.microsoft.com/office/drawing/2010/main" val="0"/>
@@ -1014,6 +1212,18 @@
           <w:szCs w:val="22"/>
         </w:rPr>
       </w:pPr>
+    </w:p>
+    <w:p>
+      <w:pPr>
+        <w:pStyle w:val="NormalWeb"/>
+        <w:spacing w:before="0" w:beforeAutospacing="0" w:after="0" w:afterAutospacing="0"/>
+        <w:rPr>
+          <w:rFonts w:asciiTheme="minorHAnsi" w:hAnsiTheme="minorHAnsi" w:cstheme="minorHAnsi"/>
+          <w:b/>
+          <w:sz w:val="22"/>
+          <w:szCs w:val="22"/>
+        </w:rPr>
+      </w:pPr>
       <w:r>
         <w:rPr>
           <w:rFonts w:asciiTheme="minorHAnsi" w:hAnsiTheme="minorHAnsi" w:cstheme="minorHAnsi"/>
@@ -1249,7 +1459,7 @@
           <w:color w:val="0563C2"/>
         </w:rPr>
       </w:pPr>
-      <w:hyperlink r:id="rId13" w:history="1">
+      <w:hyperlink r:id="rId14" w:history="1">
         <w:r>
           <w:rPr>
             <w:rStyle w:val="Hyperlink"/>
@@ -1301,7 +1511,7 @@
           <w:color w:val="000000"/>
         </w:rPr>
       </w:pPr>
-      <w:hyperlink r:id="rId14" w:history="1">
+      <w:hyperlink r:id="rId15" w:history="1">
         <w:r>
           <w:rPr>
             <w:rStyle w:val="Hyperlink"/>
@@ -1367,7 +1577,7 @@
           <w:rFonts w:cstheme="minorHAnsi"/>
         </w:rPr>
       </w:pPr>
-      <w:hyperlink r:id="rId15" w:history="1">
+      <w:hyperlink r:id="rId16" w:history="1">
         <w:r>
           <w:rPr>
             <w:rStyle w:val="Hyperlink"/>
@@ -1444,7 +1654,7 @@
                     </pic:cNvPicPr>
                   </pic:nvPicPr>
                   <pic:blipFill>
-                    <a:blip r:embed="rId16" cstate="print">
+                    <a:blip r:embed="rId17" cstate="print">
                       <a:extLst>
                         <a:ext uri="{28A0092B-C50C-407E-A947-70E740481C1C}">
                           <a14:useLocalDpi xmlns:a14="http://schemas.microsoft.com/office/drawing/2010/main" val="0"/>
@@ -1557,7 +1767,6 @@
           <w:rFonts w:cstheme="minorHAnsi"/>
           <w:color w:val="000000"/>
         </w:rPr>
-        <w:lastRenderedPageBreak/>
         <w:t xml:space="preserve">Title: </w:t>
       </w:r>
       <w:r>
@@ -1619,7 +1828,7 @@
         </w:rPr>
         <w:t xml:space="preserve">Redirect URI: </w:t>
       </w:r>
-      <w:hyperlink r:id="rId17" w:history="1">
+      <w:hyperlink r:id="rId18" w:history="1">
         <w:r>
           <w:rPr>
             <w:rStyle w:val="Hyperlink"/>
@@ -1703,7 +1912,7 @@
           <w:color w:val="0563C2"/>
         </w:rPr>
       </w:pPr>
-      <w:hyperlink r:id="rId18" w:history="1">
+      <w:hyperlink r:id="rId19" w:history="1">
         <w:r>
           <w:rPr>
             <w:rStyle w:val="Hyperlink"/>
@@ -1730,6 +1939,7 @@
           <w:noProof/>
           <w:color w:val="0563C2"/>
         </w:rPr>
+        <w:lastRenderedPageBreak/>
         <w:drawing>
           <wp:inline distT="0" distB="0" distL="0" distR="0" wp14:anchorId="783E74E3" wp14:editId="07777777">
             <wp:extent cx="5937250" cy="3822700"/>
@@ -1748,7 +1958,7 @@
                     </pic:cNvPicPr>
                   </pic:nvPicPr>
                   <pic:blipFill>
-                    <a:blip r:embed="rId19">
+                    <a:blip r:embed="rId20">
                       <a:extLst>
                         <a:ext uri="{28A0092B-C50C-407E-A947-70E740481C1C}">
                           <a14:useLocalDpi xmlns:a14="http://schemas.microsoft.com/office/drawing/2010/main" val="0"/>
@@ -2119,25 +2329,7 @@
           <w:sz w:val="22"/>
           <w:szCs w:val="22"/>
         </w:rPr>
-        <w:t xml:space="preserve"> enter the SharePoint site URL for ‘</w:t>
-      </w:r>
-      <w:proofErr w:type="spellStart"/>
-      <w:r>
-        <w:rPr>
-          <w:rFonts w:asciiTheme="minorHAnsi" w:hAnsiTheme="minorHAnsi" w:cstheme="minorHAnsi"/>
-          <w:sz w:val="22"/>
-          <w:szCs w:val="22"/>
-        </w:rPr>
-        <w:t>url</w:t>
-      </w:r>
-      <w:proofErr w:type="spellEnd"/>
-      <w:r>
-        <w:rPr>
-          <w:rFonts w:asciiTheme="minorHAnsi" w:hAnsiTheme="minorHAnsi" w:cstheme="minorHAnsi"/>
-          <w:sz w:val="22"/>
-          <w:szCs w:val="22"/>
-        </w:rPr>
-        <w:t>’.</w:t>
+        <w:t xml:space="preserve"> enter the SharePoint site URL for ‘url’.</w:t>
       </w:r>
     </w:p>
     <w:p>
@@ -2212,21 +2404,7 @@
         <w:rPr>
           <w:rFonts w:eastAsia="Times New Roman" w:cstheme="minorHAnsi"/>
         </w:rPr>
-        <w:t xml:space="preserve">    '</w:t>
-      </w:r>
-      <w:proofErr w:type="spellStart"/>
-      <w:r>
-        <w:rPr>
-          <w:rFonts w:eastAsia="Times New Roman" w:cstheme="minorHAnsi"/>
-        </w:rPr>
-        <w:t>url</w:t>
-      </w:r>
-      <w:proofErr w:type="spellEnd"/>
-      <w:r>
-        <w:rPr>
-          <w:rFonts w:eastAsia="Times New Roman" w:cstheme="minorHAnsi"/>
-        </w:rPr>
-        <w:t>': '</w:t>
+        <w:t xml:space="preserve">    'url': '</w:t>
       </w:r>
       <w:r>
         <w:rPr>
@@ -2270,21 +2448,7 @@
         <w:rPr>
           <w:rFonts w:eastAsia="Times New Roman" w:cstheme="minorHAnsi"/>
         </w:rPr>
-        <w:t xml:space="preserve">    '</w:t>
-      </w:r>
-      <w:proofErr w:type="spellStart"/>
-      <w:r>
-        <w:rPr>
-          <w:rFonts w:eastAsia="Times New Roman" w:cstheme="minorHAnsi"/>
-        </w:rPr>
-        <w:t>client_id</w:t>
-      </w:r>
-      <w:proofErr w:type="spellEnd"/>
-      <w:r>
-        <w:rPr>
-          <w:rFonts w:eastAsia="Times New Roman" w:cstheme="minorHAnsi"/>
-        </w:rPr>
-        <w:t>': '</w:t>
+        <w:t xml:space="preserve">    'client_id': '</w:t>
       </w:r>
       <w:r>
         <w:rPr>
@@ -2328,21 +2492,7 @@
         <w:rPr>
           <w:rFonts w:eastAsia="Times New Roman" w:cstheme="minorHAnsi"/>
         </w:rPr>
-        <w:t xml:space="preserve">    '</w:t>
-      </w:r>
-      <w:proofErr w:type="spellStart"/>
-      <w:r>
-        <w:rPr>
-          <w:rFonts w:eastAsia="Times New Roman" w:cstheme="minorHAnsi"/>
-        </w:rPr>
-        <w:t>client_secret</w:t>
-      </w:r>
-      <w:proofErr w:type="spellEnd"/>
-      <w:r>
-        <w:rPr>
-          <w:rFonts w:eastAsia="Times New Roman" w:cstheme="minorHAnsi"/>
-        </w:rPr>
-        <w:t>': '</w:t>
+        <w:t xml:space="preserve">    'client_secret': '</w:t>
       </w:r>
       <w:r>
         <w:rPr>
@@ -2386,7 +2536,6 @@
         <w:rPr>
           <w:rFonts w:eastAsia="Times New Roman" w:cstheme="minorHAnsi"/>
         </w:rPr>
-        <w:lastRenderedPageBreak/>
         <w:t>}</w:t>
       </w:r>
     </w:p>
@@ -2479,21 +2628,12 @@
           <w:i/>
         </w:rPr>
       </w:pPr>
-      <w:proofErr w:type="spellStart"/>
       <w:r>
         <w:rPr>
           <w:rFonts w:eastAsia="Times New Roman" w:cstheme="minorHAnsi"/>
           <w:i/>
         </w:rPr>
-        <w:t>listTitle</w:t>
-      </w:r>
-      <w:proofErr w:type="spellEnd"/>
-      <w:r>
-        <w:rPr>
-          <w:rFonts w:eastAsia="Times New Roman" w:cstheme="minorHAnsi"/>
-          <w:i/>
-        </w:rPr>
-        <w:t xml:space="preserve"> = "QR Timestamps"</w:t>
+        <w:t>listTitle = "QR Timestamps"</w:t>
       </w:r>
       <w:r>
         <w:rPr>
@@ -2534,37 +2674,12 @@
           <w:i/>
         </w:rPr>
       </w:pPr>
-      <w:proofErr w:type="spellStart"/>
       <w:r>
         <w:rPr>
           <w:rFonts w:eastAsia="Times New Roman" w:cstheme="minorHAnsi"/>
           <w:i/>
         </w:rPr>
-        <w:t>qrfolder</w:t>
-      </w:r>
-      <w:proofErr w:type="spellEnd"/>
-      <w:r>
-        <w:rPr>
-          <w:rFonts w:eastAsia="Times New Roman" w:cstheme="minorHAnsi"/>
-          <w:i/>
-        </w:rPr>
-        <w:t xml:space="preserve"> = "</w:t>
-      </w:r>
-      <w:proofErr w:type="spellStart"/>
-      <w:r>
-        <w:rPr>
-          <w:rFonts w:eastAsia="Times New Roman" w:cstheme="minorHAnsi"/>
-          <w:i/>
-        </w:rPr>
-        <w:t>QRCodes</w:t>
-      </w:r>
-      <w:proofErr w:type="spellEnd"/>
-      <w:r>
-        <w:rPr>
-          <w:rFonts w:eastAsia="Times New Roman" w:cstheme="minorHAnsi"/>
-          <w:i/>
-        </w:rPr>
-        <w:t>"</w:t>
+        <w:t>qrfolder = "QRCodes"</w:t>
       </w:r>
       <w:r>
         <w:rPr>
@@ -2605,21 +2720,12 @@
           <w:i/>
         </w:rPr>
       </w:pPr>
-      <w:proofErr w:type="spellStart"/>
       <w:r>
         <w:rPr>
           <w:rFonts w:eastAsia="Times New Roman" w:cstheme="minorHAnsi"/>
           <w:i/>
         </w:rPr>
-        <w:t>bkcsvfolder</w:t>
-      </w:r>
-      <w:proofErr w:type="spellEnd"/>
-      <w:r>
-        <w:rPr>
-          <w:rFonts w:eastAsia="Times New Roman" w:cstheme="minorHAnsi"/>
-          <w:i/>
-        </w:rPr>
-        <w:t xml:space="preserve"> = "HXWTEST"</w:t>
+        <w:t>bkcsvfolder = "HXWTEST"</w:t>
       </w:r>
       <w:r>
         <w:rPr>
@@ -2660,21 +2766,12 @@
           <w:i/>
         </w:rPr>
       </w:pPr>
-      <w:proofErr w:type="spellStart"/>
       <w:r>
         <w:rPr>
           <w:rFonts w:eastAsia="Times New Roman" w:cstheme="minorHAnsi"/>
           <w:i/>
         </w:rPr>
-        <w:t>qrbatchfile</w:t>
-      </w:r>
-      <w:proofErr w:type="spellEnd"/>
-      <w:r>
-        <w:rPr>
-          <w:rFonts w:eastAsia="Times New Roman" w:cstheme="minorHAnsi"/>
-          <w:i/>
-        </w:rPr>
-        <w:t xml:space="preserve"> = "names.csv"</w:t>
+        <w:t>qrbatchfile = "names.csv"</w:t>
       </w:r>
       <w:r>
         <w:rPr>
@@ -2715,21 +2812,13 @@
           <w:i/>
         </w:rPr>
       </w:pPr>
-      <w:proofErr w:type="spellStart"/>
       <w:r>
         <w:rPr>
           <w:rFonts w:eastAsia="Times New Roman" w:cstheme="minorHAnsi"/>
           <w:i/>
         </w:rPr>
-        <w:t>relative_url</w:t>
-      </w:r>
-      <w:proofErr w:type="spellEnd"/>
-      <w:r>
-        <w:rPr>
-          <w:rFonts w:eastAsia="Times New Roman" w:cstheme="minorHAnsi"/>
-          <w:i/>
-        </w:rPr>
-        <w:t xml:space="preserve"> = "/sites/Emergency%20Response/EOCIncident/EOC%20Documents/QRCodes/names.csv"</w:t>
+        <w:lastRenderedPageBreak/>
+        <w:t>relative_url = "/sites/Emergency%20Response/EOCIncident/EOC%20Documents/QRCodes/names.csv"</w:t>
       </w:r>
       <w:r>
         <w:rPr>
@@ -3684,7 +3773,7 @@
                                 <w:b/>
                                 <w:noProof/>
                               </w:rPr>
-                              <w:t>3</w:t>
+                              <w:t>4</w:t>
                             </w:r>
                             <w:r>
                               <w:rPr>
@@ -3753,7 +3842,7 @@
                           <w:b/>
                           <w:noProof/>
                         </w:rPr>
-                        <w:t>3</w:t>
+                        <w:t>4</w:t>
                       </w:r>
                       <w:r>
                         <w:rPr>
@@ -3803,7 +3892,7 @@
                     <pic:cNvPicPr/>
                   </pic:nvPicPr>
                   <pic:blipFill>
-                    <a:blip r:embed="rId20">
+                    <a:blip r:embed="rId21">
                       <a:extLst>
                         <a:ext uri="{28A0092B-C50C-407E-A947-70E740481C1C}">
                           <a14:useLocalDpi xmlns:a14="http://schemas.microsoft.com/office/drawing/2010/main" val="0"/>
@@ -3982,6 +4071,94 @@
     <w:p>
       <w:pPr>
         <w:pStyle w:val="NormalWeb"/>
+        <w:spacing w:before="0" w:beforeAutospacing="0" w:after="0" w:afterAutospacing="0"/>
+        <w:rPr>
+          <w:rFonts w:asciiTheme="minorHAnsi" w:hAnsiTheme="minorHAnsi" w:cstheme="minorHAnsi"/>
+          <w:sz w:val="22"/>
+          <w:szCs w:val="22"/>
+        </w:rPr>
+      </w:pPr>
+    </w:p>
+    <w:p>
+      <w:pPr>
+        <w:pStyle w:val="NormalWeb"/>
+        <w:spacing w:before="0" w:beforeAutospacing="0" w:after="0" w:afterAutospacing="0"/>
+        <w:rPr>
+          <w:rFonts w:asciiTheme="minorHAnsi" w:hAnsiTheme="minorHAnsi" w:cstheme="minorHAnsi"/>
+          <w:sz w:val="22"/>
+          <w:szCs w:val="22"/>
+        </w:rPr>
+      </w:pPr>
+    </w:p>
+    <w:p>
+      <w:pPr>
+        <w:pStyle w:val="NormalWeb"/>
+        <w:spacing w:before="0" w:beforeAutospacing="0" w:after="0" w:afterAutospacing="0"/>
+        <w:rPr>
+          <w:rFonts w:asciiTheme="minorHAnsi" w:hAnsiTheme="minorHAnsi" w:cstheme="minorHAnsi"/>
+          <w:sz w:val="22"/>
+          <w:szCs w:val="22"/>
+        </w:rPr>
+      </w:pPr>
+    </w:p>
+    <w:p>
+      <w:pPr>
+        <w:pStyle w:val="NormalWeb"/>
+        <w:spacing w:before="0" w:beforeAutospacing="0" w:after="0" w:afterAutospacing="0"/>
+        <w:rPr>
+          <w:rFonts w:asciiTheme="minorHAnsi" w:hAnsiTheme="minorHAnsi" w:cstheme="minorHAnsi"/>
+          <w:sz w:val="22"/>
+          <w:szCs w:val="22"/>
+        </w:rPr>
+      </w:pPr>
+    </w:p>
+    <w:p>
+      <w:pPr>
+        <w:pStyle w:val="NormalWeb"/>
+        <w:spacing w:before="0" w:beforeAutospacing="0" w:after="0" w:afterAutospacing="0"/>
+        <w:rPr>
+          <w:rFonts w:asciiTheme="minorHAnsi" w:hAnsiTheme="minorHAnsi" w:cstheme="minorHAnsi"/>
+          <w:sz w:val="22"/>
+          <w:szCs w:val="22"/>
+        </w:rPr>
+      </w:pPr>
+    </w:p>
+    <w:p>
+      <w:pPr>
+        <w:pStyle w:val="NormalWeb"/>
+        <w:spacing w:before="0" w:beforeAutospacing="0" w:after="0" w:afterAutospacing="0"/>
+        <w:rPr>
+          <w:rFonts w:asciiTheme="minorHAnsi" w:hAnsiTheme="minorHAnsi" w:cstheme="minorHAnsi"/>
+          <w:sz w:val="22"/>
+          <w:szCs w:val="22"/>
+        </w:rPr>
+      </w:pPr>
+    </w:p>
+    <w:p>
+      <w:pPr>
+        <w:pStyle w:val="NormalWeb"/>
+        <w:spacing w:before="0" w:beforeAutospacing="0" w:after="0" w:afterAutospacing="0"/>
+        <w:rPr>
+          <w:rFonts w:asciiTheme="minorHAnsi" w:hAnsiTheme="minorHAnsi" w:cstheme="minorHAnsi"/>
+          <w:sz w:val="22"/>
+          <w:szCs w:val="22"/>
+        </w:rPr>
+      </w:pPr>
+    </w:p>
+    <w:p>
+      <w:pPr>
+        <w:pStyle w:val="NormalWeb"/>
+        <w:spacing w:before="0" w:beforeAutospacing="0" w:after="0" w:afterAutospacing="0"/>
+        <w:rPr>
+          <w:rFonts w:asciiTheme="minorHAnsi" w:hAnsiTheme="minorHAnsi" w:cstheme="minorHAnsi"/>
+          <w:sz w:val="22"/>
+          <w:szCs w:val="22"/>
+        </w:rPr>
+      </w:pPr>
+    </w:p>
+    <w:p>
+      <w:pPr>
+        <w:pStyle w:val="NormalWeb"/>
         <w:numPr>
           <w:ilvl w:val="0"/>
           <w:numId w:val="8"/>
@@ -3999,6 +4176,7 @@
           <w:sz w:val="22"/>
           <w:szCs w:val="22"/>
         </w:rPr>
+        <w:lastRenderedPageBreak/>
         <w:t>Which camera do you want to use?</w:t>
       </w:r>
     </w:p>
@@ -4022,7 +4200,6 @@
           <w:sz w:val="22"/>
           <w:szCs w:val="22"/>
         </w:rPr>
-        <w:lastRenderedPageBreak/>
         <w:t>This question is askin</w:t>
       </w:r>
       <w:r>
@@ -4198,41 +4375,13 @@
           <w:szCs w:val="22"/>
         </w:rPr>
       </w:pPr>
-      <w:proofErr w:type="spellStart"/>
-      <w:r>
-        <w:rPr>
-          <w:rFonts w:asciiTheme="minorHAnsi" w:hAnsiTheme="minorHAnsi" w:cstheme="minorHAnsi"/>
-          <w:sz w:val="22"/>
-          <w:szCs w:val="22"/>
-        </w:rPr>
-        <w:t>PiCamera</w:t>
-      </w:r>
-      <w:proofErr w:type="spellEnd"/>
-      <w:r>
-        <w:rPr>
-          <w:rFonts w:asciiTheme="minorHAnsi" w:hAnsiTheme="minorHAnsi" w:cstheme="minorHAnsi"/>
-          <w:sz w:val="22"/>
-          <w:szCs w:val="22"/>
-        </w:rPr>
-        <w:t xml:space="preserve"> (a camera specifically for Raspberry </w:t>
-      </w:r>
-      <w:proofErr w:type="spellStart"/>
-      <w:r>
-        <w:rPr>
-          <w:rFonts w:asciiTheme="minorHAnsi" w:hAnsiTheme="minorHAnsi" w:cstheme="minorHAnsi"/>
-          <w:sz w:val="22"/>
-          <w:szCs w:val="22"/>
-        </w:rPr>
-        <w:t>Pis</w:t>
-      </w:r>
-      <w:proofErr w:type="spellEnd"/>
-      <w:r>
-        <w:rPr>
-          <w:rFonts w:asciiTheme="minorHAnsi" w:hAnsiTheme="minorHAnsi" w:cstheme="minorHAnsi"/>
-          <w:sz w:val="22"/>
-          <w:szCs w:val="22"/>
-        </w:rPr>
-        <w:t>)</w:t>
+      <w:r>
+        <w:rPr>
+          <w:rFonts w:asciiTheme="minorHAnsi" w:hAnsiTheme="minorHAnsi" w:cstheme="minorHAnsi"/>
+          <w:sz w:val="22"/>
+          <w:szCs w:val="22"/>
+        </w:rPr>
+        <w:t>PiCamera (a camera specifically for Raspberry Pis)</w:t>
       </w:r>
     </w:p>
     <w:p>
@@ -4281,16 +4430,14 @@
         </w:rPr>
         <w:t xml:space="preserve">Do you want data stored on </w:t>
       </w:r>
-      <w:proofErr w:type="spellStart"/>
-      <w:r>
-        <w:rPr>
-          <w:rFonts w:asciiTheme="minorHAnsi" w:hAnsiTheme="minorHAnsi" w:cstheme="minorHAnsi"/>
-          <w:sz w:val="22"/>
-          <w:szCs w:val="22"/>
-        </w:rPr>
-        <w:t>Sharepoint</w:t>
-      </w:r>
-      <w:proofErr w:type="spellEnd"/>
+      <w:r>
+        <w:rPr>
+          <w:rFonts w:asciiTheme="minorHAnsi" w:hAnsiTheme="minorHAnsi" w:cstheme="minorHAnsi"/>
+          <w:sz w:val="22"/>
+          <w:szCs w:val="22"/>
+        </w:rPr>
+        <w:t>SharePoint</w:t>
+      </w:r>
       <w:r>
         <w:rPr>
           <w:rFonts w:asciiTheme="minorHAnsi" w:hAnsiTheme="minorHAnsi" w:cstheme="minorHAnsi"/>
@@ -4338,16 +4485,14 @@
         </w:rPr>
         <w:t xml:space="preserve">the option of also telling the software to store that data either online on </w:t>
       </w:r>
-      <w:proofErr w:type="spellStart"/>
-      <w:r>
-        <w:rPr>
-          <w:rFonts w:asciiTheme="minorHAnsi" w:hAnsiTheme="minorHAnsi" w:cstheme="minorHAnsi"/>
-          <w:sz w:val="22"/>
-          <w:szCs w:val="22"/>
-        </w:rPr>
-        <w:t>Sharepoint</w:t>
-      </w:r>
-      <w:proofErr w:type="spellEnd"/>
+      <w:r>
+        <w:rPr>
+          <w:rFonts w:asciiTheme="minorHAnsi" w:hAnsiTheme="minorHAnsi" w:cstheme="minorHAnsi"/>
+          <w:sz w:val="22"/>
+          <w:szCs w:val="22"/>
+        </w:rPr>
+        <w:t>SharePoint</w:t>
+      </w:r>
       <w:r>
         <w:rPr>
           <w:rFonts w:asciiTheme="minorHAnsi" w:hAnsiTheme="minorHAnsi" w:cstheme="minorHAnsi"/>
@@ -4441,6 +4586,7 @@
         <w:t>:</w:t>
       </w:r>
     </w:p>
+    <w:p/>
     <w:p>
       <w:pPr>
         <w:keepNext/>
@@ -4466,7 +4612,7 @@
                     <pic:cNvPicPr/>
                   </pic:nvPicPr>
                   <pic:blipFill>
-                    <a:blip r:embed="rId21">
+                    <a:blip r:embed="rId22">
                       <a:extLst>
                         <a:ext uri="{28A0092B-C50C-407E-A947-70E740481C1C}">
                           <a14:useLocalDpi xmlns:a14="http://schemas.microsoft.com/office/drawing/2010/main" val="0"/>
@@ -4527,7 +4673,7 @@
           <w:b/>
           <w:noProof/>
         </w:rPr>
-        <w:t>4</w:t>
+        <w:t>5</w:t>
       </w:r>
       <w:r>
         <w:rPr>
@@ -4565,7 +4711,7 @@
                     <pic:cNvPicPr/>
                   </pic:nvPicPr>
                   <pic:blipFill>
-                    <a:blip r:embed="rId22">
+                    <a:blip r:embed="rId23">
                       <a:extLst>
                         <a:ext uri="{28A0092B-C50C-407E-A947-70E740481C1C}">
                           <a14:useLocalDpi xmlns:a14="http://schemas.microsoft.com/office/drawing/2010/main" val="0"/>
@@ -4626,7 +4772,7 @@
           <w:b/>
           <w:noProof/>
         </w:rPr>
-        <w:t>5</w:t>
+        <w:t>6</w:t>
       </w:r>
       <w:r>
         <w:rPr>
@@ -4638,10 +4784,7 @@
         <w:t xml:space="preserve"> SharePoint Version Menu</w:t>
       </w:r>
     </w:p>
-    <w:p>
-      <w:bookmarkStart w:id="0" w:name="_GoBack"/>
-      <w:bookmarkEnd w:id="0"/>
-    </w:p>
+    <w:p/>
     <w:p>
       <w:pPr>
         <w:pStyle w:val="ListParagraph"/>
@@ -4829,7 +4972,7 @@
           <w:i/>
         </w:rPr>
       </w:pPr>
-      <w:hyperlink r:id="rId23" w:history="1">
+      <w:hyperlink r:id="rId24" w:history="1">
         <w:r>
           <w:rPr>
             <w:rStyle w:val="Hyperlink"/>
@@ -4867,28 +5010,20 @@
         <w:rPr>
           <w:i/>
         </w:rPr>
-        <w:t xml:space="preserve">ame </w:t>
-      </w:r>
-      <w:proofErr w:type="spellStart"/>
+        <w:t>ame Last</w:t>
+      </w:r>
       <w:r>
         <w:rPr>
           <w:i/>
         </w:rPr>
-        <w:t>Last</w:t>
+        <w:t>N</w:t>
       </w:r>
       <w:r>
         <w:rPr>
           <w:i/>
         </w:rPr>
-        <w:t>N</w:t>
-      </w:r>
-      <w:r>
-        <w:rPr>
-          <w:i/>
-        </w:rPr>
         <w:t>ame</w:t>
       </w:r>
-      <w:proofErr w:type="spellEnd"/>
     </w:p>
     <w:p>
       <w:pPr>
@@ -5026,7 +5161,7 @@
         </w:rPr>
         <w:t>’ = ‘e’). The program will ask the user if they would like to do that, and if they respond ‘No’, that text/entry will be skipped. This will occur for every entry that has special characters.</w:t>
       </w:r>
-      <w:hyperlink r:id="rId24" w:tooltip="è" w:history="1"/>
+      <w:hyperlink r:id="rId25" w:tooltip="è" w:history="1"/>
     </w:p>
     <w:p>
       <w:pPr>
@@ -5117,21 +5252,8 @@
       <w:r>
         <w:t xml:space="preserve">Toolbox.py: </w:t>
       </w:r>
-      <w:proofErr w:type="spellStart"/>
-      <w:r>
-        <w:t>qrfolder</w:t>
-      </w:r>
-      <w:proofErr w:type="spellEnd"/>
-      <w:r>
-        <w:t xml:space="preserve"> = "</w:t>
-      </w:r>
-      <w:proofErr w:type="spellStart"/>
-      <w:r>
-        <w:t>QRCodes</w:t>
-      </w:r>
-      <w:proofErr w:type="spellEnd"/>
-      <w:r>
-        <w:t>"</w:t>
+      <w:r>
+        <w:t>qrfolder = "QRCodes"</w:t>
       </w:r>
       <w:r>
         <w:t>, and also stored in the same folder as QR-Toolbox.py</w:t>
@@ -5611,7 +5733,7 @@
         <w:i w:val="0"/>
       </w:rPr>
     </w:lvl>
-    <w:lvl w:ilvl="1" w:tplc="04090019" w:tentative="1">
+    <w:lvl w:ilvl="1" w:tplc="04090019">
       <w:start w:val="1"/>
       <w:numFmt w:val="lowerLetter"/>
       <w:lvlText w:val="%2."/>
@@ -6196,7 +6318,7 @@
       </w:pPr>
     </w:pPrDefault>
   </w:docDefaults>
-  <w:latentStyles w:defLockedState="0" w:defUIPriority="99" w:defSemiHidden="0" w:defUnhideWhenUsed="0" w:defQFormat="0" w:count="375">
+  <w:latentStyles w:defLockedState="0" w:defUIPriority="99" w:defSemiHidden="0" w:defUnhideWhenUsed="0" w:defQFormat="0" w:count="377">
     <w:lsdException w:name="Normal" w:uiPriority="0" w:qFormat="1"/>
     <w:lsdException w:name="heading 1" w:uiPriority="9" w:qFormat="1"/>
     <w:lsdException w:name="heading 2" w:semiHidden="1" w:uiPriority="9" w:unhideWhenUsed="1" w:qFormat="1"/>
@@ -6302,7 +6424,6 @@
     <w:lsdException w:name="HTML Sample" w:semiHidden="1" w:unhideWhenUsed="1"/>
     <w:lsdException w:name="HTML Typewriter" w:semiHidden="1" w:unhideWhenUsed="1"/>
     <w:lsdException w:name="HTML Variable" w:semiHidden="1" w:unhideWhenUsed="1"/>
-    <w:lsdException w:name="Normal Table" w:semiHidden="1" w:unhideWhenUsed="1"/>
     <w:lsdException w:name="annotation subject" w:semiHidden="1" w:unhideWhenUsed="1"/>
     <w:lsdException w:name="No List" w:semiHidden="1" w:unhideWhenUsed="1"/>
     <w:lsdException w:name="Outline List 1" w:semiHidden="1" w:unhideWhenUsed="1"/>
@@ -6348,11 +6469,9 @@
     <w:lsdException w:name="Table Subtle 1" w:semiHidden="1" w:unhideWhenUsed="1"/>
     <w:lsdException w:name="Table Subtle 2" w:semiHidden="1" w:unhideWhenUsed="1"/>
     <w:lsdException w:name="Table Web 1" w:semiHidden="1" w:unhideWhenUsed="1"/>
-    <w:lsdException w:name="Table Web 2" w:semiHidden="1" w:unhideWhenUsed="1"/>
     <w:lsdException w:name="Table Web 3" w:semiHidden="1" w:unhideWhenUsed="1"/>
     <w:lsdException w:name="Balloon Text" w:semiHidden="1" w:unhideWhenUsed="1"/>
     <w:lsdException w:name="Table Grid" w:uiPriority="39"/>
-    <w:lsdException w:name="Table Theme" w:semiHidden="1" w:unhideWhenUsed="1"/>
     <w:lsdException w:name="Placeholder Text" w:semiHidden="1"/>
     <w:lsdException w:name="No Spacing" w:uiPriority="1" w:qFormat="1"/>
     <w:lsdException w:name="Light Shading" w:uiPriority="60"/>
@@ -6572,6 +6691,8 @@
     <w:lsdException w:name="Smart Hyperlink" w:semiHidden="1" w:unhideWhenUsed="1"/>
     <w:lsdException w:name="Hashtag" w:semiHidden="1" w:unhideWhenUsed="1"/>
     <w:lsdException w:name="Unresolved Mention" w:semiHidden="1" w:unhideWhenUsed="1"/>
+    <w:lsdException w:name="Smart Link" w:semiHidden="1" w:unhideWhenUsed="1"/>
+    <w:lsdException w:name="Smart Link Error" w:semiHidden="1" w:unhideWhenUsed="1"/>
   </w:latentStyles>
   <w:style w:type="paragraph" w:default="1" w:styleId="Normal">
     <w:name w:val="Normal"/>
@@ -6581,7 +6702,6 @@
   <w:style w:type="character" w:default="1" w:styleId="DefaultParagraphFont">
     <w:name w:val="Default Paragraph Font"/>
     <w:uiPriority w:val="1"/>
-    <w:semiHidden/>
     <w:unhideWhenUsed/>
   </w:style>
   <w:style w:type="table" w:default="1" w:styleId="TableNormal">
@@ -7137,6 +7257,20 @@
 </file>
 
 <file path=customXml/item1.xml><?xml version="1.0" encoding="utf-8"?>
+<?mso-contentType ?>
+<SharedContentType xmlns="Microsoft.SharePoint.Taxonomy.ContentTypeSync" SourceId="29f62856-1543-49d4-a736-4569d363f533" ContentTypeId="0x0101" PreviousValue="false"/>
+</file>
+
+<file path=customXml/item2.xml><?xml version="1.0" encoding="utf-8"?>
+<?mso-contentType ?>
+<FormTemplates xmlns="http://schemas.microsoft.com/sharepoint/v3/contenttype/forms">
+  <Display>DocumentLibraryForm</Display>
+  <Edit>DocumentLibraryForm</Edit>
+  <New>DocumentLibraryForm</New>
+</FormTemplates>
+</file>
+
+<file path=customXml/item3.xml><?xml version="1.0" encoding="utf-8"?>
 <p:properties xmlns:p="http://schemas.microsoft.com/office/2006/metadata/properties" xmlns:xsi="http://www.w3.org/2001/XMLSchema-instance" xmlns:pc="http://schemas.microsoft.com/office/infopath/2007/PartnerControls">
   <documentManagement>
     <_Source xmlns="http://schemas.microsoft.com/sharepoint/v3/fields" xsi:nil="true"/>
@@ -7188,20 +7322,6 @@
     </SharedWithUsers>
   </documentManagement>
 </p:properties>
-</file>
-
-<file path=customXml/item2.xml><?xml version="1.0" encoding="utf-8"?>
-<?mso-contentType ?>
-<FormTemplates xmlns="http://schemas.microsoft.com/sharepoint/v3/contenttype/forms">
-  <Display>DocumentLibraryForm</Display>
-  <Edit>DocumentLibraryForm</Edit>
-  <New>DocumentLibraryForm</New>
-</FormTemplates>
-</file>
-
-<file path=customXml/item3.xml><?xml version="1.0" encoding="utf-8"?>
-<?mso-contentType ?>
-<SharedContentType xmlns="Microsoft.SharePoint.Taxonomy.ContentTypeSync" SourceId="29f62856-1543-49d4-a736-4569d363f533" ContentTypeId="0x0101" PreviousValue="false"/>
 </file>
 
 <file path=customXml/item4.xml><?xml version="1.0" encoding="utf-8"?>
@@ -7643,16 +7763,9 @@
 </file>
 
 <file path=customXml/itemProps1.xml><?xml version="1.0" encoding="utf-8"?>
-<ds:datastoreItem xmlns:ds="http://schemas.openxmlformats.org/officeDocument/2006/customXml" ds:itemID="{73C8B1CA-8E77-4D57-A2C6-7BAC97B9DFF5}">
+<ds:datastoreItem xmlns:ds="http://schemas.openxmlformats.org/officeDocument/2006/customXml" ds:itemID="{0A926769-C457-4D14-9625-DC9B44E953E4}">
   <ds:schemaRefs>
-    <ds:schemaRef ds:uri="http://schemas.microsoft.com/office/2006/metadata/properties"/>
-    <ds:schemaRef ds:uri="http://schemas.microsoft.com/office/infopath/2007/PartnerControls"/>
-    <ds:schemaRef ds:uri="http://schemas.microsoft.com/sharepoint/v3/fields"/>
-    <ds:schemaRef ds:uri="http://schemas.microsoft.com/sharepoint/v3"/>
-    <ds:schemaRef ds:uri="4ffa91fb-a0ff-4ac5-b2db-65c790d184a4"/>
-    <ds:schemaRef ds:uri="http://schemas.microsoft.com/sharepoint.v3"/>
-    <ds:schemaRef ds:uri="b2653501-ac67-48fc-8306-1dc26326c664"/>
-    <ds:schemaRef ds:uri="e591724b-3f31-4fb9-8cb1-4f16908600c2"/>
+    <ds:schemaRef ds:uri="Microsoft.SharePoint.Taxonomy.ContentTypeSync"/>
   </ds:schemaRefs>
 </ds:datastoreItem>
 </file>
@@ -7666,9 +7779,16 @@
 </file>
 
 <file path=customXml/itemProps3.xml><?xml version="1.0" encoding="utf-8"?>
-<ds:datastoreItem xmlns:ds="http://schemas.openxmlformats.org/officeDocument/2006/customXml" ds:itemID="{0A926769-C457-4D14-9625-DC9B44E953E4}">
+<ds:datastoreItem xmlns:ds="http://schemas.openxmlformats.org/officeDocument/2006/customXml" ds:itemID="{73C8B1CA-8E77-4D57-A2C6-7BAC97B9DFF5}">
   <ds:schemaRefs>
-    <ds:schemaRef ds:uri="Microsoft.SharePoint.Taxonomy.ContentTypeSync"/>
+    <ds:schemaRef ds:uri="http://schemas.microsoft.com/office/2006/metadata/properties"/>
+    <ds:schemaRef ds:uri="http://schemas.microsoft.com/office/infopath/2007/PartnerControls"/>
+    <ds:schemaRef ds:uri="http://schemas.microsoft.com/sharepoint/v3/fields"/>
+    <ds:schemaRef ds:uri="http://schemas.microsoft.com/sharepoint/v3"/>
+    <ds:schemaRef ds:uri="4ffa91fb-a0ff-4ac5-b2db-65c790d184a4"/>
+    <ds:schemaRef ds:uri="http://schemas.microsoft.com/sharepoint.v3"/>
+    <ds:schemaRef ds:uri="b2653501-ac67-48fc-8306-1dc26326c664"/>
+    <ds:schemaRef ds:uri="e591724b-3f31-4fb9-8cb1-4f16908600c2"/>
   </ds:schemaRefs>
 </ds:datastoreItem>
 </file>

</xml_diff>

<commit_message>
Updated User Guide to emphasize 'Adding Python to PATH' and also step for user to restart computer after Python installation (in some cases, Python and pip don't work except in their executables' folders, but this restart fixes it).
</commit_message>
<xml_diff>
--- a/QR Toolbox Installation and User Guide.docx
+++ b/QR Toolbox Installation and User Guide.docx
@@ -307,13 +307,87 @@
         </w:numPr>
       </w:pPr>
       <w:r>
-        <w:t>During the installation</w:t>
+        <w:t>Before</w:t>
+      </w:r>
+      <w:r>
+        <w:t xml:space="preserve"> </w:t>
+      </w:r>
+      <w:r>
+        <w:t xml:space="preserve">starting </w:t>
+      </w:r>
+      <w:r>
+        <w:t>the installation</w:t>
       </w:r>
       <w:r>
         <w:t xml:space="preserve"> of Python</w:t>
       </w:r>
       <w:r>
-        <w:t>, select the option to “Add Python to PATH”:</w:t>
+        <w:t xml:space="preserve">, </w:t>
+      </w:r>
+      <w:r>
+        <w:rPr>
+          <w:b/>
+          <w:bCs/>
+          <w:i/>
+          <w:iCs/>
+          <w:highlight w:val="yellow"/>
+          <w:u w:val="single"/>
+        </w:rPr>
+        <w:t>select the option to “Add Python</w:t>
+      </w:r>
+      <w:r>
+        <w:rPr>
+          <w:b/>
+          <w:bCs/>
+          <w:i/>
+          <w:iCs/>
+          <w:highlight w:val="yellow"/>
+          <w:u w:val="single"/>
+        </w:rPr>
+        <w:t xml:space="preserve"> 3.7</w:t>
+      </w:r>
+      <w:r>
+        <w:rPr>
+          <w:b/>
+          <w:bCs/>
+          <w:i/>
+          <w:iCs/>
+          <w:highlight w:val="yellow"/>
+          <w:u w:val="single"/>
+        </w:rPr>
+        <w:t xml:space="preserve"> to PATH”</w:t>
+      </w:r>
+      <w:r>
+        <w:rPr>
+          <w:b/>
+          <w:bCs/>
+          <w:i/>
+          <w:iCs/>
+        </w:rPr>
+        <w:t xml:space="preserve"> </w:t>
+      </w:r>
+      <w:r>
+        <w:t xml:space="preserve">(Look at </w:t>
+      </w:r>
+      <w:r>
+        <w:rPr>
+          <w:b/>
+          <w:bCs/>
+        </w:rPr>
+        <w:t>Figure 1</w:t>
+      </w:r>
+      <w:r>
+        <w:t>, your screen should look like this</w:t>
+      </w:r>
+      <w:r>
+        <w:rPr>
+          <w:b/>
+          <w:bCs/>
+        </w:rPr>
+        <w:t>)</w:t>
+      </w:r>
+      <w:r>
+        <w:t>:</w:t>
       </w:r>
     </w:p>
     <w:p>
@@ -342,47 +416,25 @@
       <w:r>
         <w:rPr>
           <w:rFonts w:cstheme="minorHAnsi"/>
+          <w:iCs/>
+        </w:rPr>
+        <w:t xml:space="preserve">your screen should look like </w:t>
+      </w:r>
+      <w:r>
+        <w:rPr>
+          <w:rFonts w:cstheme="minorHAnsi"/>
           <w:b/>
           <w:bCs/>
           <w:iCs/>
         </w:rPr>
-        <w:t>look at the second screenshot below</w:t>
-      </w:r>
-      <w:r>
-        <w:rPr>
-          <w:rFonts w:cstheme="minorHAnsi"/>
-          <w:b/>
-          <w:bCs/>
+        <w:t xml:space="preserve">Figure 2 </w:t>
+      </w:r>
+      <w:r>
+        <w:rPr>
+          <w:rFonts w:cstheme="minorHAnsi"/>
           <w:iCs/>
         </w:rPr>
-        <w:t>. Select ‘</w:t>
-      </w:r>
-      <w:r>
-        <w:rPr>
-          <w:rFonts w:cstheme="minorHAnsi"/>
-          <w:b/>
-          <w:bCs/>
-          <w:iCs/>
-        </w:rPr>
-        <w:t>Cancel</w:t>
-      </w:r>
-      <w:r>
-        <w:rPr>
-          <w:rFonts w:cstheme="minorHAnsi"/>
-          <w:b/>
-          <w:bCs/>
-          <w:iCs/>
-        </w:rPr>
-        <w:t>’</w:t>
-      </w:r>
-      <w:r>
-        <w:rPr>
-          <w:rFonts w:cstheme="minorHAnsi"/>
-          <w:b/>
-          <w:bCs/>
-          <w:iCs/>
-        </w:rPr>
-        <w:t>, and then, when prompted if you are sure, click ‘Yes’</w:t>
+        <w:t>below. Select ‘Cancel’, and then, when prompted if you are sure, click ‘Yes’</w:t>
       </w:r>
       <w:r>
         <w:rPr>
@@ -611,8 +663,6 @@
         </w:rPr>
         <w:t xml:space="preserve"> require IT support permission.</w:t>
       </w:r>
-      <w:bookmarkStart w:id="0" w:name="_GoBack"/>
-      <w:bookmarkEnd w:id="0"/>
     </w:p>
     <w:p>
       <w:pPr>
@@ -740,74 +790,21 @@
         <w:rPr>
           <w:rFonts w:cstheme="minorHAnsi"/>
         </w:rPr>
-        <w:t>Complete the Python installation by following the prompts from the Python Installer.</w:t>
-      </w:r>
-      <w:r>
-        <w:rPr>
-          <w:rFonts w:cstheme="minorHAnsi"/>
-        </w:rPr>
-        <w:t xml:space="preserve"> If you already had Python installed, after clicking ‘Yes’ the </w:t>
-      </w:r>
-      <w:r>
-        <w:rPr>
-          <w:rFonts w:cstheme="minorHAnsi"/>
-        </w:rPr>
-        <w:t>S</w:t>
-      </w:r>
-      <w:r>
-        <w:rPr>
-          <w:rFonts w:cstheme="minorHAnsi"/>
-        </w:rPr>
-        <w:t>etup</w:t>
-      </w:r>
-      <w:r>
-        <w:rPr>
-          <w:rFonts w:cstheme="minorHAnsi"/>
-        </w:rPr>
-        <w:t>.bat will continue as normal.</w:t>
-      </w:r>
-    </w:p>
-    <w:p>
-      <w:pPr>
-        <w:rPr>
-          <w:rFonts w:cstheme="minorHAnsi"/>
-        </w:rPr>
-      </w:pPr>
-      <w:r>
-        <w:rPr>
-          <w:rFonts w:cstheme="minorHAnsi"/>
-        </w:rPr>
-        <w:t>Once the Python installation is done, the Setup</w:t>
-      </w:r>
-      <w:r>
-        <w:rPr>
-          <w:rFonts w:cstheme="minorHAnsi"/>
-        </w:rPr>
-        <w:t>.bat will automatically install the following required Python packages</w:t>
-      </w:r>
-      <w:r>
-        <w:rPr>
-          <w:rFonts w:cstheme="minorHAnsi"/>
-        </w:rPr>
-        <w:t xml:space="preserve">: pyzbar, imutils, </w:t>
-      </w:r>
-      <w:r>
-        <w:rPr>
-          <w:rFonts w:cstheme="minorHAnsi"/>
-        </w:rPr>
-        <w:t xml:space="preserve">qrcode, </w:t>
-      </w:r>
-      <w:r>
-        <w:rPr>
-          <w:rFonts w:cstheme="minorHAnsi"/>
-        </w:rPr>
-        <w:t xml:space="preserve">Pillow, </w:t>
-      </w:r>
-      <w:r>
-        <w:rPr>
-          <w:rFonts w:cstheme="minorHAnsi"/>
-        </w:rPr>
-        <w:t>opencv-python, office365</w:t>
+        <w:t>Complete the Python installation by following the prompts from the Python Installer</w:t>
+      </w:r>
+      <w:r>
+        <w:rPr>
+          <w:rFonts w:cstheme="minorHAnsi"/>
+        </w:rPr>
+        <w:t>,</w:t>
+      </w:r>
+      <w:bookmarkStart w:id="0" w:name="_GoBack"/>
+      <w:bookmarkEnd w:id="0"/>
+      <w:r>
+        <w:rPr>
+          <w:rFonts w:cstheme="minorHAnsi"/>
+        </w:rPr>
+        <w:t xml:space="preserve"> and close it once it is done</w:t>
       </w:r>
       <w:r>
         <w:rPr>
@@ -819,11 +816,325 @@
         <w:rPr>
           <w:rFonts w:cstheme="minorHAnsi"/>
         </w:rPr>
-        <w:t xml:space="preserve"> This should look similar to the image below:</w:t>
-      </w:r>
-    </w:p>
-    <w:p>
-      <w:pPr>
+        <w:t xml:space="preserve"> If you already had Python installed, </w:t>
+      </w:r>
+      <w:r>
+        <w:rPr>
+          <w:rFonts w:cstheme="minorHAnsi"/>
+        </w:rPr>
+        <w:t xml:space="preserve">look at the instructions in </w:t>
+      </w:r>
+      <w:r>
+        <w:rPr>
+          <w:rFonts w:cstheme="minorHAnsi"/>
+          <w:b/>
+          <w:bCs/>
+        </w:rPr>
+        <w:t>2a</w:t>
+      </w:r>
+      <w:r>
+        <w:rPr>
+          <w:rFonts w:cstheme="minorHAnsi"/>
+        </w:rPr>
+        <w:t xml:space="preserve"> and at </w:t>
+      </w:r>
+      <w:r>
+        <w:rPr>
+          <w:rFonts w:cstheme="minorHAnsi"/>
+          <w:b/>
+          <w:bCs/>
+        </w:rPr>
+        <w:t>Figure 2</w:t>
+      </w:r>
+      <w:r>
+        <w:rPr>
+          <w:rFonts w:cstheme="minorHAnsi"/>
+        </w:rPr>
+        <w:t>.</w:t>
+      </w:r>
+    </w:p>
+    <w:p>
+      <w:pPr>
+        <w:pStyle w:val="ListParagraph"/>
+        <w:numPr>
+          <w:ilvl w:val="0"/>
+          <w:numId w:val="5"/>
+        </w:numPr>
+        <w:rPr>
+          <w:rFonts w:cstheme="minorHAnsi"/>
+        </w:rPr>
+      </w:pPr>
+      <w:r>
+        <w:rPr>
+          <w:rFonts w:cstheme="minorHAnsi"/>
+        </w:rPr>
+        <w:t xml:space="preserve">Once the Python installation is done, the Setup.bat will automatically install the following required Python packages: </w:t>
+      </w:r>
+      <w:proofErr w:type="spellStart"/>
+      <w:r>
+        <w:rPr>
+          <w:rFonts w:cstheme="minorHAnsi"/>
+        </w:rPr>
+        <w:t>pyzbar</w:t>
+      </w:r>
+      <w:proofErr w:type="spellEnd"/>
+      <w:r>
+        <w:rPr>
+          <w:rFonts w:cstheme="minorHAnsi"/>
+        </w:rPr>
+        <w:t xml:space="preserve">, </w:t>
+      </w:r>
+      <w:proofErr w:type="spellStart"/>
+      <w:r>
+        <w:rPr>
+          <w:rFonts w:cstheme="minorHAnsi"/>
+        </w:rPr>
+        <w:t>imutils</w:t>
+      </w:r>
+      <w:proofErr w:type="spellEnd"/>
+      <w:r>
+        <w:rPr>
+          <w:rFonts w:cstheme="minorHAnsi"/>
+        </w:rPr>
+        <w:t xml:space="preserve">, </w:t>
+      </w:r>
+      <w:proofErr w:type="spellStart"/>
+      <w:r>
+        <w:rPr>
+          <w:rFonts w:cstheme="minorHAnsi"/>
+        </w:rPr>
+        <w:t>qrcode</w:t>
+      </w:r>
+      <w:proofErr w:type="spellEnd"/>
+      <w:r>
+        <w:rPr>
+          <w:rFonts w:cstheme="minorHAnsi"/>
+        </w:rPr>
+        <w:t xml:space="preserve">, Pillow, </w:t>
+      </w:r>
+      <w:proofErr w:type="spellStart"/>
+      <w:r>
+        <w:rPr>
+          <w:rFonts w:cstheme="minorHAnsi"/>
+        </w:rPr>
+        <w:t>opencv</w:t>
+      </w:r>
+      <w:proofErr w:type="spellEnd"/>
+      <w:r>
+        <w:rPr>
+          <w:rFonts w:cstheme="minorHAnsi"/>
+        </w:rPr>
+        <w:t xml:space="preserve">-python, </w:t>
+      </w:r>
+      <w:r>
+        <w:rPr>
+          <w:rFonts w:cstheme="minorHAnsi"/>
+        </w:rPr>
+        <w:t xml:space="preserve">and </w:t>
+      </w:r>
+      <w:r>
+        <w:rPr>
+          <w:rFonts w:cstheme="minorHAnsi"/>
+        </w:rPr>
+        <w:t>office365. This should look similar to the image below</w:t>
+      </w:r>
+      <w:r>
+        <w:rPr>
+          <w:rFonts w:cstheme="minorHAnsi"/>
+        </w:rPr>
+        <w:t xml:space="preserve"> (</w:t>
+      </w:r>
+      <w:r>
+        <w:rPr>
+          <w:rFonts w:cstheme="minorHAnsi"/>
+          <w:b/>
+          <w:bCs/>
+        </w:rPr>
+        <w:t>Figure 3)</w:t>
+      </w:r>
+      <w:r>
+        <w:rPr>
+          <w:rFonts w:cstheme="minorHAnsi"/>
+        </w:rPr>
+        <w:t xml:space="preserve">. </w:t>
+      </w:r>
+      <w:r>
+        <w:rPr>
+          <w:rFonts w:cstheme="minorHAnsi"/>
+          <w:b/>
+          <w:bCs/>
+          <w:i/>
+          <w:iCs/>
+          <w:highlight w:val="yellow"/>
+        </w:rPr>
+        <w:t>If this does not happen, or the command prompt window closes quickly/abruptly,</w:t>
+      </w:r>
+      <w:r>
+        <w:rPr>
+          <w:rFonts w:cstheme="minorHAnsi"/>
+          <w:b/>
+          <w:bCs/>
+          <w:i/>
+          <w:iCs/>
+          <w:highlight w:val="yellow"/>
+        </w:rPr>
+        <w:t xml:space="preserve"> or there is any other issue,</w:t>
+      </w:r>
+      <w:r>
+        <w:rPr>
+          <w:rFonts w:cstheme="minorHAnsi"/>
+          <w:b/>
+          <w:bCs/>
+          <w:i/>
+          <w:iCs/>
+          <w:highlight w:val="yellow"/>
+        </w:rPr>
+        <w:t xml:space="preserve"> you will need to restart your computer, and then perform the following actions</w:t>
+      </w:r>
+      <w:r>
+        <w:rPr>
+          <w:rFonts w:cstheme="minorHAnsi"/>
+          <w:b/>
+          <w:bCs/>
+          <w:i/>
+          <w:iCs/>
+          <w:highlight w:val="yellow"/>
+        </w:rPr>
+        <w:t xml:space="preserve"> once it has rebooted completely</w:t>
+      </w:r>
+      <w:r>
+        <w:rPr>
+          <w:rFonts w:cstheme="minorHAnsi"/>
+          <w:b/>
+          <w:bCs/>
+          <w:i/>
+          <w:iCs/>
+          <w:highlight w:val="yellow"/>
+        </w:rPr>
+        <w:t>:</w:t>
+      </w:r>
+    </w:p>
+    <w:p>
+      <w:pPr>
+        <w:pStyle w:val="ListParagraph"/>
+        <w:numPr>
+          <w:ilvl w:val="1"/>
+          <w:numId w:val="5"/>
+        </w:numPr>
+        <w:rPr>
+          <w:rFonts w:cstheme="minorHAnsi"/>
+        </w:rPr>
+      </w:pPr>
+      <w:r>
+        <w:rPr>
+          <w:rFonts w:cstheme="minorHAnsi"/>
+        </w:rPr>
+        <w:t xml:space="preserve">Locate and open the QR_Tool </w:t>
+      </w:r>
+      <w:r>
+        <w:rPr>
+          <w:rFonts w:cstheme="minorHAnsi"/>
+        </w:rPr>
+        <w:t>folder and</w:t>
+      </w:r>
+      <w:r>
+        <w:rPr>
+          <w:rFonts w:cstheme="minorHAnsi"/>
+        </w:rPr>
+        <w:t xml:space="preserve"> run the Setup.bat file once again. This time, when the Python installation window comes up, it will look different, because you already installed Python. All you need to do is click ‘Cancel’, and then click ‘Yes’ to confirm (example image above, </w:t>
+      </w:r>
+      <w:r>
+        <w:rPr>
+          <w:rFonts w:cstheme="minorHAnsi"/>
+          <w:b/>
+          <w:bCs/>
+        </w:rPr>
+        <w:t>Figure 2</w:t>
+      </w:r>
+      <w:r>
+        <w:rPr>
+          <w:rFonts w:cstheme="minorHAnsi"/>
+        </w:rPr>
+        <w:t>).</w:t>
+      </w:r>
+    </w:p>
+    <w:p>
+      <w:pPr>
+        <w:pStyle w:val="ListParagraph"/>
+        <w:numPr>
+          <w:ilvl w:val="1"/>
+          <w:numId w:val="5"/>
+        </w:numPr>
+        <w:rPr>
+          <w:rFonts w:cstheme="minorHAnsi"/>
+        </w:rPr>
+      </w:pPr>
+      <w:r>
+        <w:rPr>
+          <w:rFonts w:cstheme="minorHAnsi"/>
+        </w:rPr>
+        <w:t xml:space="preserve">After doing that, the Setup.bat file will then run the other commands, and your screen will look similar to </w:t>
+      </w:r>
+      <w:r>
+        <w:rPr>
+          <w:rFonts w:cstheme="minorHAnsi"/>
+          <w:b/>
+          <w:bCs/>
+        </w:rPr>
+        <w:t>Figure 3</w:t>
+      </w:r>
+      <w:r>
+        <w:rPr>
+          <w:rFonts w:cstheme="minorHAnsi"/>
+        </w:rPr>
+        <w:t xml:space="preserve"> below.</w:t>
+      </w:r>
+    </w:p>
+    <w:p>
+      <w:pPr>
+        <w:rPr>
+          <w:rFonts w:cstheme="minorHAnsi"/>
+        </w:rPr>
+      </w:pPr>
+    </w:p>
+    <w:p>
+      <w:pPr>
+        <w:rPr>
+          <w:rFonts w:cstheme="minorHAnsi"/>
+        </w:rPr>
+      </w:pPr>
+    </w:p>
+    <w:p>
+      <w:pPr>
+        <w:rPr>
+          <w:rFonts w:cstheme="minorHAnsi"/>
+        </w:rPr>
+      </w:pPr>
+    </w:p>
+    <w:p>
+      <w:pPr>
+        <w:rPr>
+          <w:rFonts w:cstheme="minorHAnsi"/>
+        </w:rPr>
+      </w:pPr>
+    </w:p>
+    <w:p>
+      <w:pPr>
+        <w:rPr>
+          <w:rFonts w:cstheme="minorHAnsi"/>
+        </w:rPr>
+      </w:pPr>
+    </w:p>
+    <w:p>
+      <w:pPr>
+        <w:rPr>
+          <w:rFonts w:cstheme="minorHAnsi"/>
+        </w:rPr>
+      </w:pPr>
+    </w:p>
+    <w:p>
+      <w:pPr>
+        <w:pStyle w:val="ListParagraph"/>
         <w:rPr>
           <w:rFonts w:cstheme="minorHAnsi"/>
         </w:rPr>
@@ -1203,6 +1514,30 @@
     </w:p>
     <w:p>
       <w:pPr>
+        <w:jc w:val="center"/>
+        <w:rPr>
+          <w:rFonts w:cstheme="minorHAnsi"/>
+          <w:iCs/>
+        </w:rPr>
+      </w:pPr>
+    </w:p>
+    <w:p>
+      <w:pPr>
+        <w:rPr>
+          <w:rFonts w:cstheme="minorHAnsi"/>
+          <w:iCs/>
+        </w:rPr>
+      </w:pPr>
+      <w:r>
+        <w:rPr>
+          <w:rFonts w:cstheme="minorHAnsi"/>
+          <w:iCs/>
+        </w:rPr>
+        <w:t>Once the Setup.bat file is done installing it will close by itself. After it does that, you may move on to the next step.</w:t>
+      </w:r>
+    </w:p>
+    <w:p>
+      <w:pPr>
         <w:pStyle w:val="NormalWeb"/>
         <w:spacing w:before="0" w:beforeAutospacing="0" w:after="0" w:afterAutospacing="0"/>
         <w:rPr>
@@ -1636,6 +1971,7 @@
           <w:rFonts w:cstheme="minorHAnsi"/>
           <w:noProof/>
         </w:rPr>
+        <w:lastRenderedPageBreak/>
         <w:drawing>
           <wp:inline distT="0" distB="0" distL="0" distR="0" wp14:anchorId="47A87341" wp14:editId="07777777">
             <wp:extent cx="5937250" cy="2184400"/>
@@ -1939,7 +2275,6 @@
           <w:noProof/>
           <w:color w:val="0563C2"/>
         </w:rPr>
-        <w:lastRenderedPageBreak/>
         <w:drawing>
           <wp:inline distT="0" distB="0" distL="0" distR="0" wp14:anchorId="783E74E3" wp14:editId="07777777">
             <wp:extent cx="5937250" cy="3822700"/>
@@ -2044,6 +2379,7 @@
           <w:sz w:val="23"/>
           <w:szCs w:val="23"/>
         </w:rPr>
+        <w:lastRenderedPageBreak/>
         <w:t>&lt;AppPermissionRequests AllowAppOnlyPolicy="true"&gt;</w:t>
       </w:r>
     </w:p>
@@ -2817,7 +3153,6 @@
           <w:rFonts w:eastAsia="Times New Roman" w:cstheme="minorHAnsi"/>
           <w:i/>
         </w:rPr>
-        <w:lastRenderedPageBreak/>
         <w:t>relative_url = "/sites/Emergency%20Response/EOCIncident/EOC%20Documents/QRCodes/names.csv"</w:t>
       </w:r>
       <w:r>
@@ -2883,7 +3218,6 @@
     </w:p>
     <w:p>
       <w:pPr>
-        <w:jc w:val="center"/>
         <w:rPr>
           <w:rFonts w:cstheme="minorHAnsi"/>
           <w:b/>
@@ -2898,6 +3232,27 @@
           <w:sz w:val="28"/>
           <w:szCs w:val="28"/>
         </w:rPr>
+        <w:br w:type="page"/>
+      </w:r>
+    </w:p>
+    <w:p>
+      <w:pPr>
+        <w:jc w:val="center"/>
+        <w:rPr>
+          <w:rFonts w:cstheme="minorHAnsi"/>
+          <w:b/>
+          <w:sz w:val="28"/>
+          <w:szCs w:val="28"/>
+        </w:rPr>
+      </w:pPr>
+      <w:r>
+        <w:rPr>
+          <w:rFonts w:cstheme="minorHAnsi"/>
+          <w:b/>
+          <w:sz w:val="28"/>
+          <w:szCs w:val="28"/>
+        </w:rPr>
+        <w:lastRenderedPageBreak/>
         <w:t xml:space="preserve">QR Toolbox </w:t>
       </w:r>
       <w:r>
@@ -4148,17 +4503,6 @@
     <w:p>
       <w:pPr>
         <w:pStyle w:val="NormalWeb"/>
-        <w:spacing w:before="0" w:beforeAutospacing="0" w:after="0" w:afterAutospacing="0"/>
-        <w:rPr>
-          <w:rFonts w:asciiTheme="minorHAnsi" w:hAnsiTheme="minorHAnsi" w:cstheme="minorHAnsi"/>
-          <w:sz w:val="22"/>
-          <w:szCs w:val="22"/>
-        </w:rPr>
-      </w:pPr>
-    </w:p>
-    <w:p>
-      <w:pPr>
-        <w:pStyle w:val="NormalWeb"/>
         <w:numPr>
           <w:ilvl w:val="0"/>
           <w:numId w:val="8"/>
@@ -4176,7 +4520,6 @@
           <w:sz w:val="22"/>
           <w:szCs w:val="22"/>
         </w:rPr>
-        <w:lastRenderedPageBreak/>
         <w:t>Which camera do you want to use?</w:t>
       </w:r>
     </w:p>
@@ -4405,7 +4748,116 @@
           <w:sz w:val="22"/>
           <w:szCs w:val="22"/>
         </w:rPr>
-        <w:t>Note: These mappings do assume that the computer has default settings regarding webcams. If those settings are different or it is not a Windows computer that is being used, these mappings above may not be accurate. Example: Plugged in USB Logitech on one laptop, where Option A (should be integrated webcam) was the separate webcam/Logitech, and Option B (should be the separate webcam) was the integrated webcam.</w:t>
+        <w:lastRenderedPageBreak/>
+        <w:t>Note: These mappings do assume that the computer has default settings regarding webcams. If those settings are different</w:t>
+      </w:r>
+      <w:r>
+        <w:rPr>
+          <w:rFonts w:asciiTheme="minorHAnsi" w:hAnsiTheme="minorHAnsi" w:cstheme="minorHAnsi"/>
+          <w:i/>
+          <w:sz w:val="22"/>
+          <w:szCs w:val="22"/>
+        </w:rPr>
+        <w:t>/changed</w:t>
+      </w:r>
+      <w:r>
+        <w:rPr>
+          <w:rFonts w:asciiTheme="minorHAnsi" w:hAnsiTheme="minorHAnsi" w:cstheme="minorHAnsi"/>
+          <w:i/>
+          <w:sz w:val="22"/>
+          <w:szCs w:val="22"/>
+        </w:rPr>
+        <w:t xml:space="preserve"> or it is not a Windows computer that is being used, these mappings above may not be accurate. Example: </w:t>
+      </w:r>
+      <w:r>
+        <w:rPr>
+          <w:rFonts w:asciiTheme="minorHAnsi" w:hAnsiTheme="minorHAnsi" w:cstheme="minorHAnsi"/>
+          <w:i/>
+          <w:sz w:val="22"/>
+          <w:szCs w:val="22"/>
+        </w:rPr>
+        <w:t>Had p</w:t>
+      </w:r>
+      <w:r>
+        <w:rPr>
+          <w:rFonts w:asciiTheme="minorHAnsi" w:hAnsiTheme="minorHAnsi" w:cstheme="minorHAnsi"/>
+          <w:i/>
+          <w:sz w:val="22"/>
+          <w:szCs w:val="22"/>
+        </w:rPr>
+        <w:t>lugged in USB Logitech on one laptop, where Option A (</w:t>
+      </w:r>
+      <w:r>
+        <w:rPr>
+          <w:rFonts w:asciiTheme="minorHAnsi" w:hAnsiTheme="minorHAnsi" w:cstheme="minorHAnsi"/>
+          <w:i/>
+          <w:sz w:val="22"/>
+          <w:szCs w:val="22"/>
+        </w:rPr>
+        <w:t xml:space="preserve">which </w:t>
+      </w:r>
+      <w:r>
+        <w:rPr>
+          <w:rFonts w:asciiTheme="minorHAnsi" w:hAnsiTheme="minorHAnsi" w:cstheme="minorHAnsi"/>
+          <w:i/>
+          <w:sz w:val="22"/>
+          <w:szCs w:val="22"/>
+        </w:rPr>
+        <w:t xml:space="preserve">should be integrated webcam) was </w:t>
+      </w:r>
+      <w:r>
+        <w:rPr>
+          <w:rFonts w:asciiTheme="minorHAnsi" w:hAnsiTheme="minorHAnsi" w:cstheme="minorHAnsi"/>
+          <w:i/>
+          <w:sz w:val="22"/>
+          <w:szCs w:val="22"/>
+        </w:rPr>
+        <w:t xml:space="preserve">actually </w:t>
+      </w:r>
+      <w:r>
+        <w:rPr>
+          <w:rFonts w:asciiTheme="minorHAnsi" w:hAnsiTheme="minorHAnsi" w:cstheme="minorHAnsi"/>
+          <w:i/>
+          <w:sz w:val="22"/>
+          <w:szCs w:val="22"/>
+        </w:rPr>
+        <w:t>the separate webcam/Logitech, and Option B (</w:t>
+      </w:r>
+      <w:r>
+        <w:rPr>
+          <w:rFonts w:asciiTheme="minorHAnsi" w:hAnsiTheme="minorHAnsi" w:cstheme="minorHAnsi"/>
+          <w:i/>
+          <w:sz w:val="22"/>
+          <w:szCs w:val="22"/>
+        </w:rPr>
+        <w:t xml:space="preserve">which </w:t>
+      </w:r>
+      <w:r>
+        <w:rPr>
+          <w:rFonts w:asciiTheme="minorHAnsi" w:hAnsiTheme="minorHAnsi" w:cstheme="minorHAnsi"/>
+          <w:i/>
+          <w:sz w:val="22"/>
+          <w:szCs w:val="22"/>
+        </w:rPr>
+        <w:t xml:space="preserve">should be the separate webcam) was </w:t>
+      </w:r>
+      <w:r>
+        <w:rPr>
+          <w:rFonts w:asciiTheme="minorHAnsi" w:hAnsiTheme="minorHAnsi" w:cstheme="minorHAnsi"/>
+          <w:i/>
+          <w:sz w:val="22"/>
+          <w:szCs w:val="22"/>
+        </w:rPr>
+        <w:t xml:space="preserve">actually </w:t>
+      </w:r>
+      <w:r>
+        <w:rPr>
+          <w:rFonts w:asciiTheme="minorHAnsi" w:hAnsiTheme="minorHAnsi" w:cstheme="minorHAnsi"/>
+          <w:i/>
+          <w:sz w:val="22"/>
+          <w:szCs w:val="22"/>
+        </w:rPr>
+        <w:t>the integrated webcam.</w:t>
       </w:r>
     </w:p>
     <w:p>
@@ -6424,6 +6876,7 @@
     <w:lsdException w:name="HTML Sample" w:semiHidden="1" w:unhideWhenUsed="1"/>
     <w:lsdException w:name="HTML Typewriter" w:semiHidden="1" w:unhideWhenUsed="1"/>
     <w:lsdException w:name="HTML Variable" w:semiHidden="1" w:unhideWhenUsed="1"/>
+    <w:lsdException w:name="Normal Table" w:semiHidden="1" w:unhideWhenUsed="1"/>
     <w:lsdException w:name="annotation subject" w:semiHidden="1" w:unhideWhenUsed="1"/>
     <w:lsdException w:name="No List" w:semiHidden="1" w:unhideWhenUsed="1"/>
     <w:lsdException w:name="Outline List 1" w:semiHidden="1" w:unhideWhenUsed="1"/>
@@ -6469,9 +6922,11 @@
     <w:lsdException w:name="Table Subtle 1" w:semiHidden="1" w:unhideWhenUsed="1"/>
     <w:lsdException w:name="Table Subtle 2" w:semiHidden="1" w:unhideWhenUsed="1"/>
     <w:lsdException w:name="Table Web 1" w:semiHidden="1" w:unhideWhenUsed="1"/>
+    <w:lsdException w:name="Table Web 2" w:semiHidden="1" w:unhideWhenUsed="1"/>
     <w:lsdException w:name="Table Web 3" w:semiHidden="1" w:unhideWhenUsed="1"/>
     <w:lsdException w:name="Balloon Text" w:semiHidden="1" w:unhideWhenUsed="1"/>
     <w:lsdException w:name="Table Grid" w:uiPriority="39"/>
+    <w:lsdException w:name="Table Theme" w:semiHidden="1" w:unhideWhenUsed="1"/>
     <w:lsdException w:name="Placeholder Text" w:semiHidden="1"/>
     <w:lsdException w:name="No Spacing" w:uiPriority="1" w:qFormat="1"/>
     <w:lsdException w:name="Light Shading" w:uiPriority="60"/>
@@ -6702,6 +7157,7 @@
   <w:style w:type="character" w:default="1" w:styleId="DefaultParagraphFont">
     <w:name w:val="Default Paragraph Font"/>
     <w:uiPriority w:val="1"/>
+    <w:semiHidden/>
     <w:unhideWhenUsed/>
   </w:style>
   <w:style w:type="table" w:default="1" w:styleId="TableNormal">

</xml_diff>